<commit_message>
New version face lift
</commit_message>
<xml_diff>
--- a/RyanYoungResume.docx
+++ b/RyanYoungResume.docx
@@ -1,6 +1,6 @@
 
 <file path=word/document.xml><?xml version="1.0" encoding="utf-8"?>
-<w:document xmlns:wpc="http://schemas.microsoft.com/office/word/2010/wordprocessingCanvas" xmlns:cx="http://schemas.microsoft.com/office/drawing/2014/chartex" xmlns:cx1="http://schemas.microsoft.com/office/drawing/2015/9/8/chartex" xmlns:cx2="http://schemas.microsoft.com/office/drawing/2015/10/21/chartex" xmlns:cx3="http://schemas.microsoft.com/office/drawing/2016/5/9/chartex" xmlns:cx4="http://schemas.microsoft.com/office/drawing/2016/5/10/chartex" xmlns:cx5="http://schemas.microsoft.com/office/drawing/2016/5/11/chartex" xmlns:cx6="http://schemas.microsoft.com/office/drawing/2016/5/12/chartex" xmlns:cx7="http://schemas.microsoft.com/office/drawing/2016/5/13/chartex" xmlns:cx8="http://schemas.microsoft.com/office/drawing/2016/5/14/chartex" xmlns:mc="http://schemas.openxmlformats.org/markup-compatibility/2006" xmlns:aink="http://schemas.microsoft.com/office/drawing/2016/ink" xmlns:am3d="http://schemas.microsoft.com/office/drawing/2017/model3d" xmlns:o="urn:schemas-microsoft-com:office:office" xmlns:oel="http://schemas.microsoft.com/office/2019/extlst" xmlns:r="http://schemas.openxmlformats.org/officeDocument/2006/relationships" xmlns:m="http://schemas.openxmlformats.org/officeDocument/2006/math" xmlns:v="urn:schemas-microsoft-com:vml" xmlns:wp14="http://schemas.microsoft.com/office/word/2010/wordprocessingDrawing" xmlns:wp="http://schemas.openxmlformats.org/drawingml/2006/wordprocessingDrawing" xmlns:w10="urn:schemas-microsoft-com:office:word" xmlns:w="http://schemas.openxmlformats.org/wordprocessingml/2006/main" xmlns:w14="http://schemas.microsoft.com/office/word/2010/wordml" xmlns:w15="http://schemas.microsoft.com/office/word/2012/wordml" xmlns:w16cex="http://schemas.microsoft.com/office/word/2018/wordml/cex" xmlns:w16cid="http://schemas.microsoft.com/office/word/2016/wordml/cid" xmlns:w16="http://schemas.microsoft.com/office/word/2018/wordml" xmlns:w16sdtdh="http://schemas.microsoft.com/office/word/2020/wordml/sdtdatahash" xmlns:w16se="http://schemas.microsoft.com/office/word/2015/wordml/symex" xmlns:wpg="http://schemas.microsoft.com/office/word/2010/wordprocessingGroup" xmlns:wpi="http://schemas.microsoft.com/office/word/2010/wordprocessingInk" xmlns:wne="http://schemas.microsoft.com/office/word/2006/wordml" xmlns:wps="http://schemas.microsoft.com/office/word/2010/wordprocessingShape" mc:Ignorable="w14 w15 w16se w16cid w16 w16cex w16sdtdh wp14">
+<w:document xmlns:wpc="http://schemas.microsoft.com/office/word/2010/wordprocessingCanvas" xmlns:cx="http://schemas.microsoft.com/office/drawing/2014/chartex" xmlns:cx1="http://schemas.microsoft.com/office/drawing/2015/9/8/chartex" xmlns:cx2="http://schemas.microsoft.com/office/drawing/2015/10/21/chartex" xmlns:cx3="http://schemas.microsoft.com/office/drawing/2016/5/9/chartex" xmlns:cx4="http://schemas.microsoft.com/office/drawing/2016/5/10/chartex" xmlns:cx5="http://schemas.microsoft.com/office/drawing/2016/5/11/chartex" xmlns:cx6="http://schemas.microsoft.com/office/drawing/2016/5/12/chartex" xmlns:cx7="http://schemas.microsoft.com/office/drawing/2016/5/13/chartex" xmlns:cx8="http://schemas.microsoft.com/office/drawing/2016/5/14/chartex" xmlns:mc="http://schemas.openxmlformats.org/markup-compatibility/2006" xmlns:aink="http://schemas.microsoft.com/office/drawing/2016/ink" xmlns:am3d="http://schemas.microsoft.com/office/drawing/2017/model3d" xmlns:o="urn:schemas-microsoft-com:office:office" xmlns:oel="http://schemas.microsoft.com/office/2019/extlst" xmlns:r="http://schemas.openxmlformats.org/officeDocument/2006/relationships" xmlns:m="http://schemas.openxmlformats.org/officeDocument/2006/math" xmlns:v="urn:schemas-microsoft-com:vml" xmlns:wp14="http://schemas.microsoft.com/office/word/2010/wordprocessingDrawing" xmlns:wp="http://schemas.openxmlformats.org/drawingml/2006/wordprocessingDrawing" xmlns:w10="urn:schemas-microsoft-com:office:word" xmlns:w="http://schemas.openxmlformats.org/wordprocessingml/2006/main" xmlns:w14="http://schemas.microsoft.com/office/word/2010/wordml" xmlns:w15="http://schemas.microsoft.com/office/word/2012/wordml" xmlns:w16cex="http://schemas.microsoft.com/office/word/2018/wordml/cex" xmlns:w16cid="http://schemas.microsoft.com/office/word/2016/wordml/cid" xmlns:w16="http://schemas.microsoft.com/office/word/2018/wordml" xmlns:w16du="http://schemas.microsoft.com/office/word/2023/wordml/word16du" xmlns:w16sdtdh="http://schemas.microsoft.com/office/word/2020/wordml/sdtdatahash" xmlns:w16se="http://schemas.microsoft.com/office/word/2015/wordml/symex" xmlns:wpg="http://schemas.microsoft.com/office/word/2010/wordprocessingGroup" xmlns:wpi="http://schemas.microsoft.com/office/word/2010/wordprocessingInk" xmlns:wne="http://schemas.microsoft.com/office/word/2006/wordml" xmlns:wps="http://schemas.microsoft.com/office/word/2010/wordprocessingShape" mc:Ignorable="w14 w15 w16se w16cid w16 w16cex w16sdtdh w16du wp14">
   <w:body>
     <w:p>
       <w:pPr>
@@ -62,8 +62,11 @@
         </w:rPr>
       </w:pPr>
       <w:r>
+        <w:rPr>
+          <w:noProof/>
+        </w:rPr>
         <w:pict w14:anchorId="2155B5F5">
-          <v:rect id="_x0000_i1025" style="width:522pt;height:.5pt" o:hralign="center" o:hrstd="t" o:hrnoshade="t" o:hr="t" fillcolor="black [3213]" stroked="f"/>
+          <v:rect id="_x0000_i1025" alt="" style="width:522pt;height:.5pt;mso-width-percent:0;mso-height-percent:0;mso-width-percent:0;mso-height-percent:0" o:hralign="center" o:hrstd="t" o:hrnoshade="t" o:hr="t" fillcolor="black [3213]" stroked="f"/>
         </w:pict>
       </w:r>
     </w:p>
@@ -134,15 +137,6 @@
         </w:rPr>
         <w:t xml:space="preserve">Software Technologies: </w:t>
       </w:r>
-      <w:r>
-        <w:rPr>
-          <w:rFonts w:ascii="Times New Roman" w:eastAsia="Times New Roman" w:hAnsi="Times New Roman" w:cs="Times New Roman"/>
-          <w:color w:val="000000"/>
-          <w:sz w:val="21"/>
-          <w:szCs w:val="21"/>
-        </w:rPr>
-        <w:t xml:space="preserve">Java, Spring </w:t>
-      </w:r>
       <w:proofErr w:type="gramStart"/>
       <w:r>
         <w:rPr>
@@ -151,7 +145,25 @@
           <w:sz w:val="21"/>
           <w:szCs w:val="21"/>
         </w:rPr>
-        <w:t>Boot,  Python</w:t>
+        <w:t>Ansible</w:t>
+      </w:r>
+      <w:r>
+        <w:rPr>
+          <w:rFonts w:ascii="Times New Roman" w:eastAsia="Times New Roman" w:hAnsi="Times New Roman" w:cs="Times New Roman"/>
+          <w:color w:val="000000"/>
+          <w:sz w:val="21"/>
+          <w:szCs w:val="21"/>
+        </w:rPr>
+        <w:t xml:space="preserve">,  </w:t>
+      </w:r>
+      <w:r>
+        <w:rPr>
+          <w:rFonts w:ascii="Times New Roman" w:eastAsia="Times New Roman" w:hAnsi="Times New Roman" w:cs="Times New Roman"/>
+          <w:color w:val="000000"/>
+          <w:sz w:val="21"/>
+          <w:szCs w:val="21"/>
+        </w:rPr>
+        <w:t>Python</w:t>
       </w:r>
       <w:proofErr w:type="gramEnd"/>
       <w:r>
@@ -161,47 +173,250 @@
           <w:sz w:val="21"/>
           <w:szCs w:val="21"/>
         </w:rPr>
-        <w:t xml:space="preserve">,  C++17,  JavaScript, NodeJS,  Linux,  SQL,  Git,  Venafi,  Cloud   (AWS, Azure),  Docker,  Kubernetes, Ansible, </w:t>
-      </w:r>
-      <w:proofErr w:type="spellStart"/>
-      <w:r>
-        <w:rPr>
-          <w:rFonts w:ascii="Times New Roman" w:eastAsia="Times New Roman" w:hAnsi="Times New Roman" w:cs="Times New Roman"/>
-          <w:color w:val="000000"/>
-          <w:sz w:val="21"/>
-          <w:szCs w:val="21"/>
-        </w:rPr>
-        <w:t>IaC</w:t>
-      </w:r>
-      <w:proofErr w:type="spellEnd"/>
-      <w:r>
-        <w:rPr>
-          <w:rFonts w:ascii="Times New Roman" w:eastAsia="Times New Roman" w:hAnsi="Times New Roman" w:cs="Times New Roman"/>
-          <w:color w:val="000000"/>
-          <w:sz w:val="21"/>
-          <w:szCs w:val="21"/>
-        </w:rPr>
-        <w:t xml:space="preserve"> (Terraform, </w:t>
-      </w:r>
-      <w:proofErr w:type="spellStart"/>
-      <w:r>
-        <w:rPr>
-          <w:rFonts w:ascii="Times New Roman" w:eastAsia="Times New Roman" w:hAnsi="Times New Roman" w:cs="Times New Roman"/>
-          <w:color w:val="000000"/>
-          <w:sz w:val="21"/>
-          <w:szCs w:val="21"/>
-        </w:rPr>
-        <w:t>Pulumi</w:t>
-      </w:r>
-      <w:proofErr w:type="spellEnd"/>
-      <w:r>
-        <w:rPr>
-          <w:rFonts w:ascii="Times New Roman" w:eastAsia="Times New Roman" w:hAnsi="Times New Roman" w:cs="Times New Roman"/>
-          <w:color w:val="000000"/>
-          <w:sz w:val="21"/>
-          <w:szCs w:val="21"/>
-        </w:rPr>
-        <w:t>), SPA (Angular, React)</w:t>
+        <w:t xml:space="preserve">,  </w:t>
+      </w:r>
+      <w:r>
+        <w:rPr>
+          <w:rFonts w:ascii="Times New Roman" w:eastAsia="Times New Roman" w:hAnsi="Times New Roman" w:cs="Times New Roman"/>
+          <w:color w:val="000000"/>
+          <w:sz w:val="21"/>
+          <w:szCs w:val="21"/>
+        </w:rPr>
+        <w:t>Linux</w:t>
+      </w:r>
+      <w:r>
+        <w:rPr>
+          <w:rFonts w:ascii="Times New Roman" w:eastAsia="Times New Roman" w:hAnsi="Times New Roman" w:cs="Times New Roman"/>
+          <w:color w:val="000000"/>
+          <w:sz w:val="21"/>
+          <w:szCs w:val="21"/>
+        </w:rPr>
+        <w:t xml:space="preserve"> (Debian, </w:t>
+      </w:r>
+      <w:r>
+        <w:rPr>
+          <w:rFonts w:ascii="Times New Roman" w:eastAsia="Times New Roman" w:hAnsi="Times New Roman" w:cs="Times New Roman"/>
+          <w:color w:val="000000"/>
+          <w:sz w:val="21"/>
+          <w:szCs w:val="21"/>
+        </w:rPr>
+        <w:t xml:space="preserve"> </w:t>
+      </w:r>
+      <w:r>
+        <w:rPr>
+          <w:rFonts w:ascii="Times New Roman" w:eastAsia="Times New Roman" w:hAnsi="Times New Roman" w:cs="Times New Roman"/>
+          <w:color w:val="000000"/>
+          <w:sz w:val="21"/>
+          <w:szCs w:val="21"/>
+        </w:rPr>
+        <w:t>RHEL)</w:t>
+      </w:r>
+      <w:r>
+        <w:rPr>
+          <w:rFonts w:ascii="Times New Roman" w:eastAsia="Times New Roman" w:hAnsi="Times New Roman" w:cs="Times New Roman"/>
+          <w:color w:val="000000"/>
+          <w:sz w:val="21"/>
+          <w:szCs w:val="21"/>
+        </w:rPr>
+        <w:t>,</w:t>
+      </w:r>
+      <w:r>
+        <w:rPr>
+          <w:rFonts w:ascii="Times New Roman" w:eastAsia="Times New Roman" w:hAnsi="Times New Roman" w:cs="Times New Roman"/>
+          <w:color w:val="000000"/>
+          <w:sz w:val="21"/>
+          <w:szCs w:val="21"/>
+        </w:rPr>
+        <w:t xml:space="preserve"> </w:t>
+      </w:r>
+      <w:r>
+        <w:rPr>
+          <w:rFonts w:ascii="Times New Roman" w:eastAsia="Times New Roman" w:hAnsi="Times New Roman" w:cs="Times New Roman"/>
+          <w:color w:val="000000"/>
+          <w:sz w:val="21"/>
+          <w:szCs w:val="21"/>
+        </w:rPr>
+        <w:t>Cloud  (AWS, Azure),</w:t>
+      </w:r>
+      <w:r>
+        <w:rPr>
+          <w:rFonts w:ascii="Times New Roman" w:eastAsia="Times New Roman" w:hAnsi="Times New Roman" w:cs="Times New Roman"/>
+          <w:color w:val="000000"/>
+          <w:sz w:val="21"/>
+          <w:szCs w:val="21"/>
+        </w:rPr>
+        <w:t xml:space="preserve"> </w:t>
+      </w:r>
+      <w:r>
+        <w:rPr>
+          <w:rFonts w:ascii="Times New Roman" w:eastAsia="Times New Roman" w:hAnsi="Times New Roman" w:cs="Times New Roman"/>
+          <w:color w:val="000000"/>
+          <w:sz w:val="21"/>
+          <w:szCs w:val="21"/>
+        </w:rPr>
+        <w:t>VMware</w:t>
+      </w:r>
+      <w:r>
+        <w:rPr>
+          <w:rFonts w:ascii="Times New Roman" w:eastAsia="Times New Roman" w:hAnsi="Times New Roman" w:cs="Times New Roman"/>
+          <w:color w:val="000000"/>
+          <w:sz w:val="21"/>
+          <w:szCs w:val="21"/>
+        </w:rPr>
+        <w:t xml:space="preserve">,  </w:t>
+      </w:r>
+      <w:r>
+        <w:rPr>
+          <w:rFonts w:ascii="Times New Roman" w:eastAsia="Times New Roman" w:hAnsi="Times New Roman" w:cs="Times New Roman"/>
+          <w:color w:val="000000"/>
+          <w:sz w:val="21"/>
+          <w:szCs w:val="21"/>
+        </w:rPr>
+        <w:t>Docker</w:t>
+      </w:r>
+      <w:r>
+        <w:rPr>
+          <w:rFonts w:ascii="Times New Roman" w:eastAsia="Times New Roman" w:hAnsi="Times New Roman" w:cs="Times New Roman"/>
+          <w:color w:val="000000"/>
+          <w:sz w:val="21"/>
+          <w:szCs w:val="21"/>
+        </w:rPr>
+        <w:t xml:space="preserve">,  </w:t>
+      </w:r>
+      <w:r>
+        <w:rPr>
+          <w:rFonts w:ascii="Times New Roman" w:eastAsia="Times New Roman" w:hAnsi="Times New Roman" w:cs="Times New Roman"/>
+          <w:color w:val="000000"/>
+          <w:sz w:val="21"/>
+          <w:szCs w:val="21"/>
+        </w:rPr>
+        <w:t>Kubernetes</w:t>
+      </w:r>
+      <w:r>
+        <w:rPr>
+          <w:rFonts w:ascii="Times New Roman" w:eastAsia="Times New Roman" w:hAnsi="Times New Roman" w:cs="Times New Roman"/>
+          <w:color w:val="000000"/>
+          <w:sz w:val="21"/>
+          <w:szCs w:val="21"/>
+        </w:rPr>
+        <w:t xml:space="preserve">,  </w:t>
+      </w:r>
+      <w:r>
+        <w:rPr>
+          <w:rFonts w:ascii="Times New Roman" w:eastAsia="Times New Roman" w:hAnsi="Times New Roman" w:cs="Times New Roman"/>
+          <w:color w:val="000000"/>
+          <w:sz w:val="21"/>
+          <w:szCs w:val="21"/>
+        </w:rPr>
+        <w:t>IaC (Terraform, Pulumi),</w:t>
+      </w:r>
+      <w:r>
+        <w:rPr>
+          <w:rFonts w:ascii="Times New Roman" w:eastAsia="Times New Roman" w:hAnsi="Times New Roman" w:cs="Times New Roman"/>
+          <w:color w:val="000000"/>
+          <w:sz w:val="21"/>
+          <w:szCs w:val="21"/>
+        </w:rPr>
+        <w:t xml:space="preserve"> </w:t>
+      </w:r>
+      <w:r>
+        <w:rPr>
+          <w:rFonts w:ascii="Times New Roman" w:eastAsia="Times New Roman" w:hAnsi="Times New Roman" w:cs="Times New Roman"/>
+          <w:color w:val="000000"/>
+          <w:sz w:val="21"/>
+          <w:szCs w:val="21"/>
+        </w:rPr>
+        <w:t xml:space="preserve"> Venafi</w:t>
+      </w:r>
+      <w:r>
+        <w:rPr>
+          <w:rFonts w:ascii="Times New Roman" w:eastAsia="Times New Roman" w:hAnsi="Times New Roman" w:cs="Times New Roman"/>
+          <w:color w:val="000000"/>
+          <w:sz w:val="21"/>
+          <w:szCs w:val="21"/>
+        </w:rPr>
+        <w:t xml:space="preserve">,  </w:t>
+      </w:r>
+      <w:r>
+        <w:rPr>
+          <w:rFonts w:ascii="Times New Roman" w:eastAsia="Times New Roman" w:hAnsi="Times New Roman" w:cs="Times New Roman"/>
+          <w:color w:val="000000"/>
+          <w:sz w:val="21"/>
+          <w:szCs w:val="21"/>
+        </w:rPr>
+        <w:t>LVM</w:t>
+      </w:r>
+      <w:r>
+        <w:rPr>
+          <w:rFonts w:ascii="Times New Roman" w:eastAsia="Times New Roman" w:hAnsi="Times New Roman" w:cs="Times New Roman"/>
+          <w:color w:val="000000"/>
+          <w:sz w:val="21"/>
+          <w:szCs w:val="21"/>
+        </w:rPr>
+        <w:t xml:space="preserve">,  </w:t>
+      </w:r>
+      <w:r>
+        <w:rPr>
+          <w:rFonts w:ascii="Times New Roman" w:eastAsia="Times New Roman" w:hAnsi="Times New Roman" w:cs="Times New Roman"/>
+          <w:color w:val="000000"/>
+          <w:sz w:val="21"/>
+          <w:szCs w:val="21"/>
+        </w:rPr>
+        <w:t>Git</w:t>
+      </w:r>
+      <w:r>
+        <w:rPr>
+          <w:rFonts w:ascii="Times New Roman" w:eastAsia="Times New Roman" w:hAnsi="Times New Roman" w:cs="Times New Roman"/>
+          <w:color w:val="000000"/>
+          <w:sz w:val="21"/>
+          <w:szCs w:val="21"/>
+        </w:rPr>
+        <w:t>,</w:t>
+      </w:r>
+      <w:r>
+        <w:rPr>
+          <w:rFonts w:ascii="Times New Roman" w:eastAsia="Times New Roman" w:hAnsi="Times New Roman" w:cs="Times New Roman"/>
+          <w:color w:val="000000"/>
+          <w:sz w:val="21"/>
+          <w:szCs w:val="21"/>
+        </w:rPr>
+        <w:t xml:space="preserve">  </w:t>
+      </w:r>
+      <w:r>
+        <w:rPr>
+          <w:rFonts w:ascii="Times New Roman" w:eastAsia="Times New Roman" w:hAnsi="Times New Roman" w:cs="Times New Roman"/>
+          <w:color w:val="000000"/>
+          <w:sz w:val="21"/>
+          <w:szCs w:val="21"/>
+        </w:rPr>
+        <w:t xml:space="preserve">Java, </w:t>
+      </w:r>
+      <w:r>
+        <w:rPr>
+          <w:rFonts w:ascii="Times New Roman" w:eastAsia="Times New Roman" w:hAnsi="Times New Roman" w:cs="Times New Roman"/>
+          <w:color w:val="000000"/>
+          <w:sz w:val="21"/>
+          <w:szCs w:val="21"/>
+        </w:rPr>
+        <w:t xml:space="preserve"> </w:t>
+      </w:r>
+      <w:r>
+        <w:rPr>
+          <w:rFonts w:ascii="Times New Roman" w:eastAsia="Times New Roman" w:hAnsi="Times New Roman" w:cs="Times New Roman"/>
+          <w:color w:val="000000"/>
+          <w:sz w:val="21"/>
+          <w:szCs w:val="21"/>
+        </w:rPr>
+        <w:t>C++ ,  SQL</w:t>
+      </w:r>
+      <w:r>
+        <w:rPr>
+          <w:rFonts w:ascii="Times New Roman" w:eastAsia="Times New Roman" w:hAnsi="Times New Roman" w:cs="Times New Roman"/>
+          <w:color w:val="000000"/>
+          <w:sz w:val="21"/>
+          <w:szCs w:val="21"/>
+        </w:rPr>
+        <w:t>,  MongoDB,  RabbitMQ</w:t>
       </w:r>
     </w:p>
     <w:p>
@@ -239,7 +454,108 @@
           <w:sz w:val="21"/>
           <w:szCs w:val="21"/>
         </w:rPr>
-        <w:t>ESP32, Raspberry Pi, x86, IBM Mainframe, F5, AVI</w:t>
+        <w:t>F</w:t>
+      </w:r>
+      <w:proofErr w:type="gramStart"/>
+      <w:r>
+        <w:rPr>
+          <w:rFonts w:ascii="Times New Roman" w:eastAsia="Times New Roman" w:hAnsi="Times New Roman" w:cs="Times New Roman"/>
+          <w:color w:val="000000"/>
+          <w:sz w:val="21"/>
+          <w:szCs w:val="21"/>
+        </w:rPr>
+        <w:t xml:space="preserve">5, </w:t>
+      </w:r>
+      <w:r>
+        <w:rPr>
+          <w:rFonts w:ascii="Times New Roman" w:eastAsia="Times New Roman" w:hAnsi="Times New Roman" w:cs="Times New Roman"/>
+          <w:color w:val="000000"/>
+          <w:sz w:val="21"/>
+          <w:szCs w:val="21"/>
+        </w:rPr>
+        <w:t xml:space="preserve"> </w:t>
+      </w:r>
+      <w:r>
+        <w:rPr>
+          <w:rFonts w:ascii="Times New Roman" w:eastAsia="Times New Roman" w:hAnsi="Times New Roman" w:cs="Times New Roman"/>
+          <w:color w:val="000000"/>
+          <w:sz w:val="21"/>
+          <w:szCs w:val="21"/>
+        </w:rPr>
+        <w:t>AVI</w:t>
+      </w:r>
+      <w:proofErr w:type="gramEnd"/>
+      <w:r>
+        <w:rPr>
+          <w:rFonts w:ascii="Times New Roman" w:eastAsia="Times New Roman" w:hAnsi="Times New Roman" w:cs="Times New Roman"/>
+          <w:color w:val="000000"/>
+          <w:sz w:val="21"/>
+          <w:szCs w:val="21"/>
+        </w:rPr>
+        <w:t>,</w:t>
+      </w:r>
+      <w:r>
+        <w:rPr>
+          <w:rFonts w:ascii="Times New Roman" w:eastAsia="Times New Roman" w:hAnsi="Times New Roman" w:cs="Times New Roman"/>
+          <w:color w:val="000000"/>
+          <w:sz w:val="21"/>
+          <w:szCs w:val="21"/>
+        </w:rPr>
+        <w:t xml:space="preserve"> </w:t>
+      </w:r>
+      <w:r>
+        <w:rPr>
+          <w:rFonts w:ascii="Times New Roman" w:eastAsia="Times New Roman" w:hAnsi="Times New Roman" w:cs="Times New Roman"/>
+          <w:color w:val="000000"/>
+          <w:sz w:val="21"/>
+          <w:szCs w:val="21"/>
+        </w:rPr>
+        <w:t xml:space="preserve"> </w:t>
+      </w:r>
+      <w:r>
+        <w:rPr>
+          <w:rFonts w:ascii="Times New Roman" w:eastAsia="Times New Roman" w:hAnsi="Times New Roman" w:cs="Times New Roman"/>
+          <w:color w:val="000000"/>
+          <w:sz w:val="21"/>
+          <w:szCs w:val="21"/>
+        </w:rPr>
+        <w:t xml:space="preserve">IBM Mainframe, </w:t>
+      </w:r>
+      <w:r>
+        <w:rPr>
+          <w:rFonts w:ascii="Times New Roman" w:eastAsia="Times New Roman" w:hAnsi="Times New Roman" w:cs="Times New Roman"/>
+          <w:color w:val="000000"/>
+          <w:sz w:val="21"/>
+          <w:szCs w:val="21"/>
+        </w:rPr>
+        <w:t xml:space="preserve"> </w:t>
+      </w:r>
+      <w:r>
+        <w:rPr>
+          <w:rFonts w:ascii="Times New Roman" w:eastAsia="Times New Roman" w:hAnsi="Times New Roman" w:cs="Times New Roman"/>
+          <w:color w:val="000000"/>
+          <w:sz w:val="21"/>
+          <w:szCs w:val="21"/>
+        </w:rPr>
+        <w:t xml:space="preserve">ESP32, </w:t>
+      </w:r>
+      <w:r>
+        <w:rPr>
+          <w:rFonts w:ascii="Times New Roman" w:eastAsia="Times New Roman" w:hAnsi="Times New Roman" w:cs="Times New Roman"/>
+          <w:color w:val="000000"/>
+          <w:sz w:val="21"/>
+          <w:szCs w:val="21"/>
+        </w:rPr>
+        <w:t xml:space="preserve"> </w:t>
+      </w:r>
+      <w:r>
+        <w:rPr>
+          <w:rFonts w:ascii="Times New Roman" w:eastAsia="Times New Roman" w:hAnsi="Times New Roman" w:cs="Times New Roman"/>
+          <w:color w:val="000000"/>
+          <w:sz w:val="21"/>
+          <w:szCs w:val="21"/>
+        </w:rPr>
+        <w:t>Raspberry Pi, x86</w:t>
       </w:r>
     </w:p>
     <w:p>
@@ -315,45 +631,25 @@
           <w:sz w:val="21"/>
           <w:szCs w:val="21"/>
         </w:rPr>
-        <w:t>Log Analysis, Production Monitoring (APM, Splunk), Change Management, Incident Management, Certificate Management</w:t>
-      </w:r>
-    </w:p>
-    <w:p>
-      <w:pPr>
-        <w:pBdr>
-          <w:top w:val="nil"/>
-          <w:left w:val="nil"/>
-          <w:bottom w:val="nil"/>
-          <w:right w:val="nil"/>
-          <w:between w:val="nil"/>
-        </w:pBdr>
-        <w:spacing w:after="0" w:line="240" w:lineRule="auto"/>
-        <w:ind w:left="900" w:hanging="630"/>
-        <w:rPr>
-          <w:rFonts w:ascii="Times New Roman" w:eastAsia="Times New Roman" w:hAnsi="Times New Roman" w:cs="Times New Roman"/>
-          <w:color w:val="000000"/>
-          <w:sz w:val="21"/>
-          <w:szCs w:val="21"/>
-        </w:rPr>
-      </w:pPr>
-      <w:r>
-        <w:rPr>
-          <w:rFonts w:ascii="Times New Roman" w:eastAsia="Times New Roman" w:hAnsi="Times New Roman" w:cs="Times New Roman"/>
-          <w:b/>
-          <w:color w:val="000000"/>
-          <w:sz w:val="21"/>
-          <w:szCs w:val="21"/>
-        </w:rPr>
-        <w:t>Photo Editing:</w:t>
-      </w:r>
-      <w:r>
-        <w:rPr>
-          <w:rFonts w:ascii="Times New Roman" w:eastAsia="Times New Roman" w:hAnsi="Times New Roman" w:cs="Times New Roman"/>
-          <w:color w:val="000000"/>
-          <w:sz w:val="21"/>
-          <w:szCs w:val="21"/>
-        </w:rPr>
-        <w:t xml:space="preserve"> Adobe Photoshop, Adobe Illustrator</w:t>
+        <w:t>Log Analysis, Production Monitoring (</w:t>
+      </w:r>
+      <w:r>
+        <w:rPr>
+          <w:rFonts w:ascii="Times New Roman" w:eastAsia="Times New Roman" w:hAnsi="Times New Roman" w:cs="Times New Roman"/>
+          <w:color w:val="000000"/>
+          <w:sz w:val="21"/>
+          <w:szCs w:val="21"/>
+        </w:rPr>
+        <w:t>ELK Stack</w:t>
+      </w:r>
+      <w:r>
+        <w:rPr>
+          <w:rFonts w:ascii="Times New Roman" w:eastAsia="Times New Roman" w:hAnsi="Times New Roman" w:cs="Times New Roman"/>
+          <w:color w:val="000000"/>
+          <w:sz w:val="21"/>
+          <w:szCs w:val="21"/>
+        </w:rPr>
+        <w:t>, Splunk), Change Management, Incident Management, Certificate Management</w:t>
       </w:r>
     </w:p>
     <w:p>
@@ -366,7 +662,6 @@
           <w:between w:val="nil"/>
         </w:pBdr>
         <w:spacing w:after="0" w:line="120" w:lineRule="auto"/>
-        <w:ind w:left="1440"/>
         <w:rPr>
           <w:rFonts w:ascii="Times New Roman" w:eastAsia="Times New Roman" w:hAnsi="Times New Roman" w:cs="Times New Roman"/>
           <w:color w:val="000000"/>
@@ -584,7 +879,25 @@
           <w:sz w:val="21"/>
           <w:szCs w:val="21"/>
         </w:rPr>
-        <w:t>Developed a platform to create new environments for development team’s testing using Ansible.</w:t>
+        <w:t>Developed a platform to create new environments for development team’s testing using Ansible</w:t>
+      </w:r>
+      <w:r>
+        <w:rPr>
+          <w:rFonts w:ascii="Times New Roman" w:eastAsia="Times New Roman" w:hAnsi="Times New Roman" w:cs="Times New Roman"/>
+          <w:color w:val="000000"/>
+          <w:sz w:val="21"/>
+          <w:szCs w:val="21"/>
+        </w:rPr>
+        <w:t xml:space="preserve"> and VMware</w:t>
+      </w:r>
+      <w:r>
+        <w:rPr>
+          <w:rFonts w:ascii="Times New Roman" w:eastAsia="Times New Roman" w:hAnsi="Times New Roman" w:cs="Times New Roman"/>
+          <w:color w:val="000000"/>
+          <w:sz w:val="21"/>
+          <w:szCs w:val="21"/>
+        </w:rPr>
+        <w:t>.</w:t>
       </w:r>
     </w:p>
     <w:p>
@@ -619,8 +932,46 @@
           <w:sz w:val="21"/>
           <w:szCs w:val="21"/>
         </w:rPr>
-        <w:t>Automated and maintained inventory tracking from VCenter to Confluence using Python.</w:t>
-      </w:r>
+        <w:t>Created POC</w:t>
+      </w:r>
+      <w:r>
+        <w:rPr>
+          <w:rFonts w:ascii="Times New Roman" w:eastAsia="Times New Roman" w:hAnsi="Times New Roman" w:cs="Times New Roman"/>
+          <w:color w:val="000000"/>
+          <w:sz w:val="21"/>
+          <w:szCs w:val="21"/>
+        </w:rPr>
+        <w:t xml:space="preserve"> and tested</w:t>
+      </w:r>
+      <w:r>
+        <w:rPr>
+          <w:rFonts w:ascii="Times New Roman" w:eastAsia="Times New Roman" w:hAnsi="Times New Roman" w:cs="Times New Roman"/>
+          <w:color w:val="000000"/>
+          <w:sz w:val="21"/>
+          <w:szCs w:val="21"/>
+        </w:rPr>
+        <w:t xml:space="preserve"> process for Redis cluster upgrade </w:t>
+      </w:r>
+      <w:r>
+        <w:rPr>
+          <w:rFonts w:ascii="Times New Roman" w:eastAsia="Times New Roman" w:hAnsi="Times New Roman" w:cs="Times New Roman"/>
+          <w:color w:val="000000"/>
+          <w:sz w:val="21"/>
+          <w:szCs w:val="21"/>
+        </w:rPr>
+        <w:t xml:space="preserve">for </w:t>
+      </w:r>
+      <w:proofErr w:type="gramStart"/>
+      <w:r>
+        <w:rPr>
+          <w:rFonts w:ascii="Times New Roman" w:eastAsia="Times New Roman" w:hAnsi="Times New Roman" w:cs="Times New Roman"/>
+          <w:color w:val="000000"/>
+          <w:sz w:val="21"/>
+          <w:szCs w:val="21"/>
+        </w:rPr>
+        <w:t>Production</w:t>
+      </w:r>
+      <w:proofErr w:type="gramEnd"/>
     </w:p>
     <w:p>
       <w:pPr>
@@ -654,6 +1005,41 @@
           <w:sz w:val="21"/>
           <w:szCs w:val="21"/>
         </w:rPr>
+        <w:t>Automated and maintained inventory tracking from VCenter to Confluence using Python.</w:t>
+      </w:r>
+    </w:p>
+    <w:p>
+      <w:pPr>
+        <w:numPr>
+          <w:ilvl w:val="0"/>
+          <w:numId w:val="2"/>
+        </w:numPr>
+        <w:pBdr>
+          <w:top w:val="nil"/>
+          <w:left w:val="nil"/>
+          <w:bottom w:val="nil"/>
+          <w:right w:val="nil"/>
+          <w:between w:val="nil"/>
+        </w:pBdr>
+        <w:tabs>
+          <w:tab w:val="right" w:pos="10440"/>
+        </w:tabs>
+        <w:spacing w:after="0" w:line="240" w:lineRule="auto"/>
+        <w:ind w:left="900"/>
+        <w:rPr>
+          <w:rFonts w:ascii="Times New Roman" w:hAnsi="Times New Roman" w:cs="Times New Roman"/>
+          <w:color w:val="000000"/>
+          <w:sz w:val="21"/>
+          <w:szCs w:val="21"/>
+        </w:rPr>
+      </w:pPr>
+      <w:r>
+        <w:rPr>
+          <w:rFonts w:ascii="Times New Roman" w:eastAsia="Times New Roman" w:hAnsi="Times New Roman" w:cs="Times New Roman"/>
+          <w:color w:val="000000"/>
+          <w:sz w:val="21"/>
+          <w:szCs w:val="21"/>
+        </w:rPr>
         <w:t>Performed deployments for the development team to test and QA environments.</w:t>
       </w:r>
     </w:p>
@@ -699,7 +1085,6 @@
           <w:szCs w:val="21"/>
         </w:rPr>
       </w:pPr>
-      <w:proofErr w:type="spellStart"/>
       <w:r>
         <w:rPr>
           <w:rFonts w:ascii="Times New Roman" w:eastAsia="Times New Roman" w:hAnsi="Times New Roman" w:cs="Times New Roman"/>
@@ -709,7 +1094,6 @@
         </w:rPr>
         <w:t>Propelus</w:t>
       </w:r>
-      <w:proofErr w:type="spellEnd"/>
       <w:r>
         <w:rPr>
           <w:rFonts w:ascii="Times New Roman" w:eastAsia="Times New Roman" w:hAnsi="Times New Roman" w:cs="Times New Roman"/>
@@ -805,25 +1189,14 @@
         </w:rPr>
         <w:t xml:space="preserve">Supported IT infrastructure and deployments for </w:t>
       </w:r>
-      <w:proofErr w:type="spellStart"/>
-      <w:r>
-        <w:rPr>
-          <w:rFonts w:ascii="Times New Roman" w:eastAsia="Times New Roman" w:hAnsi="Times New Roman" w:cs="Times New Roman"/>
-          <w:color w:val="000000"/>
-          <w:sz w:val="21"/>
-          <w:szCs w:val="21"/>
-        </w:rPr>
-        <w:t>Propelus</w:t>
-      </w:r>
-      <w:proofErr w:type="spellEnd"/>
-      <w:r>
-        <w:rPr>
-          <w:rFonts w:ascii="Times New Roman" w:eastAsia="Times New Roman" w:hAnsi="Times New Roman" w:cs="Times New Roman"/>
-          <w:color w:val="000000"/>
-          <w:sz w:val="21"/>
-          <w:szCs w:val="21"/>
-        </w:rPr>
-        <w:t>’</w:t>
+      <w:r>
+        <w:rPr>
+          <w:rFonts w:ascii="Times New Roman" w:eastAsia="Times New Roman" w:hAnsi="Times New Roman" w:cs="Times New Roman"/>
+          <w:color w:val="000000"/>
+          <w:sz w:val="21"/>
+          <w:szCs w:val="21"/>
+        </w:rPr>
+        <w:t>Propelus’</w:t>
       </w:r>
       <w:r>
         <w:rPr>
@@ -867,45 +1240,30 @@
           <w:sz w:val="21"/>
           <w:szCs w:val="21"/>
         </w:rPr>
-        <w:t xml:space="preserve">Leveraged </w:t>
-      </w:r>
-      <w:r>
-        <w:rPr>
-          <w:rFonts w:ascii="Times New Roman" w:eastAsia="Times New Roman" w:hAnsi="Times New Roman" w:cs="Times New Roman"/>
-          <w:sz w:val="21"/>
-          <w:szCs w:val="21"/>
-        </w:rPr>
-        <w:t>Python</w:t>
-      </w:r>
-      <w:r>
-        <w:rPr>
-          <w:rFonts w:ascii="Times New Roman" w:eastAsia="Times New Roman" w:hAnsi="Times New Roman" w:cs="Times New Roman"/>
-          <w:color w:val="000000"/>
-          <w:sz w:val="21"/>
-          <w:szCs w:val="21"/>
-        </w:rPr>
-        <w:t xml:space="preserve"> scripts to reduce data retrieval time for </w:t>
-      </w:r>
-      <w:r>
-        <w:rPr>
-          <w:rFonts w:ascii="Times New Roman" w:eastAsia="Times New Roman" w:hAnsi="Times New Roman" w:cs="Times New Roman"/>
-          <w:sz w:val="21"/>
-          <w:szCs w:val="21"/>
-        </w:rPr>
-        <w:t>operation</w:t>
-      </w:r>
-      <w:r>
-        <w:rPr>
-          <w:rFonts w:ascii="Times New Roman" w:eastAsia="Times New Roman" w:hAnsi="Times New Roman" w:cs="Times New Roman"/>
-          <w:color w:val="000000"/>
-          <w:sz w:val="21"/>
-          <w:szCs w:val="21"/>
-        </w:rPr>
-        <w:t xml:space="preserve"> teams</w:t>
-      </w:r>
-      <w:r>
-        <w:rPr>
-          <w:rFonts w:ascii="Times New Roman" w:eastAsia="Times New Roman" w:hAnsi="Times New Roman" w:cs="Times New Roman"/>
+        <w:t xml:space="preserve">Reduced access time to </w:t>
+      </w:r>
+      <w:r>
+        <w:rPr>
+          <w:rFonts w:ascii="Times New Roman" w:eastAsia="Times New Roman" w:hAnsi="Times New Roman" w:cs="Times New Roman"/>
+          <w:color w:val="000000"/>
+          <w:sz w:val="21"/>
+          <w:szCs w:val="21"/>
+        </w:rPr>
+        <w:t>infrastructure</w:t>
+      </w:r>
+      <w:r>
+        <w:rPr>
+          <w:rFonts w:ascii="Times New Roman" w:eastAsia="Times New Roman" w:hAnsi="Times New Roman" w:cs="Times New Roman"/>
+          <w:color w:val="000000"/>
+          <w:sz w:val="21"/>
+          <w:szCs w:val="21"/>
+        </w:rPr>
+        <w:t xml:space="preserve"> by leveraging python to create a plugin for terminal access app (Royal TS)</w:t>
+      </w:r>
+      <w:r>
+        <w:rPr>
+          <w:rFonts w:ascii="Times New Roman" w:eastAsia="Times New Roman" w:hAnsi="Times New Roman" w:cs="Times New Roman"/>
+          <w:color w:val="000000"/>
           <w:sz w:val="21"/>
           <w:szCs w:val="21"/>
         </w:rPr>
@@ -943,16 +1301,31 @@
           <w:sz w:val="21"/>
           <w:szCs w:val="21"/>
         </w:rPr>
-        <w:t>Led</w:t>
-      </w:r>
-      <w:r>
-        <w:rPr>
-          <w:rFonts w:ascii="Times New Roman" w:eastAsia="Times New Roman" w:hAnsi="Times New Roman" w:cs="Times New Roman"/>
-          <w:color w:val="000000"/>
-          <w:sz w:val="21"/>
-          <w:szCs w:val="21"/>
-        </w:rPr>
-        <w:t xml:space="preserve"> team on important design decisions for CICD deployments to reduce toil.</w:t>
+        <w:t xml:space="preserve">Reduced downtime of production system by improving </w:t>
+      </w:r>
+      <w:r>
+        <w:rPr>
+          <w:rFonts w:ascii="Times New Roman" w:eastAsia="Times New Roman" w:hAnsi="Times New Roman" w:cs="Times New Roman"/>
+          <w:sz w:val="21"/>
+          <w:szCs w:val="21"/>
+        </w:rPr>
+        <w:t>Ansible</w:t>
+      </w:r>
+      <w:r>
+        <w:rPr>
+          <w:rFonts w:ascii="Times New Roman" w:eastAsia="Times New Roman" w:hAnsi="Times New Roman" w:cs="Times New Roman"/>
+          <w:sz w:val="21"/>
+          <w:szCs w:val="21"/>
+        </w:rPr>
+        <w:t xml:space="preserve"> scripts to patch root causes across all systems</w:t>
+      </w:r>
+      <w:r>
+        <w:rPr>
+          <w:rFonts w:ascii="Times New Roman" w:eastAsia="Times New Roman" w:hAnsi="Times New Roman" w:cs="Times New Roman"/>
+          <w:sz w:val="21"/>
+          <w:szCs w:val="21"/>
+        </w:rPr>
+        <w:t>.</w:t>
       </w:r>
     </w:p>
     <w:p>
@@ -982,12 +1355,236 @@
       </w:pPr>
       <w:r>
         <w:rPr>
-          <w:rFonts w:ascii="Times New Roman" w:eastAsia="Times New Roman" w:hAnsi="Times New Roman" w:cs="Times New Roman"/>
-          <w:color w:val="000000"/>
-          <w:sz w:val="21"/>
-          <w:szCs w:val="21"/>
-        </w:rPr>
-        <w:t>Analyzed and identified problems within the systems and led implementation plans.</w:t>
+          <w:rFonts w:ascii="Times New Roman" w:hAnsi="Times New Roman" w:cs="Times New Roman"/>
+          <w:color w:val="000000"/>
+          <w:sz w:val="21"/>
+          <w:szCs w:val="21"/>
+        </w:rPr>
+        <w:t>Improved</w:t>
+      </w:r>
+      <w:r>
+        <w:rPr>
+          <w:rFonts w:ascii="Times New Roman" w:hAnsi="Times New Roman" w:cs="Times New Roman"/>
+          <w:color w:val="000000"/>
+          <w:sz w:val="21"/>
+          <w:szCs w:val="21"/>
+        </w:rPr>
+        <w:t xml:space="preserve"> Time to Resolution for incidents by creating Splunk Alerts for common errors</w:t>
+      </w:r>
+      <w:r>
+        <w:rPr>
+          <w:rFonts w:ascii="Times New Roman" w:hAnsi="Times New Roman" w:cs="Times New Roman"/>
+          <w:color w:val="000000"/>
+          <w:sz w:val="21"/>
+          <w:szCs w:val="21"/>
+        </w:rPr>
+        <w:t>.</w:t>
+      </w:r>
+    </w:p>
+    <w:p>
+      <w:pPr>
+        <w:numPr>
+          <w:ilvl w:val="0"/>
+          <w:numId w:val="2"/>
+        </w:numPr>
+        <w:pBdr>
+          <w:top w:val="nil"/>
+          <w:left w:val="nil"/>
+          <w:bottom w:val="nil"/>
+          <w:right w:val="nil"/>
+          <w:between w:val="nil"/>
+        </w:pBdr>
+        <w:tabs>
+          <w:tab w:val="right" w:pos="10440"/>
+        </w:tabs>
+        <w:spacing w:after="0" w:line="240" w:lineRule="auto"/>
+        <w:ind w:left="900"/>
+        <w:rPr>
+          <w:rFonts w:ascii="Times New Roman" w:hAnsi="Times New Roman" w:cs="Times New Roman"/>
+          <w:color w:val="000000"/>
+          <w:sz w:val="21"/>
+          <w:szCs w:val="21"/>
+        </w:rPr>
+      </w:pPr>
+      <w:r>
+        <w:rPr>
+          <w:rFonts w:ascii="Times New Roman" w:hAnsi="Times New Roman" w:cs="Times New Roman"/>
+          <w:color w:val="000000"/>
+          <w:sz w:val="21"/>
+          <w:szCs w:val="21"/>
+        </w:rPr>
+        <w:t>Provisioned New Relic Roles</w:t>
+      </w:r>
+      <w:r>
+        <w:rPr>
+          <w:rFonts w:ascii="Times New Roman" w:hAnsi="Times New Roman" w:cs="Times New Roman"/>
+          <w:color w:val="000000"/>
+          <w:sz w:val="21"/>
+          <w:szCs w:val="21"/>
+        </w:rPr>
+        <w:t xml:space="preserve"> with </w:t>
+      </w:r>
+      <w:r>
+        <w:rPr>
+          <w:rFonts w:ascii="Times New Roman" w:hAnsi="Times New Roman" w:cs="Times New Roman"/>
+          <w:color w:val="000000"/>
+          <w:sz w:val="21"/>
+          <w:szCs w:val="21"/>
+        </w:rPr>
+        <w:t>Pulumi</w:t>
+      </w:r>
+      <w:r>
+        <w:rPr>
+          <w:rFonts w:ascii="Times New Roman" w:hAnsi="Times New Roman" w:cs="Times New Roman"/>
+          <w:color w:val="000000"/>
+          <w:sz w:val="21"/>
+          <w:szCs w:val="21"/>
+        </w:rPr>
+        <w:t xml:space="preserve"> by integrating it into Cloud provisioning automation.</w:t>
+      </w:r>
+    </w:p>
+    <w:p>
+      <w:pPr>
+        <w:numPr>
+          <w:ilvl w:val="0"/>
+          <w:numId w:val="2"/>
+        </w:numPr>
+        <w:pBdr>
+          <w:top w:val="nil"/>
+          <w:left w:val="nil"/>
+          <w:bottom w:val="nil"/>
+          <w:right w:val="nil"/>
+          <w:between w:val="nil"/>
+        </w:pBdr>
+        <w:tabs>
+          <w:tab w:val="right" w:pos="10440"/>
+        </w:tabs>
+        <w:spacing w:after="0" w:line="240" w:lineRule="auto"/>
+        <w:ind w:left="900"/>
+        <w:rPr>
+          <w:rFonts w:ascii="Times New Roman" w:hAnsi="Times New Roman" w:cs="Times New Roman"/>
+          <w:color w:val="000000"/>
+          <w:sz w:val="21"/>
+          <w:szCs w:val="21"/>
+        </w:rPr>
+      </w:pPr>
+      <w:r>
+        <w:rPr>
+          <w:rFonts w:ascii="Times New Roman" w:eastAsia="Times New Roman" w:hAnsi="Times New Roman" w:cs="Times New Roman"/>
+          <w:color w:val="000000"/>
+          <w:sz w:val="21"/>
+          <w:szCs w:val="21"/>
+        </w:rPr>
+        <w:t>Identified security vulnerabilities within the systems</w:t>
+      </w:r>
+      <w:r>
+        <w:rPr>
+          <w:rFonts w:ascii="Times New Roman" w:eastAsia="Times New Roman" w:hAnsi="Times New Roman" w:cs="Times New Roman"/>
+          <w:color w:val="000000"/>
+          <w:sz w:val="21"/>
+          <w:szCs w:val="21"/>
+        </w:rPr>
+        <w:t xml:space="preserve"> and made plans to </w:t>
+      </w:r>
+      <w:proofErr w:type="gramStart"/>
+      <w:r>
+        <w:rPr>
+          <w:rFonts w:ascii="Times New Roman" w:eastAsia="Times New Roman" w:hAnsi="Times New Roman" w:cs="Times New Roman"/>
+          <w:color w:val="000000"/>
+          <w:sz w:val="21"/>
+          <w:szCs w:val="21"/>
+        </w:rPr>
+        <w:t>resolve</w:t>
+      </w:r>
+      <w:proofErr w:type="gramEnd"/>
+      <w:r>
+        <w:rPr>
+          <w:rFonts w:ascii="Times New Roman" w:eastAsia="Times New Roman" w:hAnsi="Times New Roman" w:cs="Times New Roman"/>
+          <w:color w:val="000000"/>
+          <w:sz w:val="21"/>
+          <w:szCs w:val="21"/>
+        </w:rPr>
+        <w:t>.</w:t>
+      </w:r>
+    </w:p>
+    <w:p>
+      <w:pPr>
+        <w:numPr>
+          <w:ilvl w:val="0"/>
+          <w:numId w:val="2"/>
+        </w:numPr>
+        <w:pBdr>
+          <w:top w:val="nil"/>
+          <w:left w:val="nil"/>
+          <w:bottom w:val="nil"/>
+          <w:right w:val="nil"/>
+          <w:between w:val="nil"/>
+        </w:pBdr>
+        <w:tabs>
+          <w:tab w:val="right" w:pos="10440"/>
+        </w:tabs>
+        <w:spacing w:after="0" w:line="240" w:lineRule="auto"/>
+        <w:ind w:left="900"/>
+        <w:rPr>
+          <w:rFonts w:ascii="Times New Roman" w:hAnsi="Times New Roman" w:cs="Times New Roman"/>
+          <w:color w:val="000000"/>
+          <w:sz w:val="21"/>
+          <w:szCs w:val="21"/>
+        </w:rPr>
+      </w:pPr>
+      <w:r>
+        <w:rPr>
+          <w:rFonts w:ascii="Times New Roman" w:hAnsi="Times New Roman" w:cs="Times New Roman"/>
+          <w:color w:val="000000"/>
+          <w:sz w:val="21"/>
+          <w:szCs w:val="21"/>
+        </w:rPr>
+        <w:t>Troubleshoot</w:t>
+      </w:r>
+      <w:r>
+        <w:rPr>
+          <w:rFonts w:ascii="Times New Roman" w:hAnsi="Times New Roman" w:cs="Times New Roman"/>
+          <w:color w:val="000000"/>
+          <w:sz w:val="21"/>
+          <w:szCs w:val="21"/>
+        </w:rPr>
+        <w:t xml:space="preserve"> web app and </w:t>
+      </w:r>
+      <w:r>
+        <w:rPr>
+          <w:rFonts w:ascii="Times New Roman" w:hAnsi="Times New Roman" w:cs="Times New Roman"/>
+          <w:color w:val="000000"/>
+          <w:sz w:val="21"/>
+          <w:szCs w:val="21"/>
+        </w:rPr>
+        <w:t>database</w:t>
+      </w:r>
+      <w:r>
+        <w:rPr>
+          <w:rFonts w:ascii="Times New Roman" w:hAnsi="Times New Roman" w:cs="Times New Roman"/>
+          <w:color w:val="000000"/>
+          <w:sz w:val="21"/>
+          <w:szCs w:val="21"/>
+        </w:rPr>
+        <w:t xml:space="preserve"> performance incidents with</w:t>
+      </w:r>
+      <w:r>
+        <w:rPr>
+          <w:rFonts w:ascii="Times New Roman" w:hAnsi="Times New Roman" w:cs="Times New Roman"/>
+          <w:color w:val="000000"/>
+          <w:sz w:val="21"/>
+          <w:szCs w:val="21"/>
+        </w:rPr>
+        <w:t xml:space="preserve"> the ELK Stack</w:t>
+      </w:r>
+      <w:r>
+        <w:rPr>
+          <w:rFonts w:ascii="Times New Roman" w:hAnsi="Times New Roman" w:cs="Times New Roman"/>
+          <w:color w:val="000000"/>
+          <w:sz w:val="21"/>
+          <w:szCs w:val="21"/>
+        </w:rPr>
+        <w:t>.</w:t>
       </w:r>
     </w:p>
     <w:p>
@@ -1172,7 +1769,211 @@
           <w:sz w:val="21"/>
           <w:szCs w:val="21"/>
         </w:rPr>
-        <w:t>Created automated deployment pipelines for non-production and production environments.</w:t>
+        <w:t xml:space="preserve">On-boarded net-new applications and developed CICD pipeline for </w:t>
+      </w:r>
+      <w:r>
+        <w:rPr>
+          <w:rFonts w:ascii="Times New Roman" w:eastAsia="Times New Roman" w:hAnsi="Times New Roman" w:cs="Times New Roman"/>
+          <w:color w:val="000000"/>
+          <w:sz w:val="21"/>
+          <w:szCs w:val="21"/>
+        </w:rPr>
+        <w:t>prod</w:t>
+      </w:r>
+      <w:r>
+        <w:rPr>
+          <w:rFonts w:ascii="Times New Roman" w:eastAsia="Times New Roman" w:hAnsi="Times New Roman" w:cs="Times New Roman"/>
+          <w:color w:val="000000"/>
+          <w:sz w:val="21"/>
+          <w:szCs w:val="21"/>
+        </w:rPr>
+        <w:t xml:space="preserve"> and non-</w:t>
+      </w:r>
+      <w:r>
+        <w:rPr>
+          <w:rFonts w:ascii="Times New Roman" w:eastAsia="Times New Roman" w:hAnsi="Times New Roman" w:cs="Times New Roman"/>
+          <w:color w:val="000000"/>
+          <w:sz w:val="21"/>
+          <w:szCs w:val="21"/>
+        </w:rPr>
+        <w:t xml:space="preserve">prod </w:t>
+      </w:r>
+      <w:r>
+        <w:rPr>
+          <w:rFonts w:ascii="Times New Roman" w:eastAsia="Times New Roman" w:hAnsi="Times New Roman" w:cs="Times New Roman"/>
+          <w:color w:val="000000"/>
+          <w:sz w:val="21"/>
+          <w:szCs w:val="21"/>
+        </w:rPr>
+        <w:t>environments</w:t>
+      </w:r>
+      <w:r>
+        <w:rPr>
+          <w:rFonts w:ascii="Times New Roman" w:eastAsia="Times New Roman" w:hAnsi="Times New Roman" w:cs="Times New Roman"/>
+          <w:color w:val="000000"/>
+          <w:sz w:val="21"/>
+          <w:szCs w:val="21"/>
+        </w:rPr>
+        <w:t>.</w:t>
+      </w:r>
+    </w:p>
+    <w:p>
+      <w:pPr>
+        <w:numPr>
+          <w:ilvl w:val="0"/>
+          <w:numId w:val="2"/>
+        </w:numPr>
+        <w:pBdr>
+          <w:top w:val="nil"/>
+          <w:left w:val="nil"/>
+          <w:bottom w:val="nil"/>
+          <w:right w:val="nil"/>
+          <w:between w:val="nil"/>
+        </w:pBdr>
+        <w:tabs>
+          <w:tab w:val="right" w:pos="10440"/>
+        </w:tabs>
+        <w:spacing w:after="0" w:line="240" w:lineRule="auto"/>
+        <w:ind w:left="900"/>
+        <w:rPr>
+          <w:rFonts w:ascii="Times New Roman" w:hAnsi="Times New Roman" w:cs="Times New Roman"/>
+          <w:color w:val="000000"/>
+          <w:sz w:val="21"/>
+          <w:szCs w:val="21"/>
+        </w:rPr>
+      </w:pPr>
+      <w:r>
+        <w:rPr>
+          <w:rFonts w:ascii="Times New Roman" w:hAnsi="Times New Roman" w:cs="Times New Roman"/>
+          <w:color w:val="000000"/>
+          <w:sz w:val="21"/>
+          <w:szCs w:val="21"/>
+        </w:rPr>
+        <w:t xml:space="preserve">Migrated on-prem applications to </w:t>
+      </w:r>
+      <w:r>
+        <w:rPr>
+          <w:rFonts w:ascii="Times New Roman" w:eastAsia="Times New Roman" w:hAnsi="Times New Roman" w:cs="Times New Roman"/>
+          <w:color w:val="000000"/>
+          <w:sz w:val="21"/>
+          <w:szCs w:val="21"/>
+        </w:rPr>
+        <w:t>Kubernetes</w:t>
+      </w:r>
+      <w:r>
+        <w:rPr>
+          <w:rFonts w:ascii="Times New Roman" w:hAnsi="Times New Roman" w:cs="Times New Roman"/>
+          <w:color w:val="000000"/>
+          <w:sz w:val="21"/>
+          <w:szCs w:val="21"/>
+        </w:rPr>
+        <w:t xml:space="preserve"> </w:t>
+      </w:r>
+      <w:r>
+        <w:rPr>
+          <w:rFonts w:ascii="Times New Roman" w:hAnsi="Times New Roman" w:cs="Times New Roman"/>
+          <w:color w:val="000000"/>
+          <w:sz w:val="21"/>
+          <w:szCs w:val="21"/>
+        </w:rPr>
+        <w:t>(EKS, AKS, on-prem clusters)</w:t>
+      </w:r>
+      <w:r>
+        <w:rPr>
+          <w:rFonts w:ascii="Times New Roman" w:hAnsi="Times New Roman" w:cs="Times New Roman"/>
+          <w:color w:val="000000"/>
+          <w:sz w:val="21"/>
+          <w:szCs w:val="21"/>
+        </w:rPr>
+        <w:t>.</w:t>
+      </w:r>
+    </w:p>
+    <w:p>
+      <w:pPr>
+        <w:numPr>
+          <w:ilvl w:val="0"/>
+          <w:numId w:val="2"/>
+        </w:numPr>
+        <w:pBdr>
+          <w:top w:val="nil"/>
+          <w:left w:val="nil"/>
+          <w:bottom w:val="nil"/>
+          <w:right w:val="nil"/>
+          <w:between w:val="nil"/>
+        </w:pBdr>
+        <w:tabs>
+          <w:tab w:val="right" w:pos="10440"/>
+        </w:tabs>
+        <w:spacing w:after="0" w:line="240" w:lineRule="auto"/>
+        <w:ind w:left="900"/>
+        <w:rPr>
+          <w:rFonts w:ascii="Times New Roman" w:hAnsi="Times New Roman" w:cs="Times New Roman"/>
+          <w:color w:val="000000"/>
+          <w:sz w:val="21"/>
+          <w:szCs w:val="21"/>
+        </w:rPr>
+      </w:pPr>
+      <w:r>
+        <w:rPr>
+          <w:rFonts w:ascii="Times New Roman" w:hAnsi="Times New Roman" w:cs="Times New Roman"/>
+          <w:color w:val="000000"/>
+          <w:sz w:val="21"/>
+          <w:szCs w:val="21"/>
+        </w:rPr>
+        <w:t>Renewed and installed certificates for F5/AVI load balancers and web servers by leveraging Venafi</w:t>
+      </w:r>
+      <w:r>
+        <w:rPr>
+          <w:rFonts w:ascii="Times New Roman" w:hAnsi="Times New Roman" w:cs="Times New Roman"/>
+          <w:color w:val="000000"/>
+          <w:sz w:val="21"/>
+          <w:szCs w:val="21"/>
+        </w:rPr>
+        <w:t>.</w:t>
+      </w:r>
+    </w:p>
+    <w:p>
+      <w:pPr>
+        <w:numPr>
+          <w:ilvl w:val="0"/>
+          <w:numId w:val="2"/>
+        </w:numPr>
+        <w:pBdr>
+          <w:top w:val="nil"/>
+          <w:left w:val="nil"/>
+          <w:bottom w:val="nil"/>
+          <w:right w:val="nil"/>
+          <w:between w:val="nil"/>
+        </w:pBdr>
+        <w:tabs>
+          <w:tab w:val="right" w:pos="10440"/>
+        </w:tabs>
+        <w:spacing w:after="0" w:line="240" w:lineRule="auto"/>
+        <w:ind w:left="900"/>
+        <w:rPr>
+          <w:rFonts w:ascii="Times New Roman" w:hAnsi="Times New Roman" w:cs="Times New Roman"/>
+          <w:color w:val="000000"/>
+          <w:sz w:val="21"/>
+          <w:szCs w:val="21"/>
+        </w:rPr>
+      </w:pPr>
+      <w:r>
+        <w:rPr>
+          <w:rFonts w:ascii="Times New Roman" w:hAnsi="Times New Roman" w:cs="Times New Roman"/>
+          <w:color w:val="000000"/>
+          <w:sz w:val="21"/>
+          <w:szCs w:val="21"/>
+        </w:rPr>
+        <w:t>Maintained HTTP endpoint monitoring and alerting</w:t>
+      </w:r>
+      <w:r>
+        <w:rPr>
+          <w:rFonts w:ascii="Times New Roman" w:hAnsi="Times New Roman" w:cs="Times New Roman"/>
+          <w:color w:val="000000"/>
+          <w:sz w:val="21"/>
+          <w:szCs w:val="21"/>
+        </w:rPr>
+        <w:t>.</w:t>
       </w:r>
     </w:p>
     <w:p>
@@ -1393,10 +2194,6 @@
     </w:p>
     <w:p>
       <w:pPr>
-        <w:numPr>
-          <w:ilvl w:val="0"/>
-          <w:numId w:val="1"/>
-        </w:numPr>
         <w:pBdr>
           <w:top w:val="nil"/>
           <w:left w:val="nil"/>
@@ -1408,71 +2205,84 @@
           <w:tab w:val="right" w:pos="10440"/>
         </w:tabs>
         <w:spacing w:after="0" w:line="240" w:lineRule="auto"/>
-        <w:ind w:left="900"/>
-        <w:rPr>
-          <w:rFonts w:ascii="Times New Roman" w:hAnsi="Times New Roman" w:cs="Times New Roman"/>
-          <w:color w:val="000000"/>
-          <w:sz w:val="21"/>
-          <w:szCs w:val="21"/>
-        </w:rPr>
-      </w:pPr>
-      <w:r>
-        <w:rPr>
-          <w:rFonts w:ascii="Times New Roman" w:eastAsia="Times New Roman" w:hAnsi="Times New Roman" w:cs="Times New Roman"/>
-          <w:color w:val="000000"/>
-          <w:sz w:val="21"/>
-          <w:szCs w:val="21"/>
-        </w:rPr>
-        <w:t>Created and tested batch jobs to integrate Worldpay systems with FIS settlement systems</w:t>
-      </w:r>
-      <w:r>
-        <w:rPr>
-          <w:rFonts w:ascii="Times New Roman" w:eastAsia="Times New Roman" w:hAnsi="Times New Roman" w:cs="Times New Roman"/>
-          <w:sz w:val="21"/>
-          <w:szCs w:val="21"/>
-        </w:rPr>
-        <w:t xml:space="preserve"> (p</w:t>
-      </w:r>
-      <w:r>
-        <w:rPr>
-          <w:rFonts w:ascii="Times New Roman" w:eastAsia="Times New Roman" w:hAnsi="Times New Roman" w:cs="Times New Roman"/>
-          <w:color w:val="000000"/>
-          <w:sz w:val="21"/>
-          <w:szCs w:val="21"/>
-        </w:rPr>
-        <w:t>rograms written in IBM 370 Assembler).</w:t>
-      </w:r>
-    </w:p>
-    <w:p>
-      <w:pPr>
-        <w:pBdr>
-          <w:top w:val="nil"/>
-          <w:left w:val="nil"/>
-          <w:bottom w:val="nil"/>
-          <w:right w:val="nil"/>
-          <w:between w:val="nil"/>
-        </w:pBdr>
+        <w:ind w:left="270"/>
+        <w:rPr>
+          <w:rFonts w:ascii="Times New Roman" w:eastAsia="Times New Roman" w:hAnsi="Times New Roman" w:cs="Times New Roman"/>
+          <w:b/>
+          <w:sz w:val="21"/>
+          <w:szCs w:val="21"/>
+        </w:rPr>
+      </w:pPr>
+      <w:r>
+        <w:rPr>
+          <w:rFonts w:ascii="Times New Roman" w:eastAsia="Times New Roman" w:hAnsi="Times New Roman" w:cs="Times New Roman"/>
+          <w:b/>
+          <w:color w:val="000000"/>
+          <w:sz w:val="21"/>
+          <w:szCs w:val="21"/>
+        </w:rPr>
+        <w:t>Siemens Software</w:t>
+      </w:r>
+      <w:r>
+        <w:rPr>
+          <w:rFonts w:ascii="Times New Roman" w:eastAsia="Times New Roman" w:hAnsi="Times New Roman" w:cs="Times New Roman"/>
+          <w:b/>
+          <w:sz w:val="21"/>
+          <w:szCs w:val="21"/>
+        </w:rPr>
+        <w:t xml:space="preserve"> </w:t>
+      </w:r>
+      <w:r>
+        <w:rPr>
+          <w:rFonts w:ascii="Times New Roman" w:eastAsia="Times New Roman" w:hAnsi="Times New Roman" w:cs="Times New Roman"/>
+          <w:color w:val="000000"/>
+          <w:sz w:val="21"/>
+          <w:szCs w:val="21"/>
+        </w:rPr>
+        <w:tab/>
+      </w:r>
+      <w:r>
+        <w:rPr>
+          <w:rFonts w:ascii="Times New Roman" w:eastAsia="Times New Roman" w:hAnsi="Times New Roman" w:cs="Times New Roman"/>
+          <w:b/>
+          <w:sz w:val="21"/>
+          <w:szCs w:val="21"/>
+        </w:rPr>
+        <w:t>Milford, OH</w:t>
+      </w:r>
+    </w:p>
+    <w:p>
+      <w:pPr>
         <w:tabs>
           <w:tab w:val="right" w:pos="10440"/>
         </w:tabs>
-        <w:spacing w:after="0" w:line="120" w:lineRule="auto"/>
-        <w:ind w:left="806"/>
-        <w:rPr>
-          <w:rFonts w:ascii="Times New Roman" w:hAnsi="Times New Roman" w:cs="Times New Roman"/>
-          <w:color w:val="000000"/>
-          <w:sz w:val="21"/>
-          <w:szCs w:val="21"/>
-        </w:rPr>
-      </w:pPr>
-      <w:r>
-        <w:rPr>
-          <w:rFonts w:ascii="Times New Roman" w:eastAsia="Times New Roman" w:hAnsi="Times New Roman" w:cs="Times New Roman"/>
-          <w:b/>
-          <w:color w:val="000000"/>
+        <w:spacing w:after="0" w:line="240" w:lineRule="auto"/>
+        <w:ind w:left="270"/>
+        <w:rPr>
+          <w:rFonts w:ascii="Times New Roman" w:eastAsia="Times New Roman" w:hAnsi="Times New Roman" w:cs="Times New Roman"/>
+          <w:i/>
+          <w:sz w:val="21"/>
+          <w:szCs w:val="21"/>
+        </w:rPr>
+      </w:pPr>
+      <w:r>
+        <w:rPr>
+          <w:rFonts w:ascii="Times New Roman" w:eastAsia="Times New Roman" w:hAnsi="Times New Roman" w:cs="Times New Roman"/>
+          <w:i/>
+          <w:sz w:val="21"/>
+          <w:szCs w:val="21"/>
+        </w:rPr>
+        <w:t>Software Engineer Intern</w:t>
+      </w:r>
+      <w:r>
+        <w:rPr>
+          <w:rFonts w:ascii="Times New Roman" w:eastAsia="Times New Roman" w:hAnsi="Times New Roman" w:cs="Times New Roman"/>
+          <w:i/>
           <w:sz w:val="21"/>
           <w:szCs w:val="21"/>
         </w:rPr>
         <w:tab/>
+        <w:t>January 2019 – April 2019</w:t>
       </w:r>
     </w:p>
     <w:p>
@@ -1504,20 +2314,12 @@
           <w:sz w:val="21"/>
           <w:szCs w:val="21"/>
         </w:rPr>
-        <w:t>Siemens Software</w:t>
-      </w:r>
-      <w:r>
-        <w:rPr>
-          <w:rFonts w:ascii="Times New Roman" w:eastAsia="Times New Roman" w:hAnsi="Times New Roman" w:cs="Times New Roman"/>
-          <w:b/>
-          <w:sz w:val="21"/>
-          <w:szCs w:val="21"/>
-        </w:rPr>
-        <w:t xml:space="preserve"> </w:t>
-      </w:r>
-      <w:r>
-        <w:rPr>
-          <w:rFonts w:ascii="Times New Roman" w:eastAsia="Times New Roman" w:hAnsi="Times New Roman" w:cs="Times New Roman"/>
+        <w:t>U.S. Bancorp</w:t>
+      </w:r>
+      <w:r>
+        <w:rPr>
+          <w:rFonts w:ascii="Times New Roman" w:eastAsia="Times New Roman" w:hAnsi="Times New Roman" w:cs="Times New Roman"/>
+          <w:b/>
           <w:color w:val="000000"/>
           <w:sz w:val="21"/>
           <w:szCs w:val="21"/>
@@ -1531,7 +2333,7 @@
           <w:sz w:val="21"/>
           <w:szCs w:val="21"/>
         </w:rPr>
-        <w:t>Milford, OH</w:t>
+        <w:t>Cincinnati, OH</w:t>
       </w:r>
     </w:p>
     <w:p>
@@ -1565,618 +2367,7 @@
           <w:szCs w:val="21"/>
         </w:rPr>
         <w:tab/>
-        <w:t>January 2019 – April 2019</w:t>
-      </w:r>
-    </w:p>
-    <w:p>
-      <w:pPr>
-        <w:numPr>
-          <w:ilvl w:val="0"/>
-          <w:numId w:val="1"/>
-        </w:numPr>
-        <w:pBdr>
-          <w:top w:val="nil"/>
-          <w:left w:val="nil"/>
-          <w:bottom w:val="nil"/>
-          <w:right w:val="nil"/>
-          <w:between w:val="nil"/>
-        </w:pBdr>
-        <w:tabs>
-          <w:tab w:val="right" w:pos="10440"/>
-        </w:tabs>
-        <w:spacing w:after="0" w:line="240" w:lineRule="auto"/>
-        <w:ind w:left="900"/>
-        <w:rPr>
-          <w:rFonts w:ascii="Times New Roman" w:hAnsi="Times New Roman" w:cs="Times New Roman"/>
-          <w:color w:val="000000"/>
-          <w:sz w:val="21"/>
-          <w:szCs w:val="21"/>
-        </w:rPr>
-      </w:pPr>
-      <w:r>
-        <w:rPr>
-          <w:rFonts w:ascii="Times New Roman" w:eastAsia="Times New Roman" w:hAnsi="Times New Roman" w:cs="Times New Roman"/>
-          <w:color w:val="000000"/>
-          <w:sz w:val="21"/>
-          <w:szCs w:val="21"/>
-        </w:rPr>
-        <w:t xml:space="preserve">Developed new features on front-end and back-end applications </w:t>
-      </w:r>
-      <w:r>
-        <w:rPr>
-          <w:rFonts w:ascii="Times New Roman" w:eastAsia="Times New Roman" w:hAnsi="Times New Roman" w:cs="Times New Roman"/>
-          <w:sz w:val="21"/>
-          <w:szCs w:val="21"/>
-        </w:rPr>
-        <w:t xml:space="preserve">as </w:t>
-      </w:r>
-      <w:r>
-        <w:rPr>
-          <w:rFonts w:ascii="Times New Roman" w:eastAsia="Times New Roman" w:hAnsi="Times New Roman" w:cs="Times New Roman"/>
-          <w:color w:val="000000"/>
-          <w:sz w:val="21"/>
-          <w:szCs w:val="21"/>
-        </w:rPr>
-        <w:t>part of Solution Link.</w:t>
-      </w:r>
-    </w:p>
-    <w:p>
-      <w:pPr>
-        <w:numPr>
-          <w:ilvl w:val="0"/>
-          <w:numId w:val="1"/>
-        </w:numPr>
-        <w:pBdr>
-          <w:top w:val="nil"/>
-          <w:left w:val="nil"/>
-          <w:bottom w:val="nil"/>
-          <w:right w:val="nil"/>
-          <w:between w:val="nil"/>
-        </w:pBdr>
-        <w:tabs>
-          <w:tab w:val="right" w:pos="10440"/>
-        </w:tabs>
-        <w:spacing w:after="0" w:line="240" w:lineRule="auto"/>
-        <w:ind w:left="900"/>
-        <w:rPr>
-          <w:rFonts w:ascii="Times New Roman" w:hAnsi="Times New Roman" w:cs="Times New Roman"/>
-          <w:color w:val="000000"/>
-          <w:sz w:val="21"/>
-          <w:szCs w:val="21"/>
-        </w:rPr>
-      </w:pPr>
-      <w:r>
-        <w:rPr>
-          <w:rFonts w:ascii="Times New Roman" w:eastAsia="Times New Roman" w:hAnsi="Times New Roman" w:cs="Times New Roman"/>
-          <w:color w:val="000000"/>
-          <w:sz w:val="21"/>
-          <w:szCs w:val="21"/>
-        </w:rPr>
-        <w:t>Coordinated work and communication with the primary team in Italy.</w:t>
-      </w:r>
-    </w:p>
-    <w:p>
-      <w:pPr>
-        <w:pBdr>
-          <w:top w:val="nil"/>
-          <w:left w:val="nil"/>
-          <w:bottom w:val="nil"/>
-          <w:right w:val="nil"/>
-          <w:between w:val="nil"/>
-        </w:pBdr>
-        <w:tabs>
-          <w:tab w:val="right" w:pos="10440"/>
-        </w:tabs>
-        <w:spacing w:after="0" w:line="120" w:lineRule="auto"/>
-        <w:ind w:left="806"/>
-        <w:rPr>
-          <w:rFonts w:ascii="Times New Roman" w:hAnsi="Times New Roman" w:cs="Times New Roman"/>
-          <w:color w:val="000000"/>
-          <w:sz w:val="21"/>
-          <w:szCs w:val="21"/>
-        </w:rPr>
-      </w:pPr>
-    </w:p>
-    <w:p>
-      <w:pPr>
-        <w:pBdr>
-          <w:top w:val="nil"/>
-          <w:left w:val="nil"/>
-          <w:bottom w:val="nil"/>
-          <w:right w:val="nil"/>
-          <w:between w:val="nil"/>
-        </w:pBdr>
-        <w:tabs>
-          <w:tab w:val="right" w:pos="10440"/>
-        </w:tabs>
-        <w:spacing w:after="0" w:line="240" w:lineRule="auto"/>
-        <w:ind w:left="270"/>
-        <w:rPr>
-          <w:rFonts w:ascii="Times New Roman" w:eastAsia="Times New Roman" w:hAnsi="Times New Roman" w:cs="Times New Roman"/>
-          <w:b/>
-          <w:sz w:val="21"/>
-          <w:szCs w:val="21"/>
-        </w:rPr>
-      </w:pPr>
-      <w:r>
-        <w:rPr>
-          <w:rFonts w:ascii="Times New Roman" w:eastAsia="Times New Roman" w:hAnsi="Times New Roman" w:cs="Times New Roman"/>
-          <w:b/>
-          <w:color w:val="000000"/>
-          <w:sz w:val="21"/>
-          <w:szCs w:val="21"/>
-        </w:rPr>
-        <w:t>U.S. Bancorp</w:t>
-      </w:r>
-      <w:r>
-        <w:rPr>
-          <w:rFonts w:ascii="Times New Roman" w:eastAsia="Times New Roman" w:hAnsi="Times New Roman" w:cs="Times New Roman"/>
-          <w:b/>
-          <w:color w:val="000000"/>
-          <w:sz w:val="21"/>
-          <w:szCs w:val="21"/>
-        </w:rPr>
-        <w:tab/>
-      </w:r>
-      <w:r>
-        <w:rPr>
-          <w:rFonts w:ascii="Times New Roman" w:eastAsia="Times New Roman" w:hAnsi="Times New Roman" w:cs="Times New Roman"/>
-          <w:b/>
-          <w:sz w:val="21"/>
-          <w:szCs w:val="21"/>
-        </w:rPr>
-        <w:t>Cincinnati, OH</w:t>
-      </w:r>
-    </w:p>
-    <w:p>
-      <w:pPr>
-        <w:tabs>
-          <w:tab w:val="right" w:pos="10440"/>
-        </w:tabs>
-        <w:spacing w:after="0" w:line="240" w:lineRule="auto"/>
-        <w:ind w:left="270"/>
-        <w:rPr>
-          <w:rFonts w:ascii="Times New Roman" w:eastAsia="Times New Roman" w:hAnsi="Times New Roman" w:cs="Times New Roman"/>
-          <w:i/>
-          <w:sz w:val="21"/>
-          <w:szCs w:val="21"/>
-        </w:rPr>
-      </w:pPr>
-      <w:r>
-        <w:rPr>
-          <w:rFonts w:ascii="Times New Roman" w:eastAsia="Times New Roman" w:hAnsi="Times New Roman" w:cs="Times New Roman"/>
-          <w:i/>
-          <w:sz w:val="21"/>
-          <w:szCs w:val="21"/>
-        </w:rPr>
-        <w:t>Software Engineer Intern</w:t>
-      </w:r>
-      <w:r>
-        <w:rPr>
-          <w:rFonts w:ascii="Times New Roman" w:eastAsia="Times New Roman" w:hAnsi="Times New Roman" w:cs="Times New Roman"/>
-          <w:i/>
-          <w:sz w:val="21"/>
-          <w:szCs w:val="21"/>
-        </w:rPr>
-        <w:tab/>
         <w:t>August 2017 – August 2018</w:t>
-      </w:r>
-    </w:p>
-    <w:p>
-      <w:pPr>
-        <w:numPr>
-          <w:ilvl w:val="0"/>
-          <w:numId w:val="1"/>
-        </w:numPr>
-        <w:pBdr>
-          <w:top w:val="nil"/>
-          <w:left w:val="nil"/>
-          <w:bottom w:val="nil"/>
-          <w:right w:val="nil"/>
-          <w:between w:val="nil"/>
-        </w:pBdr>
-        <w:spacing w:after="0" w:line="240" w:lineRule="auto"/>
-        <w:ind w:left="900"/>
-        <w:rPr>
-          <w:rFonts w:ascii="Times New Roman" w:hAnsi="Times New Roman" w:cs="Times New Roman"/>
-          <w:color w:val="000000"/>
-          <w:sz w:val="21"/>
-          <w:szCs w:val="21"/>
-        </w:rPr>
-      </w:pPr>
-      <w:r>
-        <w:rPr>
-          <w:rFonts w:ascii="Times New Roman" w:eastAsia="Times New Roman" w:hAnsi="Times New Roman" w:cs="Times New Roman"/>
-          <w:color w:val="000000"/>
-          <w:sz w:val="21"/>
-          <w:szCs w:val="21"/>
-        </w:rPr>
-        <w:t xml:space="preserve">Implemented new features and </w:t>
-      </w:r>
-      <w:r>
-        <w:rPr>
-          <w:rFonts w:ascii="Times New Roman" w:eastAsia="Times New Roman" w:hAnsi="Times New Roman" w:cs="Times New Roman"/>
-          <w:sz w:val="21"/>
-          <w:szCs w:val="21"/>
-        </w:rPr>
-        <w:t>patched</w:t>
-      </w:r>
-      <w:r>
-        <w:rPr>
-          <w:rFonts w:ascii="Times New Roman" w:eastAsia="Times New Roman" w:hAnsi="Times New Roman" w:cs="Times New Roman"/>
-          <w:color w:val="000000"/>
-          <w:sz w:val="21"/>
-          <w:szCs w:val="21"/>
-        </w:rPr>
-        <w:t xml:space="preserve"> security vulnerabilities in the </w:t>
-      </w:r>
-      <w:proofErr w:type="spellStart"/>
-      <w:r>
-        <w:rPr>
-          <w:rFonts w:ascii="Times New Roman" w:eastAsia="Times New Roman" w:hAnsi="Times New Roman" w:cs="Times New Roman"/>
-          <w:color w:val="000000"/>
-          <w:sz w:val="21"/>
-          <w:szCs w:val="21"/>
-        </w:rPr>
-        <w:t>Singlepoint</w:t>
-      </w:r>
-      <w:proofErr w:type="spellEnd"/>
-      <w:r>
-        <w:rPr>
-          <w:rFonts w:ascii="Times New Roman" w:eastAsia="Times New Roman" w:hAnsi="Times New Roman" w:cs="Times New Roman"/>
-          <w:color w:val="000000"/>
-          <w:sz w:val="21"/>
-          <w:szCs w:val="21"/>
-        </w:rPr>
-        <w:t xml:space="preserve"> Web app using Java and JSP. </w:t>
-      </w:r>
-    </w:p>
-    <w:p>
-      <w:pPr>
-        <w:numPr>
-          <w:ilvl w:val="0"/>
-          <w:numId w:val="1"/>
-        </w:numPr>
-        <w:pBdr>
-          <w:top w:val="nil"/>
-          <w:left w:val="nil"/>
-          <w:bottom w:val="nil"/>
-          <w:right w:val="nil"/>
-          <w:between w:val="nil"/>
-        </w:pBdr>
-        <w:spacing w:after="0" w:line="240" w:lineRule="auto"/>
-        <w:ind w:left="900"/>
-        <w:rPr>
-          <w:rFonts w:ascii="Times New Roman" w:hAnsi="Times New Roman" w:cs="Times New Roman"/>
-          <w:color w:val="000000"/>
-          <w:sz w:val="21"/>
-          <w:szCs w:val="21"/>
-        </w:rPr>
-      </w:pPr>
-      <w:r>
-        <w:rPr>
-          <w:rFonts w:ascii="Times New Roman" w:eastAsia="Times New Roman" w:hAnsi="Times New Roman" w:cs="Times New Roman"/>
-          <w:color w:val="000000"/>
-          <w:sz w:val="21"/>
-          <w:szCs w:val="21"/>
-        </w:rPr>
-        <w:t xml:space="preserve">Created a Web Tester application for </w:t>
-      </w:r>
-      <w:proofErr w:type="spellStart"/>
-      <w:r>
-        <w:rPr>
-          <w:rFonts w:ascii="Times New Roman" w:eastAsia="Times New Roman" w:hAnsi="Times New Roman" w:cs="Times New Roman"/>
-          <w:color w:val="000000"/>
-          <w:sz w:val="21"/>
-          <w:szCs w:val="21"/>
-        </w:rPr>
-        <w:t>SinglePoint</w:t>
-      </w:r>
-      <w:proofErr w:type="spellEnd"/>
-      <w:r>
-        <w:rPr>
-          <w:rFonts w:ascii="Times New Roman" w:eastAsia="Times New Roman" w:hAnsi="Times New Roman" w:cs="Times New Roman"/>
-          <w:color w:val="000000"/>
-          <w:sz w:val="21"/>
-          <w:szCs w:val="21"/>
-        </w:rPr>
-        <w:t xml:space="preserve"> to validate a successful deployment of the </w:t>
-      </w:r>
-      <w:proofErr w:type="spellStart"/>
-      <w:r>
-        <w:rPr>
-          <w:rFonts w:ascii="Times New Roman" w:eastAsia="Times New Roman" w:hAnsi="Times New Roman" w:cs="Times New Roman"/>
-          <w:color w:val="000000"/>
-          <w:sz w:val="21"/>
-          <w:szCs w:val="21"/>
-        </w:rPr>
-        <w:t>SinglePoint</w:t>
-      </w:r>
-      <w:proofErr w:type="spellEnd"/>
-      <w:r>
-        <w:rPr>
-          <w:rFonts w:ascii="Times New Roman" w:eastAsia="Times New Roman" w:hAnsi="Times New Roman" w:cs="Times New Roman"/>
-          <w:color w:val="000000"/>
-          <w:sz w:val="21"/>
-          <w:szCs w:val="21"/>
-        </w:rPr>
-        <w:t xml:space="preserve"> webapp.</w:t>
-      </w:r>
-    </w:p>
-    <w:p>
-      <w:pPr>
-        <w:numPr>
-          <w:ilvl w:val="0"/>
-          <w:numId w:val="1"/>
-        </w:numPr>
-        <w:pBdr>
-          <w:top w:val="nil"/>
-          <w:left w:val="nil"/>
-          <w:bottom w:val="nil"/>
-          <w:right w:val="nil"/>
-          <w:between w:val="nil"/>
-        </w:pBdr>
-        <w:spacing w:after="0" w:line="240" w:lineRule="auto"/>
-        <w:ind w:left="900"/>
-        <w:rPr>
-          <w:rFonts w:ascii="Times New Roman" w:hAnsi="Times New Roman" w:cs="Times New Roman"/>
-          <w:color w:val="000000"/>
-          <w:sz w:val="21"/>
-          <w:szCs w:val="21"/>
-        </w:rPr>
-      </w:pPr>
-      <w:r>
-        <w:rPr>
-          <w:rFonts w:ascii="Times New Roman" w:eastAsia="Times New Roman" w:hAnsi="Times New Roman" w:cs="Times New Roman"/>
-          <w:color w:val="000000"/>
-          <w:sz w:val="21"/>
-          <w:szCs w:val="21"/>
-        </w:rPr>
-        <w:t>Made SQL queries in DB2 for customer auditing.</w:t>
-      </w:r>
-    </w:p>
-    <w:p>
-      <w:pPr>
-        <w:numPr>
-          <w:ilvl w:val="0"/>
-          <w:numId w:val="1"/>
-        </w:numPr>
-        <w:pBdr>
-          <w:top w:val="nil"/>
-          <w:left w:val="nil"/>
-          <w:bottom w:val="nil"/>
-          <w:right w:val="nil"/>
-          <w:between w:val="nil"/>
-        </w:pBdr>
-        <w:spacing w:line="240" w:lineRule="auto"/>
-        <w:ind w:left="900"/>
-        <w:rPr>
-          <w:rFonts w:ascii="Times New Roman" w:hAnsi="Times New Roman" w:cs="Times New Roman"/>
-          <w:color w:val="000000"/>
-          <w:sz w:val="21"/>
-          <w:szCs w:val="21"/>
-        </w:rPr>
-      </w:pPr>
-      <w:r>
-        <w:rPr>
-          <w:rFonts w:ascii="Times New Roman" w:eastAsia="Times New Roman" w:hAnsi="Times New Roman" w:cs="Times New Roman"/>
-          <w:color w:val="000000"/>
-          <w:sz w:val="21"/>
-          <w:szCs w:val="21"/>
-        </w:rPr>
-        <w:t xml:space="preserve">Designed a Web Scraper to grab information from </w:t>
-      </w:r>
-      <w:proofErr w:type="spellStart"/>
-      <w:r>
-        <w:rPr>
-          <w:rFonts w:ascii="Times New Roman" w:eastAsia="Times New Roman" w:hAnsi="Times New Roman" w:cs="Times New Roman"/>
-          <w:color w:val="000000"/>
-          <w:sz w:val="21"/>
-          <w:szCs w:val="21"/>
-        </w:rPr>
-        <w:t>SinglePoint</w:t>
-      </w:r>
-      <w:proofErr w:type="spellEnd"/>
-      <w:r>
-        <w:rPr>
-          <w:rFonts w:ascii="Times New Roman" w:eastAsia="Times New Roman" w:hAnsi="Times New Roman" w:cs="Times New Roman"/>
-          <w:color w:val="000000"/>
-          <w:sz w:val="21"/>
-          <w:szCs w:val="21"/>
-        </w:rPr>
-        <w:t xml:space="preserve"> and output it into a CSV file.</w:t>
-      </w:r>
-    </w:p>
-    <w:p>
-      <w:pPr>
-        <w:pBdr>
-          <w:top w:val="nil"/>
-          <w:left w:val="nil"/>
-          <w:bottom w:val="nil"/>
-          <w:right w:val="nil"/>
-          <w:between w:val="nil"/>
-        </w:pBdr>
-        <w:tabs>
-          <w:tab w:val="right" w:pos="10440"/>
-        </w:tabs>
-        <w:spacing w:after="0" w:line="240" w:lineRule="auto"/>
-        <w:ind w:left="270" w:hanging="450"/>
-        <w:rPr>
-          <w:rFonts w:ascii="Times New Roman" w:eastAsia="Times New Roman" w:hAnsi="Times New Roman" w:cs="Times New Roman"/>
-          <w:b/>
-          <w:sz w:val="21"/>
-          <w:szCs w:val="21"/>
-        </w:rPr>
-      </w:pPr>
-      <w:r>
-        <w:rPr>
-          <w:rFonts w:ascii="Times New Roman" w:eastAsia="Times New Roman" w:hAnsi="Times New Roman" w:cs="Times New Roman"/>
-          <w:b/>
-          <w:color w:val="000000"/>
-          <w:sz w:val="21"/>
-          <w:szCs w:val="21"/>
-        </w:rPr>
-        <w:t>EDUCATION</w:t>
-      </w:r>
-      <w:r>
-        <w:rPr>
-          <w:rFonts w:ascii="Times New Roman" w:eastAsia="Times New Roman" w:hAnsi="Times New Roman" w:cs="Times New Roman"/>
-          <w:b/>
-          <w:color w:val="000000"/>
-          <w:sz w:val="21"/>
-          <w:szCs w:val="21"/>
-        </w:rPr>
-        <w:t>:</w:t>
-      </w:r>
-    </w:p>
-    <w:p>
-      <w:pPr>
-        <w:pBdr>
-          <w:top w:val="nil"/>
-          <w:left w:val="nil"/>
-          <w:bottom w:val="nil"/>
-          <w:right w:val="nil"/>
-          <w:between w:val="nil"/>
-        </w:pBdr>
-        <w:tabs>
-          <w:tab w:val="right" w:pos="10440"/>
-        </w:tabs>
-        <w:spacing w:after="0" w:line="240" w:lineRule="auto"/>
-        <w:ind w:left="270" w:hanging="450"/>
-        <w:rPr>
-          <w:rFonts w:ascii="Times New Roman" w:eastAsia="Times New Roman" w:hAnsi="Times New Roman" w:cs="Times New Roman"/>
-          <w:b/>
-          <w:sz w:val="21"/>
-          <w:szCs w:val="21"/>
-        </w:rPr>
-      </w:pPr>
-      <w:r>
-        <w:rPr>
-          <w:rFonts w:ascii="Times New Roman" w:eastAsia="Times New Roman" w:hAnsi="Times New Roman" w:cs="Times New Roman"/>
-          <w:b/>
-          <w:color w:val="000000"/>
-          <w:sz w:val="21"/>
-          <w:szCs w:val="21"/>
-        </w:rPr>
-        <w:tab/>
-      </w:r>
-      <w:r>
-        <w:rPr>
-          <w:rFonts w:ascii="Times New Roman" w:eastAsia="Times New Roman" w:hAnsi="Times New Roman" w:cs="Times New Roman"/>
-          <w:b/>
-          <w:sz w:val="21"/>
-          <w:szCs w:val="21"/>
-        </w:rPr>
-        <w:t>University of Cincinnati</w:t>
-      </w:r>
-      <w:r>
-        <w:rPr>
-          <w:rFonts w:ascii="Times New Roman" w:eastAsia="Times New Roman" w:hAnsi="Times New Roman" w:cs="Times New Roman"/>
-          <w:b/>
-          <w:i/>
-          <w:sz w:val="21"/>
-          <w:szCs w:val="21"/>
-        </w:rPr>
-        <w:t xml:space="preserve">, </w:t>
-      </w:r>
-      <w:r>
-        <w:rPr>
-          <w:rFonts w:ascii="Times New Roman" w:eastAsia="Times New Roman" w:hAnsi="Times New Roman" w:cs="Times New Roman"/>
-          <w:b/>
-          <w:sz w:val="21"/>
-          <w:szCs w:val="21"/>
-        </w:rPr>
-        <w:t>BS</w:t>
-      </w:r>
-      <w:r>
-        <w:rPr>
-          <w:rFonts w:ascii="Times New Roman" w:eastAsia="Times New Roman" w:hAnsi="Times New Roman" w:cs="Times New Roman"/>
-          <w:b/>
-          <w:color w:val="000000"/>
-          <w:sz w:val="21"/>
-          <w:szCs w:val="21"/>
-        </w:rPr>
-        <w:t>, Information Technology</w:t>
-      </w:r>
-      <w:r>
-        <w:rPr>
-          <w:rFonts w:ascii="Times New Roman" w:eastAsia="Times New Roman" w:hAnsi="Times New Roman" w:cs="Times New Roman"/>
-          <w:b/>
-          <w:sz w:val="21"/>
-          <w:szCs w:val="21"/>
-        </w:rPr>
-        <w:t>, 2020</w:t>
-      </w:r>
-    </w:p>
-    <w:p>
-      <w:pPr>
-        <w:pBdr>
-          <w:top w:val="nil"/>
-          <w:left w:val="nil"/>
-          <w:bottom w:val="nil"/>
-          <w:right w:val="nil"/>
-          <w:between w:val="nil"/>
-        </w:pBdr>
-        <w:tabs>
-          <w:tab w:val="right" w:pos="10440"/>
-        </w:tabs>
-        <w:spacing w:after="0" w:line="240" w:lineRule="auto"/>
-        <w:ind w:left="270" w:hanging="450"/>
-        <w:rPr>
-          <w:rFonts w:ascii="Times New Roman" w:eastAsia="Times New Roman" w:hAnsi="Times New Roman" w:cs="Times New Roman"/>
-          <w:i/>
-          <w:iCs/>
-          <w:sz w:val="21"/>
-          <w:szCs w:val="21"/>
-        </w:rPr>
-      </w:pPr>
-      <w:r>
-        <w:rPr>
-          <w:rFonts w:ascii="Times New Roman" w:eastAsia="Times New Roman" w:hAnsi="Times New Roman" w:cs="Times New Roman"/>
-          <w:sz w:val="21"/>
-          <w:szCs w:val="21"/>
-        </w:rPr>
-        <w:tab/>
-      </w:r>
-      <w:r>
-        <w:rPr>
-          <w:rFonts w:ascii="Times New Roman" w:eastAsia="Times New Roman" w:hAnsi="Times New Roman" w:cs="Times New Roman"/>
-          <w:i/>
-          <w:iCs/>
-          <w:sz w:val="21"/>
-          <w:szCs w:val="21"/>
-        </w:rPr>
-        <w:t>Track: Software Development</w:t>
-      </w:r>
-    </w:p>
-    <w:p>
-      <w:pPr>
-        <w:pBdr>
-          <w:top w:val="nil"/>
-          <w:left w:val="nil"/>
-          <w:bottom w:val="nil"/>
-          <w:right w:val="nil"/>
-          <w:between w:val="nil"/>
-        </w:pBdr>
-        <w:tabs>
-          <w:tab w:val="right" w:pos="10440"/>
-        </w:tabs>
-        <w:spacing w:after="0" w:line="240" w:lineRule="auto"/>
-        <w:ind w:firstLine="720"/>
-        <w:rPr>
-          <w:rFonts w:ascii="Times New Roman" w:eastAsia="Times New Roman" w:hAnsi="Times New Roman" w:cs="Times New Roman"/>
-          <w:color w:val="000000"/>
-          <w:sz w:val="21"/>
-          <w:szCs w:val="21"/>
-        </w:rPr>
-      </w:pPr>
-      <w:r>
-        <w:rPr>
-          <w:rFonts w:ascii="Times New Roman" w:eastAsia="Times New Roman" w:hAnsi="Times New Roman" w:cs="Times New Roman"/>
-          <w:sz w:val="21"/>
-          <w:szCs w:val="21"/>
-        </w:rPr>
-        <w:t>Dean’s List 2017, 2018</w:t>
       </w:r>
     </w:p>
     <w:p>
@@ -2251,10 +2442,588 @@
           <w:between w:val="nil"/>
         </w:pBdr>
         <w:spacing w:after="0" w:line="240" w:lineRule="auto"/>
+        <w:ind w:firstLine="270"/>
+        <w:rPr>
+          <w:rFonts w:ascii="Times New Roman" w:eastAsia="Times New Roman" w:hAnsi="Times New Roman" w:cs="Times New Roman"/>
+          <w:b/>
+          <w:color w:val="000000"/>
+          <w:sz w:val="21"/>
+          <w:szCs w:val="21"/>
+        </w:rPr>
+      </w:pPr>
+      <w:r>
+        <w:rPr>
+          <w:rFonts w:ascii="Times New Roman" w:eastAsia="Times New Roman" w:hAnsi="Times New Roman" w:cs="Times New Roman"/>
+          <w:b/>
+          <w:color w:val="000000"/>
+          <w:sz w:val="21"/>
+          <w:szCs w:val="21"/>
+        </w:rPr>
+        <w:t>HomeLab:</w:t>
+      </w:r>
+    </w:p>
+    <w:p>
+      <w:pPr>
+        <w:pStyle w:val="ListParagraph"/>
+        <w:numPr>
+          <w:ilvl w:val="0"/>
+          <w:numId w:val="3"/>
+        </w:numPr>
+        <w:pBdr>
+          <w:top w:val="nil"/>
+          <w:left w:val="nil"/>
+          <w:bottom w:val="nil"/>
+          <w:right w:val="nil"/>
+          <w:between w:val="nil"/>
+        </w:pBdr>
+        <w:spacing w:after="0" w:line="240" w:lineRule="auto"/>
+        <w:ind w:left="810"/>
+        <w:rPr>
+          <w:rFonts w:ascii="Times New Roman" w:eastAsia="Times New Roman" w:hAnsi="Times New Roman" w:cs="Times New Roman"/>
+          <w:bCs/>
+          <w:color w:val="000000"/>
+          <w:sz w:val="21"/>
+          <w:szCs w:val="21"/>
+        </w:rPr>
+      </w:pPr>
+      <w:r>
+        <w:rPr>
+          <w:rFonts w:ascii="Times New Roman" w:eastAsia="Times New Roman" w:hAnsi="Times New Roman" w:cs="Times New Roman"/>
+          <w:b/>
+          <w:color w:val="000000"/>
+          <w:sz w:val="21"/>
+          <w:szCs w:val="21"/>
+        </w:rPr>
+        <w:t>Services managed:</w:t>
+      </w:r>
+      <w:r>
+        <w:rPr>
+          <w:rFonts w:ascii="Times New Roman" w:eastAsia="Times New Roman" w:hAnsi="Times New Roman" w:cs="Times New Roman"/>
+          <w:b/>
+          <w:color w:val="000000"/>
+          <w:sz w:val="21"/>
+          <w:szCs w:val="21"/>
+        </w:rPr>
+        <w:t xml:space="preserve"> </w:t>
+      </w:r>
+      <w:r>
+        <w:rPr>
+          <w:rFonts w:ascii="Times New Roman" w:eastAsia="Times New Roman" w:hAnsi="Times New Roman" w:cs="Times New Roman"/>
+          <w:bCs/>
+          <w:color w:val="000000"/>
+          <w:sz w:val="21"/>
+          <w:szCs w:val="21"/>
+        </w:rPr>
+        <w:t>dnsmasq (DNS, DHCP</w:t>
+      </w:r>
+      <w:proofErr w:type="gramStart"/>
+      <w:r>
+        <w:rPr>
+          <w:rFonts w:ascii="Times New Roman" w:eastAsia="Times New Roman" w:hAnsi="Times New Roman" w:cs="Times New Roman"/>
+          <w:bCs/>
+          <w:color w:val="000000"/>
+          <w:sz w:val="21"/>
+          <w:szCs w:val="21"/>
+        </w:rPr>
+        <w:t>)</w:t>
+      </w:r>
+      <w:r>
+        <w:rPr>
+          <w:rFonts w:ascii="Times New Roman" w:eastAsia="Times New Roman" w:hAnsi="Times New Roman" w:cs="Times New Roman"/>
+          <w:bCs/>
+          <w:color w:val="000000"/>
+          <w:sz w:val="21"/>
+          <w:szCs w:val="21"/>
+        </w:rPr>
+        <w:t>,  Fileserver</w:t>
+      </w:r>
+      <w:proofErr w:type="gramEnd"/>
+      <w:r>
+        <w:rPr>
+          <w:rFonts w:ascii="Times New Roman" w:eastAsia="Times New Roman" w:hAnsi="Times New Roman" w:cs="Times New Roman"/>
+          <w:bCs/>
+          <w:color w:val="000000"/>
+          <w:sz w:val="21"/>
+          <w:szCs w:val="21"/>
+        </w:rPr>
+        <w:t xml:space="preserve"> (samba),  VPN (OpenVPN),  ELK Stack,  Jenkins,  Gitlab,  Plex,  Docker,  Docker Registry,  RabbitMQ,  Postgre</w:t>
+      </w:r>
+      <w:r>
+        <w:rPr>
+          <w:rFonts w:ascii="Times New Roman" w:eastAsia="Times New Roman" w:hAnsi="Times New Roman" w:cs="Times New Roman"/>
+          <w:bCs/>
+          <w:color w:val="000000"/>
+          <w:sz w:val="21"/>
+          <w:szCs w:val="21"/>
+        </w:rPr>
+        <w:t>SQL</w:t>
+      </w:r>
+      <w:r>
+        <w:rPr>
+          <w:rFonts w:ascii="Times New Roman" w:eastAsia="Times New Roman" w:hAnsi="Times New Roman" w:cs="Times New Roman"/>
+          <w:bCs/>
+          <w:color w:val="000000"/>
+          <w:sz w:val="21"/>
+          <w:szCs w:val="21"/>
+        </w:rPr>
+        <w:t xml:space="preserve"> </w:t>
+      </w:r>
+      <w:r>
+        <w:rPr>
+          <w:rFonts w:ascii="Times New Roman" w:eastAsia="Times New Roman" w:hAnsi="Times New Roman" w:cs="Times New Roman"/>
+          <w:bCs/>
+          <w:color w:val="000000"/>
+          <w:sz w:val="21"/>
+          <w:szCs w:val="21"/>
+        </w:rPr>
+        <w:t>DB,  MongoDB</w:t>
+      </w:r>
+      <w:r>
+        <w:rPr>
+          <w:rFonts w:ascii="Times New Roman" w:eastAsia="Times New Roman" w:hAnsi="Times New Roman" w:cs="Times New Roman"/>
+          <w:bCs/>
+          <w:color w:val="000000"/>
+          <w:sz w:val="21"/>
+          <w:szCs w:val="21"/>
+        </w:rPr>
+        <w:t>,  Apache httpd,  Rancher,  Kubernetes</w:t>
+      </w:r>
+    </w:p>
+    <w:p>
+      <w:pPr>
+        <w:pStyle w:val="ListParagraph"/>
+        <w:numPr>
+          <w:ilvl w:val="0"/>
+          <w:numId w:val="3"/>
+        </w:numPr>
+        <w:pBdr>
+          <w:top w:val="nil"/>
+          <w:left w:val="nil"/>
+          <w:bottom w:val="nil"/>
+          <w:right w:val="nil"/>
+          <w:between w:val="nil"/>
+        </w:pBdr>
+        <w:spacing w:after="0" w:line="240" w:lineRule="auto"/>
+        <w:ind w:left="810"/>
+        <w:rPr>
+          <w:rFonts w:ascii="Times New Roman" w:eastAsia="Times New Roman" w:hAnsi="Times New Roman" w:cs="Times New Roman"/>
+          <w:bCs/>
+          <w:color w:val="000000"/>
+          <w:sz w:val="21"/>
+          <w:szCs w:val="21"/>
+        </w:rPr>
+      </w:pPr>
+      <w:r>
+        <w:rPr>
+          <w:rFonts w:ascii="Times New Roman" w:eastAsia="Times New Roman" w:hAnsi="Times New Roman" w:cs="Times New Roman"/>
+          <w:bCs/>
+          <w:color w:val="000000"/>
+          <w:sz w:val="21"/>
+          <w:szCs w:val="21"/>
+        </w:rPr>
+        <w:t xml:space="preserve">Host server enabled with VirtualBox </w:t>
+      </w:r>
+      <w:proofErr w:type="gramStart"/>
+      <w:r>
+        <w:rPr>
+          <w:rFonts w:ascii="Times New Roman" w:eastAsia="Times New Roman" w:hAnsi="Times New Roman" w:cs="Times New Roman"/>
+          <w:bCs/>
+          <w:color w:val="000000"/>
+          <w:sz w:val="21"/>
+          <w:szCs w:val="21"/>
+        </w:rPr>
+        <w:t>hypervisor</w:t>
+      </w:r>
+      <w:proofErr w:type="gramEnd"/>
+    </w:p>
+    <w:p>
+      <w:pPr>
+        <w:pStyle w:val="ListParagraph"/>
+        <w:numPr>
+          <w:ilvl w:val="0"/>
+          <w:numId w:val="3"/>
+        </w:numPr>
+        <w:pBdr>
+          <w:top w:val="nil"/>
+          <w:left w:val="nil"/>
+          <w:bottom w:val="nil"/>
+          <w:right w:val="nil"/>
+          <w:between w:val="nil"/>
+        </w:pBdr>
+        <w:spacing w:after="0" w:line="240" w:lineRule="auto"/>
+        <w:ind w:left="810"/>
+        <w:rPr>
+          <w:rFonts w:ascii="Times New Roman" w:eastAsia="Times New Roman" w:hAnsi="Times New Roman" w:cs="Times New Roman"/>
+          <w:bCs/>
+          <w:color w:val="000000"/>
+          <w:sz w:val="21"/>
+          <w:szCs w:val="21"/>
+        </w:rPr>
+      </w:pPr>
+      <w:r>
+        <w:rPr>
+          <w:rFonts w:ascii="Times New Roman" w:eastAsia="Times New Roman" w:hAnsi="Times New Roman" w:cs="Times New Roman"/>
+          <w:bCs/>
+          <w:color w:val="000000"/>
+          <w:sz w:val="21"/>
+          <w:szCs w:val="21"/>
+        </w:rPr>
+        <w:t xml:space="preserve">Ansible playbooks provision </w:t>
+      </w:r>
+      <w:r>
+        <w:rPr>
+          <w:rFonts w:ascii="Times New Roman" w:eastAsia="Times New Roman" w:hAnsi="Times New Roman" w:cs="Times New Roman"/>
+          <w:bCs/>
+          <w:color w:val="000000"/>
+          <w:sz w:val="21"/>
+          <w:szCs w:val="21"/>
+        </w:rPr>
+        <w:t>VirtualBox</w:t>
+      </w:r>
+      <w:r>
+        <w:rPr>
+          <w:rFonts w:ascii="Times New Roman" w:eastAsia="Times New Roman" w:hAnsi="Times New Roman" w:cs="Times New Roman"/>
+          <w:bCs/>
+          <w:color w:val="000000"/>
+          <w:sz w:val="21"/>
+          <w:szCs w:val="21"/>
+        </w:rPr>
+        <w:t xml:space="preserve"> VMs and install software packages for the specific </w:t>
+      </w:r>
+      <w:proofErr w:type="gramStart"/>
+      <w:r>
+        <w:rPr>
+          <w:rFonts w:ascii="Times New Roman" w:eastAsia="Times New Roman" w:hAnsi="Times New Roman" w:cs="Times New Roman"/>
+          <w:bCs/>
+          <w:color w:val="000000"/>
+          <w:sz w:val="21"/>
+          <w:szCs w:val="21"/>
+        </w:rPr>
+        <w:t>VMs</w:t>
+      </w:r>
+      <w:proofErr w:type="gramEnd"/>
+    </w:p>
+    <w:p>
+      <w:pPr>
+        <w:pBdr>
+          <w:top w:val="nil"/>
+          <w:left w:val="nil"/>
+          <w:bottom w:val="nil"/>
+          <w:right w:val="nil"/>
+          <w:between w:val="nil"/>
+        </w:pBdr>
+        <w:spacing w:after="0" w:line="240" w:lineRule="auto"/>
+        <w:ind w:left="270"/>
+        <w:rPr>
+          <w:rFonts w:ascii="Times New Roman" w:eastAsia="Times New Roman" w:hAnsi="Times New Roman" w:cs="Times New Roman"/>
+          <w:b/>
+          <w:color w:val="000000"/>
+          <w:sz w:val="21"/>
+          <w:szCs w:val="21"/>
+        </w:rPr>
+      </w:pPr>
+      <w:r>
+        <w:rPr>
+          <w:rFonts w:ascii="Times New Roman" w:eastAsia="Times New Roman" w:hAnsi="Times New Roman" w:cs="Times New Roman"/>
+          <w:b/>
+          <w:color w:val="000000"/>
+          <w:sz w:val="21"/>
+          <w:szCs w:val="21"/>
+        </w:rPr>
+        <w:t>Sec-Suite:</w:t>
+      </w:r>
+    </w:p>
+    <w:p>
+      <w:pPr>
+        <w:pStyle w:val="ListParagraph"/>
+        <w:numPr>
+          <w:ilvl w:val="0"/>
+          <w:numId w:val="7"/>
+        </w:numPr>
+        <w:pBdr>
+          <w:top w:val="nil"/>
+          <w:left w:val="nil"/>
+          <w:bottom w:val="nil"/>
+          <w:right w:val="nil"/>
+          <w:between w:val="nil"/>
+        </w:pBdr>
+        <w:spacing w:after="0" w:line="240" w:lineRule="auto"/>
+        <w:ind w:left="810"/>
+        <w:rPr>
+          <w:rFonts w:ascii="Times New Roman" w:eastAsia="Times New Roman" w:hAnsi="Times New Roman" w:cs="Times New Roman"/>
+          <w:b/>
+          <w:color w:val="000000"/>
+          <w:sz w:val="21"/>
+          <w:szCs w:val="21"/>
+        </w:rPr>
+      </w:pPr>
+      <w:r>
+        <w:rPr>
+          <w:rFonts w:ascii="Times New Roman" w:eastAsia="Times New Roman" w:hAnsi="Times New Roman" w:cs="Times New Roman"/>
+          <w:bCs/>
+          <w:color w:val="000000"/>
+          <w:sz w:val="21"/>
+          <w:szCs w:val="21"/>
+        </w:rPr>
+        <w:t>Distributed application written in Python and GoLang</w:t>
+      </w:r>
+      <w:r>
+        <w:rPr>
+          <w:rFonts w:ascii="Times New Roman" w:eastAsia="Times New Roman" w:hAnsi="Times New Roman" w:cs="Times New Roman"/>
+          <w:bCs/>
+          <w:color w:val="000000"/>
+          <w:sz w:val="21"/>
+          <w:szCs w:val="21"/>
+        </w:rPr>
+        <w:t>. Leverages RabbitMQ for messaging</w:t>
+      </w:r>
+    </w:p>
+    <w:p>
+      <w:pPr>
+        <w:pStyle w:val="ListParagraph"/>
+        <w:numPr>
+          <w:ilvl w:val="0"/>
+          <w:numId w:val="7"/>
+        </w:numPr>
+        <w:pBdr>
+          <w:top w:val="nil"/>
+          <w:left w:val="nil"/>
+          <w:bottom w:val="nil"/>
+          <w:right w:val="nil"/>
+          <w:between w:val="nil"/>
+        </w:pBdr>
+        <w:spacing w:after="0" w:line="240" w:lineRule="auto"/>
+        <w:ind w:left="810"/>
+        <w:rPr>
+          <w:rFonts w:ascii="Times New Roman" w:eastAsia="Times New Roman" w:hAnsi="Times New Roman" w:cs="Times New Roman"/>
+          <w:b/>
+          <w:color w:val="000000"/>
+          <w:sz w:val="21"/>
+          <w:szCs w:val="21"/>
+        </w:rPr>
+      </w:pPr>
+      <w:r>
+        <w:rPr>
+          <w:rFonts w:ascii="Times New Roman" w:eastAsia="Times New Roman" w:hAnsi="Times New Roman" w:cs="Times New Roman"/>
+          <w:bCs/>
+          <w:color w:val="000000"/>
+          <w:sz w:val="21"/>
+          <w:szCs w:val="21"/>
+        </w:rPr>
+        <w:t>App reads from daily SEC</w:t>
+      </w:r>
+      <w:r>
+        <w:rPr>
+          <w:rFonts w:ascii="Times New Roman" w:eastAsia="Times New Roman" w:hAnsi="Times New Roman" w:cs="Times New Roman"/>
+          <w:bCs/>
+          <w:color w:val="000000"/>
+          <w:sz w:val="21"/>
+          <w:szCs w:val="21"/>
+        </w:rPr>
+        <w:t xml:space="preserve"> (</w:t>
+      </w:r>
+      <w:r>
+        <w:rPr>
+          <w:rFonts w:ascii="Times New Roman" w:eastAsia="Times New Roman" w:hAnsi="Times New Roman" w:cs="Times New Roman"/>
+          <w:bCs/>
+          <w:color w:val="000000"/>
+          <w:sz w:val="21"/>
+          <w:szCs w:val="21"/>
+        </w:rPr>
+        <w:t>sec.gov/edgar</w:t>
+      </w:r>
+      <w:r>
+        <w:rPr>
+          <w:rFonts w:ascii="Times New Roman" w:eastAsia="Times New Roman" w:hAnsi="Times New Roman" w:cs="Times New Roman"/>
+          <w:bCs/>
+          <w:color w:val="000000"/>
+          <w:sz w:val="21"/>
+          <w:szCs w:val="21"/>
+        </w:rPr>
+        <w:t>)</w:t>
+      </w:r>
+      <w:r>
+        <w:rPr>
+          <w:rFonts w:ascii="Times New Roman" w:eastAsia="Times New Roman" w:hAnsi="Times New Roman" w:cs="Times New Roman"/>
+          <w:bCs/>
+          <w:color w:val="000000"/>
+          <w:sz w:val="21"/>
+          <w:szCs w:val="21"/>
+        </w:rPr>
+        <w:t xml:space="preserve"> </w:t>
+      </w:r>
+      <w:r>
+        <w:rPr>
+          <w:rFonts w:ascii="Times New Roman" w:eastAsia="Times New Roman" w:hAnsi="Times New Roman" w:cs="Times New Roman"/>
+          <w:bCs/>
+          <w:color w:val="000000"/>
+          <w:sz w:val="21"/>
+          <w:szCs w:val="21"/>
+        </w:rPr>
+        <w:t>filings</w:t>
+      </w:r>
+      <w:r>
+        <w:rPr>
+          <w:rFonts w:ascii="Times New Roman" w:eastAsia="Times New Roman" w:hAnsi="Times New Roman" w:cs="Times New Roman"/>
+          <w:bCs/>
+          <w:color w:val="000000"/>
+          <w:sz w:val="21"/>
+          <w:szCs w:val="21"/>
+        </w:rPr>
+        <w:t xml:space="preserve"> and load</w:t>
+      </w:r>
+      <w:r>
+        <w:rPr>
+          <w:rFonts w:ascii="Times New Roman" w:eastAsia="Times New Roman" w:hAnsi="Times New Roman" w:cs="Times New Roman"/>
+          <w:bCs/>
+          <w:color w:val="000000"/>
+          <w:sz w:val="21"/>
+          <w:szCs w:val="21"/>
+        </w:rPr>
+        <w:t>s</w:t>
+      </w:r>
+      <w:r>
+        <w:rPr>
+          <w:rFonts w:ascii="Times New Roman" w:eastAsia="Times New Roman" w:hAnsi="Times New Roman" w:cs="Times New Roman"/>
+          <w:bCs/>
+          <w:color w:val="000000"/>
+          <w:sz w:val="21"/>
+          <w:szCs w:val="21"/>
+        </w:rPr>
+        <w:t xml:space="preserve"> them into </w:t>
+      </w:r>
+      <w:proofErr w:type="gramStart"/>
+      <w:r>
+        <w:rPr>
+          <w:rFonts w:ascii="Times New Roman" w:eastAsia="Times New Roman" w:hAnsi="Times New Roman" w:cs="Times New Roman"/>
+          <w:bCs/>
+          <w:color w:val="000000"/>
+          <w:sz w:val="21"/>
+          <w:szCs w:val="21"/>
+        </w:rPr>
+        <w:t>PostgresDB</w:t>
+      </w:r>
+      <w:proofErr w:type="gramEnd"/>
+    </w:p>
+    <w:p>
+      <w:pPr>
+        <w:pStyle w:val="ListParagraph"/>
+        <w:numPr>
+          <w:ilvl w:val="0"/>
+          <w:numId w:val="7"/>
+        </w:numPr>
+        <w:pBdr>
+          <w:top w:val="nil"/>
+          <w:left w:val="nil"/>
+          <w:bottom w:val="nil"/>
+          <w:right w:val="nil"/>
+          <w:between w:val="nil"/>
+        </w:pBdr>
+        <w:spacing w:after="0" w:line="240" w:lineRule="auto"/>
+        <w:ind w:left="810"/>
+        <w:rPr>
+          <w:rFonts w:ascii="Times New Roman" w:eastAsia="Times New Roman" w:hAnsi="Times New Roman" w:cs="Times New Roman"/>
+          <w:b/>
+          <w:color w:val="000000"/>
+          <w:sz w:val="21"/>
+          <w:szCs w:val="21"/>
+        </w:rPr>
+      </w:pPr>
+      <w:r>
+        <w:rPr>
+          <w:rFonts w:ascii="Times New Roman" w:eastAsia="Times New Roman" w:hAnsi="Times New Roman" w:cs="Times New Roman"/>
+          <w:bCs/>
+          <w:color w:val="000000"/>
+          <w:sz w:val="21"/>
+          <w:szCs w:val="21"/>
+        </w:rPr>
+        <w:t xml:space="preserve">App </w:t>
+      </w:r>
+      <w:r>
+        <w:rPr>
+          <w:rFonts w:ascii="Times New Roman" w:eastAsia="Times New Roman" w:hAnsi="Times New Roman" w:cs="Times New Roman"/>
+          <w:bCs/>
+          <w:color w:val="000000"/>
+          <w:sz w:val="21"/>
+          <w:szCs w:val="21"/>
+        </w:rPr>
+        <w:t xml:space="preserve">can print out filings to identify trends in company </w:t>
+      </w:r>
+      <w:proofErr w:type="gramStart"/>
+      <w:r>
+        <w:rPr>
+          <w:rFonts w:ascii="Times New Roman" w:eastAsia="Times New Roman" w:hAnsi="Times New Roman" w:cs="Times New Roman"/>
+          <w:bCs/>
+          <w:color w:val="000000"/>
+          <w:sz w:val="21"/>
+          <w:szCs w:val="21"/>
+        </w:rPr>
+        <w:t>financials</w:t>
+      </w:r>
+      <w:proofErr w:type="gramEnd"/>
+    </w:p>
+    <w:p>
+      <w:pPr>
+        <w:pBdr>
+          <w:top w:val="nil"/>
+          <w:left w:val="nil"/>
+          <w:bottom w:val="nil"/>
+          <w:right w:val="nil"/>
+          <w:between w:val="nil"/>
+        </w:pBdr>
+        <w:tabs>
+          <w:tab w:val="right" w:pos="10440"/>
+        </w:tabs>
+        <w:spacing w:after="0" w:line="240" w:lineRule="auto"/>
         <w:ind w:left="270" w:hanging="450"/>
         <w:rPr>
           <w:rFonts w:ascii="Times New Roman" w:eastAsia="Times New Roman" w:hAnsi="Times New Roman" w:cs="Times New Roman"/>
-          <w:color w:val="000000"/>
+          <w:b/>
+          <w:sz w:val="21"/>
+          <w:szCs w:val="21"/>
+        </w:rPr>
+      </w:pPr>
+      <w:r>
+        <w:rPr>
+          <w:rFonts w:ascii="Times New Roman" w:eastAsia="Times New Roman" w:hAnsi="Times New Roman" w:cs="Times New Roman"/>
+          <w:b/>
+          <w:color w:val="000000"/>
+          <w:sz w:val="21"/>
+          <w:szCs w:val="21"/>
+        </w:rPr>
+        <w:lastRenderedPageBreak/>
+        <w:t>EDUCATION</w:t>
+      </w:r>
+      <w:r>
+        <w:rPr>
+          <w:rFonts w:ascii="Times New Roman" w:eastAsia="Times New Roman" w:hAnsi="Times New Roman" w:cs="Times New Roman"/>
+          <w:b/>
+          <w:color w:val="000000"/>
+          <w:sz w:val="21"/>
+          <w:szCs w:val="21"/>
+        </w:rPr>
+        <w:t>:</w:t>
+      </w:r>
+    </w:p>
+    <w:p>
+      <w:pPr>
+        <w:pBdr>
+          <w:top w:val="nil"/>
+          <w:left w:val="nil"/>
+          <w:bottom w:val="nil"/>
+          <w:right w:val="nil"/>
+          <w:between w:val="nil"/>
+        </w:pBdr>
+        <w:tabs>
+          <w:tab w:val="right" w:pos="10440"/>
+        </w:tabs>
+        <w:spacing w:after="0" w:line="240" w:lineRule="auto"/>
+        <w:ind w:left="270" w:hanging="450"/>
+        <w:rPr>
+          <w:rFonts w:ascii="Times New Roman" w:eastAsia="Times New Roman" w:hAnsi="Times New Roman" w:cs="Times New Roman"/>
+          <w:b/>
+          <w:sz w:val="21"/>
+          <w:szCs w:val="21"/>
         </w:rPr>
       </w:pPr>
       <w:r>
@@ -2267,108 +3036,145 @@
         </w:rPr>
         <w:tab/>
       </w:r>
-      <w:proofErr w:type="spellStart"/>
-      <w:r>
-        <w:rPr>
-          <w:rFonts w:ascii="Times New Roman" w:eastAsia="Times New Roman" w:hAnsi="Times New Roman" w:cs="Times New Roman"/>
-          <w:b/>
-          <w:color w:val="000000"/>
-          <w:sz w:val="21"/>
-          <w:szCs w:val="21"/>
-        </w:rPr>
-        <w:t>QuickBite</w:t>
-      </w:r>
-      <w:proofErr w:type="spellEnd"/>
-      <w:r>
-        <w:rPr>
-          <w:rFonts w:ascii="Times New Roman" w:eastAsia="Times New Roman" w:hAnsi="Times New Roman" w:cs="Times New Roman"/>
-          <w:b/>
-          <w:color w:val="000000"/>
-          <w:sz w:val="21"/>
-          <w:szCs w:val="21"/>
-        </w:rPr>
-        <w:t xml:space="preserve">: </w:t>
-      </w:r>
-      <w:r>
-        <w:rPr>
-          <w:rFonts w:ascii="Times New Roman" w:eastAsia="Times New Roman" w:hAnsi="Times New Roman" w:cs="Times New Roman"/>
-          <w:color w:val="000000"/>
-          <w:sz w:val="21"/>
-          <w:szCs w:val="21"/>
-        </w:rPr>
-        <w:t>Android app,</w:t>
-      </w:r>
-      <w:r>
-        <w:rPr>
-          <w:rFonts w:ascii="Times New Roman" w:eastAsia="Times New Roman" w:hAnsi="Times New Roman" w:cs="Times New Roman"/>
-          <w:sz w:val="21"/>
-          <w:szCs w:val="21"/>
-        </w:rPr>
-        <w:t xml:space="preserve"> that </w:t>
-      </w:r>
-      <w:r>
-        <w:rPr>
-          <w:rFonts w:ascii="Times New Roman" w:eastAsia="Times New Roman" w:hAnsi="Times New Roman" w:cs="Times New Roman"/>
-          <w:color w:val="000000"/>
-          <w:sz w:val="21"/>
-          <w:szCs w:val="21"/>
-        </w:rPr>
-        <w:t xml:space="preserve">finds </w:t>
-      </w:r>
-      <w:r>
-        <w:rPr>
-          <w:rFonts w:ascii="Times New Roman" w:eastAsia="Times New Roman" w:hAnsi="Times New Roman" w:cs="Times New Roman"/>
-          <w:sz w:val="21"/>
-          <w:szCs w:val="21"/>
-        </w:rPr>
-        <w:t xml:space="preserve">the </w:t>
-      </w:r>
-      <w:r>
-        <w:rPr>
-          <w:rFonts w:ascii="Times New Roman" w:eastAsia="Times New Roman" w:hAnsi="Times New Roman" w:cs="Times New Roman"/>
-          <w:color w:val="000000"/>
-          <w:sz w:val="21"/>
-          <w:szCs w:val="21"/>
-        </w:rPr>
-        <w:t>least busy restaurants around. Built with Java.</w:t>
-      </w:r>
-    </w:p>
-    <w:p>
-      <w:pPr>
-        <w:pBdr>
-          <w:top w:val="nil"/>
-          <w:left w:val="nil"/>
-          <w:bottom w:val="nil"/>
-          <w:right w:val="nil"/>
-          <w:between w:val="nil"/>
-        </w:pBdr>
+      <w:r>
+        <w:rPr>
+          <w:rFonts w:ascii="Times New Roman" w:eastAsia="Times New Roman" w:hAnsi="Times New Roman" w:cs="Times New Roman"/>
+          <w:b/>
+          <w:sz w:val="21"/>
+          <w:szCs w:val="21"/>
+        </w:rPr>
+        <w:t>University of Cincinnati</w:t>
+      </w:r>
+      <w:r>
+        <w:rPr>
+          <w:rFonts w:ascii="Times New Roman" w:eastAsia="Times New Roman" w:hAnsi="Times New Roman" w:cs="Times New Roman"/>
+          <w:b/>
+          <w:i/>
+          <w:sz w:val="21"/>
+          <w:szCs w:val="21"/>
+        </w:rPr>
+        <w:t xml:space="preserve">, </w:t>
+      </w:r>
+      <w:r>
+        <w:rPr>
+          <w:rFonts w:ascii="Times New Roman" w:eastAsia="Times New Roman" w:hAnsi="Times New Roman" w:cs="Times New Roman"/>
+          <w:b/>
+          <w:sz w:val="21"/>
+          <w:szCs w:val="21"/>
+        </w:rPr>
+        <w:t>BS</w:t>
+      </w:r>
+      <w:r>
+        <w:rPr>
+          <w:rFonts w:ascii="Times New Roman" w:eastAsia="Times New Roman" w:hAnsi="Times New Roman" w:cs="Times New Roman"/>
+          <w:b/>
+          <w:color w:val="000000"/>
+          <w:sz w:val="21"/>
+          <w:szCs w:val="21"/>
+        </w:rPr>
+        <w:t>, Information Technology</w:t>
+      </w:r>
+      <w:r>
+        <w:rPr>
+          <w:rFonts w:ascii="Times New Roman" w:eastAsia="Times New Roman" w:hAnsi="Times New Roman" w:cs="Times New Roman"/>
+          <w:b/>
+          <w:sz w:val="21"/>
+          <w:szCs w:val="21"/>
+        </w:rPr>
+        <w:t>, 2020</w:t>
+      </w:r>
+    </w:p>
+    <w:p>
+      <w:pPr>
+        <w:pBdr>
+          <w:top w:val="nil"/>
+          <w:left w:val="nil"/>
+          <w:bottom w:val="nil"/>
+          <w:right w:val="nil"/>
+          <w:between w:val="nil"/>
+        </w:pBdr>
+        <w:tabs>
+          <w:tab w:val="right" w:pos="10440"/>
+        </w:tabs>
         <w:spacing w:after="0" w:line="240" w:lineRule="auto"/>
         <w:ind w:left="270" w:hanging="450"/>
         <w:rPr>
           <w:rFonts w:ascii="Times New Roman" w:eastAsia="Times New Roman" w:hAnsi="Times New Roman" w:cs="Times New Roman"/>
-          <w:color w:val="000000"/>
-        </w:rPr>
-      </w:pPr>
-      <w:r>
-        <w:rPr>
-          <w:rFonts w:ascii="Times New Roman" w:eastAsia="Times New Roman" w:hAnsi="Times New Roman" w:cs="Times New Roman"/>
-          <w:b/>
-          <w:color w:val="000000"/>
+          <w:i/>
+          <w:iCs/>
+          <w:sz w:val="21"/>
+          <w:szCs w:val="21"/>
+        </w:rPr>
+      </w:pPr>
+      <w:r>
+        <w:rPr>
+          <w:rFonts w:ascii="Times New Roman" w:eastAsia="Times New Roman" w:hAnsi="Times New Roman" w:cs="Times New Roman"/>
           <w:sz w:val="21"/>
           <w:szCs w:val="21"/>
         </w:rPr>
         <w:tab/>
-        <w:t xml:space="preserve">Chip8Emu: </w:t>
-      </w:r>
-      <w:r>
-        <w:rPr>
-          <w:rFonts w:ascii="Times New Roman" w:eastAsia="Times New Roman" w:hAnsi="Times New Roman" w:cs="Times New Roman"/>
-          <w:color w:val="000000"/>
-          <w:sz w:val="21"/>
-          <w:szCs w:val="21"/>
-        </w:rPr>
-        <w:t>Chip 8 Emulator implementation, plays games written for chip8. Built with C++.</w:t>
-      </w:r>
+      </w:r>
+      <w:r>
+        <w:rPr>
+          <w:rFonts w:ascii="Times New Roman" w:eastAsia="Times New Roman" w:hAnsi="Times New Roman" w:cs="Times New Roman"/>
+          <w:i/>
+          <w:iCs/>
+          <w:sz w:val="21"/>
+          <w:szCs w:val="21"/>
+        </w:rPr>
+        <w:t>Track: Software Development</w:t>
+      </w:r>
+    </w:p>
+    <w:p>
+      <w:pPr>
+        <w:pBdr>
+          <w:top w:val="nil"/>
+          <w:left w:val="nil"/>
+          <w:bottom w:val="nil"/>
+          <w:right w:val="nil"/>
+          <w:between w:val="nil"/>
+        </w:pBdr>
+        <w:tabs>
+          <w:tab w:val="right" w:pos="10440"/>
+        </w:tabs>
+        <w:spacing w:after="0" w:line="240" w:lineRule="auto"/>
+        <w:ind w:firstLine="720"/>
+        <w:rPr>
+          <w:rFonts w:ascii="Times New Roman" w:eastAsia="Times New Roman" w:hAnsi="Times New Roman" w:cs="Times New Roman"/>
+          <w:sz w:val="21"/>
+          <w:szCs w:val="21"/>
+        </w:rPr>
+      </w:pPr>
+      <w:r>
+        <w:rPr>
+          <w:rFonts w:ascii="Times New Roman" w:eastAsia="Times New Roman" w:hAnsi="Times New Roman" w:cs="Times New Roman"/>
+          <w:sz w:val="21"/>
+          <w:szCs w:val="21"/>
+        </w:rPr>
+        <w:t>Dean’s List 2017, 2018</w:t>
+      </w:r>
+    </w:p>
+    <w:p>
+      <w:pPr>
+        <w:pBdr>
+          <w:top w:val="nil"/>
+          <w:left w:val="nil"/>
+          <w:bottom w:val="nil"/>
+          <w:right w:val="nil"/>
+          <w:between w:val="nil"/>
+        </w:pBdr>
+        <w:tabs>
+          <w:tab w:val="right" w:pos="10440"/>
+        </w:tabs>
+        <w:spacing w:after="0" w:line="120" w:lineRule="auto"/>
+        <w:ind w:firstLine="720"/>
+        <w:rPr>
+          <w:rFonts w:ascii="Times New Roman" w:eastAsia="Times New Roman" w:hAnsi="Times New Roman" w:cs="Times New Roman"/>
+          <w:color w:val="000000"/>
+          <w:sz w:val="21"/>
+          <w:szCs w:val="21"/>
+        </w:rPr>
+      </w:pPr>
     </w:p>
     <w:p>
       <w:pPr>
@@ -2386,64 +3192,6 @@
           <w:color w:val="000000"/>
         </w:rPr>
       </w:pPr>
-      <w:r>
-        <w:rPr>
-          <w:rFonts w:ascii="Times New Roman" w:eastAsia="Times New Roman" w:hAnsi="Times New Roman" w:cs="Times New Roman"/>
-          <w:b/>
-          <w:color w:val="000000"/>
-          <w:sz w:val="21"/>
-          <w:szCs w:val="21"/>
-        </w:rPr>
-        <w:tab/>
-      </w:r>
-      <w:proofErr w:type="spellStart"/>
-      <w:r>
-        <w:rPr>
-          <w:rFonts w:ascii="Times New Roman" w:eastAsia="Times New Roman" w:hAnsi="Times New Roman" w:cs="Times New Roman"/>
-          <w:b/>
-          <w:color w:val="000000"/>
-          <w:sz w:val="21"/>
-          <w:szCs w:val="21"/>
-        </w:rPr>
-        <w:t>SmartWatch</w:t>
-      </w:r>
-      <w:proofErr w:type="spellEnd"/>
-      <w:r>
-        <w:rPr>
-          <w:rFonts w:ascii="Times New Roman" w:eastAsia="Times New Roman" w:hAnsi="Times New Roman" w:cs="Times New Roman"/>
-          <w:b/>
-          <w:color w:val="000000"/>
-          <w:sz w:val="21"/>
-          <w:szCs w:val="21"/>
-        </w:rPr>
-        <w:t>:</w:t>
-      </w:r>
-      <w:r>
-        <w:rPr>
-          <w:rFonts w:ascii="Times New Roman" w:eastAsia="Times New Roman" w:hAnsi="Times New Roman" w:cs="Times New Roman"/>
-          <w:color w:val="000000"/>
-          <w:sz w:val="21"/>
-          <w:szCs w:val="21"/>
-        </w:rPr>
-        <w:t xml:space="preserve"> Watch implemented with ESP32 and </w:t>
-      </w:r>
-      <w:r>
-        <w:rPr>
-          <w:rFonts w:ascii="Times New Roman" w:eastAsia="Times New Roman" w:hAnsi="Times New Roman" w:cs="Times New Roman"/>
-          <w:sz w:val="21"/>
-          <w:szCs w:val="21"/>
-        </w:rPr>
-        <w:t xml:space="preserve">a </w:t>
-      </w:r>
-      <w:r>
-        <w:rPr>
-          <w:rFonts w:ascii="Times New Roman" w:eastAsia="Times New Roman" w:hAnsi="Times New Roman" w:cs="Times New Roman"/>
-          <w:color w:val="000000"/>
-          <w:sz w:val="21"/>
-          <w:szCs w:val="21"/>
-        </w:rPr>
-        <w:t>small OLED screen. Built with C and C++.</w:t>
-      </w:r>
     </w:p>
     <w:sectPr>
       <w:pgSz w:w="12240" w:h="15840"/>
@@ -2456,7 +3204,7 @@
 </file>
 
 <file path=word/numbering.xml><?xml version="1.0" encoding="utf-8"?>
-<w:numbering xmlns:wpc="http://schemas.microsoft.com/office/word/2010/wordprocessingCanvas" xmlns:cx="http://schemas.microsoft.com/office/drawing/2014/chartex" xmlns:cx1="http://schemas.microsoft.com/office/drawing/2015/9/8/chartex" xmlns:cx2="http://schemas.microsoft.com/office/drawing/2015/10/21/chartex" xmlns:cx3="http://schemas.microsoft.com/office/drawing/2016/5/9/chartex" xmlns:cx4="http://schemas.microsoft.com/office/drawing/2016/5/10/chartex" xmlns:cx5="http://schemas.microsoft.com/office/drawing/2016/5/11/chartex" xmlns:cx6="http://schemas.microsoft.com/office/drawing/2016/5/12/chartex" xmlns:cx7="http://schemas.microsoft.com/office/drawing/2016/5/13/chartex" xmlns:cx8="http://schemas.microsoft.com/office/drawing/2016/5/14/chartex" xmlns:mc="http://schemas.openxmlformats.org/markup-compatibility/2006" xmlns:aink="http://schemas.microsoft.com/office/drawing/2016/ink" xmlns:am3d="http://schemas.microsoft.com/office/drawing/2017/model3d" xmlns:o="urn:schemas-microsoft-com:office:office" xmlns:oel="http://schemas.microsoft.com/office/2019/extlst" xmlns:r="http://schemas.openxmlformats.org/officeDocument/2006/relationships" xmlns:m="http://schemas.openxmlformats.org/officeDocument/2006/math" xmlns:v="urn:schemas-microsoft-com:vml" xmlns:wp14="http://schemas.microsoft.com/office/word/2010/wordprocessingDrawing" xmlns:wp="http://schemas.openxmlformats.org/drawingml/2006/wordprocessingDrawing" xmlns:w10="urn:schemas-microsoft-com:office:word" xmlns:w="http://schemas.openxmlformats.org/wordprocessingml/2006/main" xmlns:w14="http://schemas.microsoft.com/office/word/2010/wordml" xmlns:w15="http://schemas.microsoft.com/office/word/2012/wordml" xmlns:w16cex="http://schemas.microsoft.com/office/word/2018/wordml/cex" xmlns:w16cid="http://schemas.microsoft.com/office/word/2016/wordml/cid" xmlns:w16="http://schemas.microsoft.com/office/word/2018/wordml" xmlns:w16sdtdh="http://schemas.microsoft.com/office/word/2020/wordml/sdtdatahash" xmlns:w16se="http://schemas.microsoft.com/office/word/2015/wordml/symex" xmlns:wpg="http://schemas.microsoft.com/office/word/2010/wordprocessingGroup" xmlns:wpi="http://schemas.microsoft.com/office/word/2010/wordprocessingInk" xmlns:wne="http://schemas.microsoft.com/office/word/2006/wordml" xmlns:wps="http://schemas.microsoft.com/office/word/2010/wordprocessingShape" mc:Ignorable="w14 w15 w16se w16cid w16 w16cex w16sdtdh wp14">
+<w:numbering xmlns:wpc="http://schemas.microsoft.com/office/word/2010/wordprocessingCanvas" xmlns:cx="http://schemas.microsoft.com/office/drawing/2014/chartex" xmlns:cx1="http://schemas.microsoft.com/office/drawing/2015/9/8/chartex" xmlns:cx2="http://schemas.microsoft.com/office/drawing/2015/10/21/chartex" xmlns:cx3="http://schemas.microsoft.com/office/drawing/2016/5/9/chartex" xmlns:cx4="http://schemas.microsoft.com/office/drawing/2016/5/10/chartex" xmlns:cx5="http://schemas.microsoft.com/office/drawing/2016/5/11/chartex" xmlns:cx6="http://schemas.microsoft.com/office/drawing/2016/5/12/chartex" xmlns:cx7="http://schemas.microsoft.com/office/drawing/2016/5/13/chartex" xmlns:cx8="http://schemas.microsoft.com/office/drawing/2016/5/14/chartex" xmlns:mc="http://schemas.openxmlformats.org/markup-compatibility/2006" xmlns:aink="http://schemas.microsoft.com/office/drawing/2016/ink" xmlns:am3d="http://schemas.microsoft.com/office/drawing/2017/model3d" xmlns:o="urn:schemas-microsoft-com:office:office" xmlns:oel="http://schemas.microsoft.com/office/2019/extlst" xmlns:r="http://schemas.openxmlformats.org/officeDocument/2006/relationships" xmlns:m="http://schemas.openxmlformats.org/officeDocument/2006/math" xmlns:v="urn:schemas-microsoft-com:vml" xmlns:wp14="http://schemas.microsoft.com/office/word/2010/wordprocessingDrawing" xmlns:wp="http://schemas.openxmlformats.org/drawingml/2006/wordprocessingDrawing" xmlns:w10="urn:schemas-microsoft-com:office:word" xmlns:w="http://schemas.openxmlformats.org/wordprocessingml/2006/main" xmlns:w14="http://schemas.microsoft.com/office/word/2010/wordml" xmlns:w15="http://schemas.microsoft.com/office/word/2012/wordml" xmlns:w16cex="http://schemas.microsoft.com/office/word/2018/wordml/cex" xmlns:w16cid="http://schemas.microsoft.com/office/word/2016/wordml/cid" xmlns:w16="http://schemas.microsoft.com/office/word/2018/wordml" xmlns:w16du="http://schemas.microsoft.com/office/word/2023/wordml/word16du" xmlns:w16sdtdh="http://schemas.microsoft.com/office/word/2020/wordml/sdtdatahash" xmlns:w16se="http://schemas.microsoft.com/office/word/2015/wordml/symex" xmlns:wpg="http://schemas.microsoft.com/office/word/2010/wordprocessingGroup" xmlns:wpi="http://schemas.microsoft.com/office/word/2010/wordprocessingInk" xmlns:wne="http://schemas.microsoft.com/office/word/2006/wordml" xmlns:wps="http://schemas.microsoft.com/office/word/2010/wordprocessingShape" mc:Ignorable="w14 w15 w16se w16cid w16 w16cex w16sdtdh w16du wp14">
   <w:abstractNum w:abstractNumId="0" w15:restartNumberingAfterBreak="0">
     <w:nsid w:val="2FF9307A"/>
     <w:multiLevelType w:val="multilevel"/>
@@ -2571,6 +3319,455 @@
     </w:lvl>
   </w:abstractNum>
   <w:abstractNum w:abstractNumId="1" w15:restartNumberingAfterBreak="0">
+    <w:nsid w:val="37A3325B"/>
+    <w:multiLevelType w:val="hybridMultilevel"/>
+    <w:tmpl w:val="2BBC48CA"/>
+    <w:lvl w:ilvl="0" w:tplc="04090001">
+      <w:start w:val="1"/>
+      <w:numFmt w:val="bullet"/>
+      <w:lvlText w:val=""/>
+      <w:lvlJc w:val="left"/>
+      <w:pPr>
+        <w:ind w:left="990" w:hanging="360"/>
+      </w:pPr>
+      <w:rPr>
+        <w:rFonts w:ascii="Symbol" w:hAnsi="Symbol" w:hint="default"/>
+      </w:rPr>
+    </w:lvl>
+    <w:lvl w:ilvl="1" w:tplc="04090003" w:tentative="1">
+      <w:start w:val="1"/>
+      <w:numFmt w:val="bullet"/>
+      <w:lvlText w:val="o"/>
+      <w:lvlJc w:val="left"/>
+      <w:pPr>
+        <w:ind w:left="1710" w:hanging="360"/>
+      </w:pPr>
+      <w:rPr>
+        <w:rFonts w:ascii="Courier New" w:hAnsi="Courier New" w:cs="Courier New" w:hint="default"/>
+      </w:rPr>
+    </w:lvl>
+    <w:lvl w:ilvl="2" w:tplc="04090005" w:tentative="1">
+      <w:start w:val="1"/>
+      <w:numFmt w:val="bullet"/>
+      <w:lvlText w:val=""/>
+      <w:lvlJc w:val="left"/>
+      <w:pPr>
+        <w:ind w:left="2430" w:hanging="360"/>
+      </w:pPr>
+      <w:rPr>
+        <w:rFonts w:ascii="Wingdings" w:hAnsi="Wingdings" w:hint="default"/>
+      </w:rPr>
+    </w:lvl>
+    <w:lvl w:ilvl="3" w:tplc="04090001" w:tentative="1">
+      <w:start w:val="1"/>
+      <w:numFmt w:val="bullet"/>
+      <w:lvlText w:val=""/>
+      <w:lvlJc w:val="left"/>
+      <w:pPr>
+        <w:ind w:left="3150" w:hanging="360"/>
+      </w:pPr>
+      <w:rPr>
+        <w:rFonts w:ascii="Symbol" w:hAnsi="Symbol" w:hint="default"/>
+      </w:rPr>
+    </w:lvl>
+    <w:lvl w:ilvl="4" w:tplc="04090003" w:tentative="1">
+      <w:start w:val="1"/>
+      <w:numFmt w:val="bullet"/>
+      <w:lvlText w:val="o"/>
+      <w:lvlJc w:val="left"/>
+      <w:pPr>
+        <w:ind w:left="3870" w:hanging="360"/>
+      </w:pPr>
+      <w:rPr>
+        <w:rFonts w:ascii="Courier New" w:hAnsi="Courier New" w:cs="Courier New" w:hint="default"/>
+      </w:rPr>
+    </w:lvl>
+    <w:lvl w:ilvl="5" w:tplc="04090005" w:tentative="1">
+      <w:start w:val="1"/>
+      <w:numFmt w:val="bullet"/>
+      <w:lvlText w:val=""/>
+      <w:lvlJc w:val="left"/>
+      <w:pPr>
+        <w:ind w:left="4590" w:hanging="360"/>
+      </w:pPr>
+      <w:rPr>
+        <w:rFonts w:ascii="Wingdings" w:hAnsi="Wingdings" w:hint="default"/>
+      </w:rPr>
+    </w:lvl>
+    <w:lvl w:ilvl="6" w:tplc="04090001" w:tentative="1">
+      <w:start w:val="1"/>
+      <w:numFmt w:val="bullet"/>
+      <w:lvlText w:val=""/>
+      <w:lvlJc w:val="left"/>
+      <w:pPr>
+        <w:ind w:left="5310" w:hanging="360"/>
+      </w:pPr>
+      <w:rPr>
+        <w:rFonts w:ascii="Symbol" w:hAnsi="Symbol" w:hint="default"/>
+      </w:rPr>
+    </w:lvl>
+    <w:lvl w:ilvl="7" w:tplc="04090003" w:tentative="1">
+      <w:start w:val="1"/>
+      <w:numFmt w:val="bullet"/>
+      <w:lvlText w:val="o"/>
+      <w:lvlJc w:val="left"/>
+      <w:pPr>
+        <w:ind w:left="6030" w:hanging="360"/>
+      </w:pPr>
+      <w:rPr>
+        <w:rFonts w:ascii="Courier New" w:hAnsi="Courier New" w:cs="Courier New" w:hint="default"/>
+      </w:rPr>
+    </w:lvl>
+    <w:lvl w:ilvl="8" w:tplc="04090005" w:tentative="1">
+      <w:start w:val="1"/>
+      <w:numFmt w:val="bullet"/>
+      <w:lvlText w:val=""/>
+      <w:lvlJc w:val="left"/>
+      <w:pPr>
+        <w:ind w:left="6750" w:hanging="360"/>
+      </w:pPr>
+      <w:rPr>
+        <w:rFonts w:ascii="Wingdings" w:hAnsi="Wingdings" w:hint="default"/>
+      </w:rPr>
+    </w:lvl>
+  </w:abstractNum>
+  <w:abstractNum w:abstractNumId="2" w15:restartNumberingAfterBreak="0">
+    <w:nsid w:val="415D3FB5"/>
+    <w:multiLevelType w:val="hybridMultilevel"/>
+    <w:tmpl w:val="6B1439C6"/>
+    <w:lvl w:ilvl="0" w:tplc="CB90D8EC">
+      <w:numFmt w:val="bullet"/>
+      <w:lvlText w:val="-"/>
+      <w:lvlJc w:val="left"/>
+      <w:pPr>
+        <w:ind w:left="900" w:hanging="360"/>
+      </w:pPr>
+      <w:rPr>
+        <w:rFonts w:ascii="Times New Roman" w:eastAsia="Times New Roman" w:hAnsi="Times New Roman" w:cs="Times New Roman" w:hint="default"/>
+      </w:rPr>
+    </w:lvl>
+    <w:lvl w:ilvl="1" w:tplc="04090003" w:tentative="1">
+      <w:start w:val="1"/>
+      <w:numFmt w:val="bullet"/>
+      <w:lvlText w:val="o"/>
+      <w:lvlJc w:val="left"/>
+      <w:pPr>
+        <w:ind w:left="1710" w:hanging="360"/>
+      </w:pPr>
+      <w:rPr>
+        <w:rFonts w:ascii="Courier New" w:hAnsi="Courier New" w:cs="Courier New" w:hint="default"/>
+      </w:rPr>
+    </w:lvl>
+    <w:lvl w:ilvl="2" w:tplc="04090005" w:tentative="1">
+      <w:start w:val="1"/>
+      <w:numFmt w:val="bullet"/>
+      <w:lvlText w:val=""/>
+      <w:lvlJc w:val="left"/>
+      <w:pPr>
+        <w:ind w:left="2430" w:hanging="360"/>
+      </w:pPr>
+      <w:rPr>
+        <w:rFonts w:ascii="Wingdings" w:hAnsi="Wingdings" w:hint="default"/>
+      </w:rPr>
+    </w:lvl>
+    <w:lvl w:ilvl="3" w:tplc="04090001" w:tentative="1">
+      <w:start w:val="1"/>
+      <w:numFmt w:val="bullet"/>
+      <w:lvlText w:val=""/>
+      <w:lvlJc w:val="left"/>
+      <w:pPr>
+        <w:ind w:left="3150" w:hanging="360"/>
+      </w:pPr>
+      <w:rPr>
+        <w:rFonts w:ascii="Symbol" w:hAnsi="Symbol" w:hint="default"/>
+      </w:rPr>
+    </w:lvl>
+    <w:lvl w:ilvl="4" w:tplc="04090003" w:tentative="1">
+      <w:start w:val="1"/>
+      <w:numFmt w:val="bullet"/>
+      <w:lvlText w:val="o"/>
+      <w:lvlJc w:val="left"/>
+      <w:pPr>
+        <w:ind w:left="3870" w:hanging="360"/>
+      </w:pPr>
+      <w:rPr>
+        <w:rFonts w:ascii="Courier New" w:hAnsi="Courier New" w:cs="Courier New" w:hint="default"/>
+      </w:rPr>
+    </w:lvl>
+    <w:lvl w:ilvl="5" w:tplc="04090005" w:tentative="1">
+      <w:start w:val="1"/>
+      <w:numFmt w:val="bullet"/>
+      <w:lvlText w:val=""/>
+      <w:lvlJc w:val="left"/>
+      <w:pPr>
+        <w:ind w:left="4590" w:hanging="360"/>
+      </w:pPr>
+      <w:rPr>
+        <w:rFonts w:ascii="Wingdings" w:hAnsi="Wingdings" w:hint="default"/>
+      </w:rPr>
+    </w:lvl>
+    <w:lvl w:ilvl="6" w:tplc="04090001" w:tentative="1">
+      <w:start w:val="1"/>
+      <w:numFmt w:val="bullet"/>
+      <w:lvlText w:val=""/>
+      <w:lvlJc w:val="left"/>
+      <w:pPr>
+        <w:ind w:left="5310" w:hanging="360"/>
+      </w:pPr>
+      <w:rPr>
+        <w:rFonts w:ascii="Symbol" w:hAnsi="Symbol" w:hint="default"/>
+      </w:rPr>
+    </w:lvl>
+    <w:lvl w:ilvl="7" w:tplc="04090003" w:tentative="1">
+      <w:start w:val="1"/>
+      <w:numFmt w:val="bullet"/>
+      <w:lvlText w:val="o"/>
+      <w:lvlJc w:val="left"/>
+      <w:pPr>
+        <w:ind w:left="6030" w:hanging="360"/>
+      </w:pPr>
+      <w:rPr>
+        <w:rFonts w:ascii="Courier New" w:hAnsi="Courier New" w:cs="Courier New" w:hint="default"/>
+      </w:rPr>
+    </w:lvl>
+    <w:lvl w:ilvl="8" w:tplc="04090005" w:tentative="1">
+      <w:start w:val="1"/>
+      <w:numFmt w:val="bullet"/>
+      <w:lvlText w:val=""/>
+      <w:lvlJc w:val="left"/>
+      <w:pPr>
+        <w:ind w:left="6750" w:hanging="360"/>
+      </w:pPr>
+      <w:rPr>
+        <w:rFonts w:ascii="Wingdings" w:hAnsi="Wingdings" w:hint="default"/>
+      </w:rPr>
+    </w:lvl>
+  </w:abstractNum>
+  <w:abstractNum w:abstractNumId="3" w15:restartNumberingAfterBreak="0">
+    <w:nsid w:val="5FF92C5A"/>
+    <w:multiLevelType w:val="hybridMultilevel"/>
+    <w:tmpl w:val="227E7F14"/>
+    <w:lvl w:ilvl="0" w:tplc="D0F037B2">
+      <w:numFmt w:val="bullet"/>
+      <w:lvlText w:val="-"/>
+      <w:lvlJc w:val="left"/>
+      <w:pPr>
+        <w:ind w:left="630" w:hanging="360"/>
+      </w:pPr>
+      <w:rPr>
+        <w:rFonts w:ascii="Times New Roman" w:eastAsia="Times New Roman" w:hAnsi="Times New Roman" w:cs="Times New Roman" w:hint="default"/>
+      </w:rPr>
+    </w:lvl>
+    <w:lvl w:ilvl="1" w:tplc="04090003" w:tentative="1">
+      <w:start w:val="1"/>
+      <w:numFmt w:val="bullet"/>
+      <w:lvlText w:val="o"/>
+      <w:lvlJc w:val="left"/>
+      <w:pPr>
+        <w:ind w:left="1350" w:hanging="360"/>
+      </w:pPr>
+      <w:rPr>
+        <w:rFonts w:ascii="Courier New" w:hAnsi="Courier New" w:cs="Courier New" w:hint="default"/>
+      </w:rPr>
+    </w:lvl>
+    <w:lvl w:ilvl="2" w:tplc="04090005" w:tentative="1">
+      <w:start w:val="1"/>
+      <w:numFmt w:val="bullet"/>
+      <w:lvlText w:val=""/>
+      <w:lvlJc w:val="left"/>
+      <w:pPr>
+        <w:ind w:left="2070" w:hanging="360"/>
+      </w:pPr>
+      <w:rPr>
+        <w:rFonts w:ascii="Wingdings" w:hAnsi="Wingdings" w:hint="default"/>
+      </w:rPr>
+    </w:lvl>
+    <w:lvl w:ilvl="3" w:tplc="04090001" w:tentative="1">
+      <w:start w:val="1"/>
+      <w:numFmt w:val="bullet"/>
+      <w:lvlText w:val=""/>
+      <w:lvlJc w:val="left"/>
+      <w:pPr>
+        <w:ind w:left="2790" w:hanging="360"/>
+      </w:pPr>
+      <w:rPr>
+        <w:rFonts w:ascii="Symbol" w:hAnsi="Symbol" w:hint="default"/>
+      </w:rPr>
+    </w:lvl>
+    <w:lvl w:ilvl="4" w:tplc="04090003" w:tentative="1">
+      <w:start w:val="1"/>
+      <w:numFmt w:val="bullet"/>
+      <w:lvlText w:val="o"/>
+      <w:lvlJc w:val="left"/>
+      <w:pPr>
+        <w:ind w:left="3510" w:hanging="360"/>
+      </w:pPr>
+      <w:rPr>
+        <w:rFonts w:ascii="Courier New" w:hAnsi="Courier New" w:cs="Courier New" w:hint="default"/>
+      </w:rPr>
+    </w:lvl>
+    <w:lvl w:ilvl="5" w:tplc="04090005" w:tentative="1">
+      <w:start w:val="1"/>
+      <w:numFmt w:val="bullet"/>
+      <w:lvlText w:val=""/>
+      <w:lvlJc w:val="left"/>
+      <w:pPr>
+        <w:ind w:left="4230" w:hanging="360"/>
+      </w:pPr>
+      <w:rPr>
+        <w:rFonts w:ascii="Wingdings" w:hAnsi="Wingdings" w:hint="default"/>
+      </w:rPr>
+    </w:lvl>
+    <w:lvl w:ilvl="6" w:tplc="04090001" w:tentative="1">
+      <w:start w:val="1"/>
+      <w:numFmt w:val="bullet"/>
+      <w:lvlText w:val=""/>
+      <w:lvlJc w:val="left"/>
+      <w:pPr>
+        <w:ind w:left="4950" w:hanging="360"/>
+      </w:pPr>
+      <w:rPr>
+        <w:rFonts w:ascii="Symbol" w:hAnsi="Symbol" w:hint="default"/>
+      </w:rPr>
+    </w:lvl>
+    <w:lvl w:ilvl="7" w:tplc="04090003" w:tentative="1">
+      <w:start w:val="1"/>
+      <w:numFmt w:val="bullet"/>
+      <w:lvlText w:val="o"/>
+      <w:lvlJc w:val="left"/>
+      <w:pPr>
+        <w:ind w:left="5670" w:hanging="360"/>
+      </w:pPr>
+      <w:rPr>
+        <w:rFonts w:ascii="Courier New" w:hAnsi="Courier New" w:cs="Courier New" w:hint="default"/>
+      </w:rPr>
+    </w:lvl>
+    <w:lvl w:ilvl="8" w:tplc="04090005" w:tentative="1">
+      <w:start w:val="1"/>
+      <w:numFmt w:val="bullet"/>
+      <w:lvlText w:val=""/>
+      <w:lvlJc w:val="left"/>
+      <w:pPr>
+        <w:ind w:left="6390" w:hanging="360"/>
+      </w:pPr>
+      <w:rPr>
+        <w:rFonts w:ascii="Wingdings" w:hAnsi="Wingdings" w:hint="default"/>
+      </w:rPr>
+    </w:lvl>
+  </w:abstractNum>
+  <w:abstractNum w:abstractNumId="4" w15:restartNumberingAfterBreak="0">
+    <w:nsid w:val="65F358F8"/>
+    <w:multiLevelType w:val="hybridMultilevel"/>
+    <w:tmpl w:val="8F8A0C9C"/>
+    <w:lvl w:ilvl="0" w:tplc="CB90D8EC">
+      <w:numFmt w:val="bullet"/>
+      <w:lvlText w:val="-"/>
+      <w:lvlJc w:val="left"/>
+      <w:pPr>
+        <w:ind w:left="630" w:hanging="360"/>
+      </w:pPr>
+      <w:rPr>
+        <w:rFonts w:ascii="Times New Roman" w:eastAsia="Times New Roman" w:hAnsi="Times New Roman" w:cs="Times New Roman" w:hint="default"/>
+      </w:rPr>
+    </w:lvl>
+    <w:lvl w:ilvl="1" w:tplc="04090003" w:tentative="1">
+      <w:start w:val="1"/>
+      <w:numFmt w:val="bullet"/>
+      <w:lvlText w:val="o"/>
+      <w:lvlJc w:val="left"/>
+      <w:pPr>
+        <w:ind w:left="1350" w:hanging="360"/>
+      </w:pPr>
+      <w:rPr>
+        <w:rFonts w:ascii="Courier New" w:hAnsi="Courier New" w:cs="Courier New" w:hint="default"/>
+      </w:rPr>
+    </w:lvl>
+    <w:lvl w:ilvl="2" w:tplc="04090005" w:tentative="1">
+      <w:start w:val="1"/>
+      <w:numFmt w:val="bullet"/>
+      <w:lvlText w:val=""/>
+      <w:lvlJc w:val="left"/>
+      <w:pPr>
+        <w:ind w:left="2070" w:hanging="360"/>
+      </w:pPr>
+      <w:rPr>
+        <w:rFonts w:ascii="Wingdings" w:hAnsi="Wingdings" w:hint="default"/>
+      </w:rPr>
+    </w:lvl>
+    <w:lvl w:ilvl="3" w:tplc="04090001" w:tentative="1">
+      <w:start w:val="1"/>
+      <w:numFmt w:val="bullet"/>
+      <w:lvlText w:val=""/>
+      <w:lvlJc w:val="left"/>
+      <w:pPr>
+        <w:ind w:left="2790" w:hanging="360"/>
+      </w:pPr>
+      <w:rPr>
+        <w:rFonts w:ascii="Symbol" w:hAnsi="Symbol" w:hint="default"/>
+      </w:rPr>
+    </w:lvl>
+    <w:lvl w:ilvl="4" w:tplc="04090003" w:tentative="1">
+      <w:start w:val="1"/>
+      <w:numFmt w:val="bullet"/>
+      <w:lvlText w:val="o"/>
+      <w:lvlJc w:val="left"/>
+      <w:pPr>
+        <w:ind w:left="3510" w:hanging="360"/>
+      </w:pPr>
+      <w:rPr>
+        <w:rFonts w:ascii="Courier New" w:hAnsi="Courier New" w:cs="Courier New" w:hint="default"/>
+      </w:rPr>
+    </w:lvl>
+    <w:lvl w:ilvl="5" w:tplc="04090005" w:tentative="1">
+      <w:start w:val="1"/>
+      <w:numFmt w:val="bullet"/>
+      <w:lvlText w:val=""/>
+      <w:lvlJc w:val="left"/>
+      <w:pPr>
+        <w:ind w:left="4230" w:hanging="360"/>
+      </w:pPr>
+      <w:rPr>
+        <w:rFonts w:ascii="Wingdings" w:hAnsi="Wingdings" w:hint="default"/>
+      </w:rPr>
+    </w:lvl>
+    <w:lvl w:ilvl="6" w:tplc="04090001" w:tentative="1">
+      <w:start w:val="1"/>
+      <w:numFmt w:val="bullet"/>
+      <w:lvlText w:val=""/>
+      <w:lvlJc w:val="left"/>
+      <w:pPr>
+        <w:ind w:left="4950" w:hanging="360"/>
+      </w:pPr>
+      <w:rPr>
+        <w:rFonts w:ascii="Symbol" w:hAnsi="Symbol" w:hint="default"/>
+      </w:rPr>
+    </w:lvl>
+    <w:lvl w:ilvl="7" w:tplc="04090003" w:tentative="1">
+      <w:start w:val="1"/>
+      <w:numFmt w:val="bullet"/>
+      <w:lvlText w:val="o"/>
+      <w:lvlJc w:val="left"/>
+      <w:pPr>
+        <w:ind w:left="5670" w:hanging="360"/>
+      </w:pPr>
+      <w:rPr>
+        <w:rFonts w:ascii="Courier New" w:hAnsi="Courier New" w:cs="Courier New" w:hint="default"/>
+      </w:rPr>
+    </w:lvl>
+    <w:lvl w:ilvl="8" w:tplc="04090005" w:tentative="1">
+      <w:start w:val="1"/>
+      <w:numFmt w:val="bullet"/>
+      <w:lvlText w:val=""/>
+      <w:lvlJc w:val="left"/>
+      <w:pPr>
+        <w:ind w:left="6390" w:hanging="360"/>
+      </w:pPr>
+      <w:rPr>
+        <w:rFonts w:ascii="Wingdings" w:hAnsi="Wingdings" w:hint="default"/>
+      </w:rPr>
+    </w:lvl>
+  </w:abstractNum>
+  <w:abstractNum w:abstractNumId="5" w15:restartNumberingAfterBreak="0">
     <w:nsid w:val="703852B8"/>
     <w:multiLevelType w:val="multilevel"/>
     <w:tmpl w:val="F3362334"/>
@@ -2683,17 +3880,145 @@
       </w:rPr>
     </w:lvl>
   </w:abstractNum>
+  <w:abstractNum w:abstractNumId="6" w15:restartNumberingAfterBreak="0">
+    <w:nsid w:val="705A6BA3"/>
+    <w:multiLevelType w:val="hybridMultilevel"/>
+    <w:tmpl w:val="53D80216"/>
+    <w:lvl w:ilvl="0" w:tplc="04090001">
+      <w:start w:val="1"/>
+      <w:numFmt w:val="bullet"/>
+      <w:lvlText w:val=""/>
+      <w:lvlJc w:val="left"/>
+      <w:pPr>
+        <w:ind w:left="540" w:hanging="360"/>
+      </w:pPr>
+      <w:rPr>
+        <w:rFonts w:ascii="Symbol" w:hAnsi="Symbol" w:hint="default"/>
+      </w:rPr>
+    </w:lvl>
+    <w:lvl w:ilvl="1" w:tplc="04090003" w:tentative="1">
+      <w:start w:val="1"/>
+      <w:numFmt w:val="bullet"/>
+      <w:lvlText w:val="o"/>
+      <w:lvlJc w:val="left"/>
+      <w:pPr>
+        <w:ind w:left="1260" w:hanging="360"/>
+      </w:pPr>
+      <w:rPr>
+        <w:rFonts w:ascii="Courier New" w:hAnsi="Courier New" w:cs="Courier New" w:hint="default"/>
+      </w:rPr>
+    </w:lvl>
+    <w:lvl w:ilvl="2" w:tplc="04090005" w:tentative="1">
+      <w:start w:val="1"/>
+      <w:numFmt w:val="bullet"/>
+      <w:lvlText w:val=""/>
+      <w:lvlJc w:val="left"/>
+      <w:pPr>
+        <w:ind w:left="1980" w:hanging="360"/>
+      </w:pPr>
+      <w:rPr>
+        <w:rFonts w:ascii="Wingdings" w:hAnsi="Wingdings" w:hint="default"/>
+      </w:rPr>
+    </w:lvl>
+    <w:lvl w:ilvl="3" w:tplc="04090001" w:tentative="1">
+      <w:start w:val="1"/>
+      <w:numFmt w:val="bullet"/>
+      <w:lvlText w:val=""/>
+      <w:lvlJc w:val="left"/>
+      <w:pPr>
+        <w:ind w:left="2700" w:hanging="360"/>
+      </w:pPr>
+      <w:rPr>
+        <w:rFonts w:ascii="Symbol" w:hAnsi="Symbol" w:hint="default"/>
+      </w:rPr>
+    </w:lvl>
+    <w:lvl w:ilvl="4" w:tplc="04090003" w:tentative="1">
+      <w:start w:val="1"/>
+      <w:numFmt w:val="bullet"/>
+      <w:lvlText w:val="o"/>
+      <w:lvlJc w:val="left"/>
+      <w:pPr>
+        <w:ind w:left="3420" w:hanging="360"/>
+      </w:pPr>
+      <w:rPr>
+        <w:rFonts w:ascii="Courier New" w:hAnsi="Courier New" w:cs="Courier New" w:hint="default"/>
+      </w:rPr>
+    </w:lvl>
+    <w:lvl w:ilvl="5" w:tplc="04090005" w:tentative="1">
+      <w:start w:val="1"/>
+      <w:numFmt w:val="bullet"/>
+      <w:lvlText w:val=""/>
+      <w:lvlJc w:val="left"/>
+      <w:pPr>
+        <w:ind w:left="4140" w:hanging="360"/>
+      </w:pPr>
+      <w:rPr>
+        <w:rFonts w:ascii="Wingdings" w:hAnsi="Wingdings" w:hint="default"/>
+      </w:rPr>
+    </w:lvl>
+    <w:lvl w:ilvl="6" w:tplc="04090001" w:tentative="1">
+      <w:start w:val="1"/>
+      <w:numFmt w:val="bullet"/>
+      <w:lvlText w:val=""/>
+      <w:lvlJc w:val="left"/>
+      <w:pPr>
+        <w:ind w:left="4860" w:hanging="360"/>
+      </w:pPr>
+      <w:rPr>
+        <w:rFonts w:ascii="Symbol" w:hAnsi="Symbol" w:hint="default"/>
+      </w:rPr>
+    </w:lvl>
+    <w:lvl w:ilvl="7" w:tplc="04090003" w:tentative="1">
+      <w:start w:val="1"/>
+      <w:numFmt w:val="bullet"/>
+      <w:lvlText w:val="o"/>
+      <w:lvlJc w:val="left"/>
+      <w:pPr>
+        <w:ind w:left="5580" w:hanging="360"/>
+      </w:pPr>
+      <w:rPr>
+        <w:rFonts w:ascii="Courier New" w:hAnsi="Courier New" w:cs="Courier New" w:hint="default"/>
+      </w:rPr>
+    </w:lvl>
+    <w:lvl w:ilvl="8" w:tplc="04090005" w:tentative="1">
+      <w:start w:val="1"/>
+      <w:numFmt w:val="bullet"/>
+      <w:lvlText w:val=""/>
+      <w:lvlJc w:val="left"/>
+      <w:pPr>
+        <w:ind w:left="6300" w:hanging="360"/>
+      </w:pPr>
+      <w:rPr>
+        <w:rFonts w:ascii="Wingdings" w:hAnsi="Wingdings" w:hint="default"/>
+      </w:rPr>
+    </w:lvl>
+  </w:abstractNum>
   <w:num w:numId="1" w16cid:durableId="1755936846">
-    <w:abstractNumId w:val="1"/>
+    <w:abstractNumId w:val="5"/>
   </w:num>
   <w:num w:numId="2" w16cid:durableId="556669496">
     <w:abstractNumId w:val="0"/>
+  </w:num>
+  <w:num w:numId="3" w16cid:durableId="1206060187">
+    <w:abstractNumId w:val="6"/>
+  </w:num>
+  <w:num w:numId="4" w16cid:durableId="261183879">
+    <w:abstractNumId w:val="3"/>
+  </w:num>
+  <w:num w:numId="5" w16cid:durableId="332950844">
+    <w:abstractNumId w:val="4"/>
+  </w:num>
+  <w:num w:numId="6" w16cid:durableId="465856206">
+    <w:abstractNumId w:val="2"/>
+  </w:num>
+  <w:num w:numId="7" w16cid:durableId="1200245329">
+    <w:abstractNumId w:val="1"/>
   </w:num>
 </w:numbering>
 </file>
 
 <file path=word/styles.xml><?xml version="1.0" encoding="utf-8"?>
-<w:styles xmlns:mc="http://schemas.openxmlformats.org/markup-compatibility/2006" xmlns:r="http://schemas.openxmlformats.org/officeDocument/2006/relationships" xmlns:w="http://schemas.openxmlformats.org/wordprocessingml/2006/main" xmlns:w14="http://schemas.microsoft.com/office/word/2010/wordml" xmlns:w15="http://schemas.microsoft.com/office/word/2012/wordml" xmlns:w16cex="http://schemas.microsoft.com/office/word/2018/wordml/cex" xmlns:w16cid="http://schemas.microsoft.com/office/word/2016/wordml/cid" xmlns:w16="http://schemas.microsoft.com/office/word/2018/wordml" xmlns:w16sdtdh="http://schemas.microsoft.com/office/word/2020/wordml/sdtdatahash" xmlns:w16se="http://schemas.microsoft.com/office/word/2015/wordml/symex" mc:Ignorable="w14 w15 w16se w16cid w16 w16cex w16sdtdh">
+<w:styles xmlns:mc="http://schemas.openxmlformats.org/markup-compatibility/2006" xmlns:r="http://schemas.openxmlformats.org/officeDocument/2006/relationships" xmlns:w="http://schemas.openxmlformats.org/wordprocessingml/2006/main" xmlns:w14="http://schemas.microsoft.com/office/word/2010/wordml" xmlns:w15="http://schemas.microsoft.com/office/word/2012/wordml" xmlns:w16cex="http://schemas.microsoft.com/office/word/2018/wordml/cex" xmlns:w16cid="http://schemas.microsoft.com/office/word/2016/wordml/cid" xmlns:w16="http://schemas.microsoft.com/office/word/2018/wordml" xmlns:w16du="http://schemas.microsoft.com/office/word/2023/wordml/word16du" xmlns:w16sdtdh="http://schemas.microsoft.com/office/word/2020/wordml/sdtdatahash" xmlns:w16se="http://schemas.microsoft.com/office/word/2015/wordml/symex" mc:Ignorable="w14 w15 w16se w16cid w16 w16cex w16sdtdh w16du">
   <w:docDefaults>
     <w:rPrDefault>
       <w:rPr>
@@ -3270,6 +4595,17 @@
       <w:szCs w:val="48"/>
     </w:rPr>
   </w:style>
+  <w:style w:type="paragraph" w:styleId="ListParagraph">
+    <w:name w:val="List Paragraph"/>
+    <w:basedOn w:val="Normal"/>
+    <w:uiPriority w:val="34"/>
+    <w:qFormat/>
+    <w:rsid w:val="002869CB"/>
+    <w:pPr>
+      <w:ind w:left="720"/>
+      <w:contextualSpacing/>
+    </w:pPr>
+  </w:style>
 </w:styles>
 </file>
 

</xml_diff>

<commit_message>
I dont know tbh
</commit_message>
<xml_diff>
--- a/RyanYoungResume.docx
+++ b/RyanYoungResume.docx
@@ -1,6 +1,6 @@
 
 <file path=word/document.xml><?xml version="1.0" encoding="utf-8"?>
-<w:document xmlns:wpc="http://schemas.microsoft.com/office/word/2010/wordprocessingCanvas" xmlns:cx="http://schemas.microsoft.com/office/drawing/2014/chartex" xmlns:cx1="http://schemas.microsoft.com/office/drawing/2015/9/8/chartex" xmlns:cx2="http://schemas.microsoft.com/office/drawing/2015/10/21/chartex" xmlns:cx3="http://schemas.microsoft.com/office/drawing/2016/5/9/chartex" xmlns:cx4="http://schemas.microsoft.com/office/drawing/2016/5/10/chartex" xmlns:cx5="http://schemas.microsoft.com/office/drawing/2016/5/11/chartex" xmlns:cx6="http://schemas.microsoft.com/office/drawing/2016/5/12/chartex" xmlns:cx7="http://schemas.microsoft.com/office/drawing/2016/5/13/chartex" xmlns:cx8="http://schemas.microsoft.com/office/drawing/2016/5/14/chartex" xmlns:mc="http://schemas.openxmlformats.org/markup-compatibility/2006" xmlns:aink="http://schemas.microsoft.com/office/drawing/2016/ink" xmlns:am3d="http://schemas.microsoft.com/office/drawing/2017/model3d" xmlns:o="urn:schemas-microsoft-com:office:office" xmlns:oel="http://schemas.microsoft.com/office/2019/extlst" xmlns:r="http://schemas.openxmlformats.org/officeDocument/2006/relationships" xmlns:m="http://schemas.openxmlformats.org/officeDocument/2006/math" xmlns:v="urn:schemas-microsoft-com:vml" xmlns:wp14="http://schemas.microsoft.com/office/word/2010/wordprocessingDrawing" xmlns:wp="http://schemas.openxmlformats.org/drawingml/2006/wordprocessingDrawing" xmlns:w10="urn:schemas-microsoft-com:office:word" xmlns:w="http://schemas.openxmlformats.org/wordprocessingml/2006/main" xmlns:w14="http://schemas.microsoft.com/office/word/2010/wordml" xmlns:w15="http://schemas.microsoft.com/office/word/2012/wordml" xmlns:w16cex="http://schemas.microsoft.com/office/word/2018/wordml/cex" xmlns:w16cid="http://schemas.microsoft.com/office/word/2016/wordml/cid" xmlns:w16="http://schemas.microsoft.com/office/word/2018/wordml" xmlns:w16du="http://schemas.microsoft.com/office/word/2023/wordml/word16du" xmlns:w16sdtdh="http://schemas.microsoft.com/office/word/2020/wordml/sdtdatahash" xmlns:w16se="http://schemas.microsoft.com/office/word/2015/wordml/symex" xmlns:wpg="http://schemas.microsoft.com/office/word/2010/wordprocessingGroup" xmlns:wpi="http://schemas.microsoft.com/office/word/2010/wordprocessingInk" xmlns:wne="http://schemas.microsoft.com/office/word/2006/wordml" xmlns:wps="http://schemas.microsoft.com/office/word/2010/wordprocessingShape" mc:Ignorable="w14 w15 w16se w16cid w16 w16cex w16sdtdh w16du wp14">
+<w:document xmlns:wpc="http://schemas.microsoft.com/office/word/2010/wordprocessingCanvas" xmlns:cx="http://schemas.microsoft.com/office/drawing/2014/chartex" xmlns:cx1="http://schemas.microsoft.com/office/drawing/2015/9/8/chartex" xmlns:cx2="http://schemas.microsoft.com/office/drawing/2015/10/21/chartex" xmlns:cx3="http://schemas.microsoft.com/office/drawing/2016/5/9/chartex" xmlns:cx4="http://schemas.microsoft.com/office/drawing/2016/5/10/chartex" xmlns:cx5="http://schemas.microsoft.com/office/drawing/2016/5/11/chartex" xmlns:cx6="http://schemas.microsoft.com/office/drawing/2016/5/12/chartex" xmlns:cx7="http://schemas.microsoft.com/office/drawing/2016/5/13/chartex" xmlns:cx8="http://schemas.microsoft.com/office/drawing/2016/5/14/chartex" xmlns:mc="http://schemas.openxmlformats.org/markup-compatibility/2006" xmlns:aink="http://schemas.microsoft.com/office/drawing/2016/ink" xmlns:am3d="http://schemas.microsoft.com/office/drawing/2017/model3d" xmlns:o="urn:schemas-microsoft-com:office:office" xmlns:oel="http://schemas.microsoft.com/office/2019/extlst" xmlns:r="http://schemas.openxmlformats.org/officeDocument/2006/relationships" xmlns:m="http://schemas.openxmlformats.org/officeDocument/2006/math" xmlns:v="urn:schemas-microsoft-com:vml" xmlns:wp14="http://schemas.microsoft.com/office/word/2010/wordprocessingDrawing" xmlns:wp="http://schemas.openxmlformats.org/drawingml/2006/wordprocessingDrawing" xmlns:w10="urn:schemas-microsoft-com:office:word" xmlns:w="http://schemas.openxmlformats.org/wordprocessingml/2006/main" xmlns:w14="http://schemas.microsoft.com/office/word/2010/wordml" xmlns:w15="http://schemas.microsoft.com/office/word/2012/wordml" xmlns:w16cex="http://schemas.microsoft.com/office/word/2018/wordml/cex" xmlns:w16cid="http://schemas.microsoft.com/office/word/2016/wordml/cid" xmlns:w16="http://schemas.microsoft.com/office/word/2018/wordml" xmlns:w16sdtdh="http://schemas.microsoft.com/office/word/2020/wordml/sdtdatahash" xmlns:w16se="http://schemas.microsoft.com/office/word/2015/wordml/symex" xmlns:wpg="http://schemas.microsoft.com/office/word/2010/wordprocessingGroup" xmlns:wpi="http://schemas.microsoft.com/office/word/2010/wordprocessingInk" xmlns:wne="http://schemas.microsoft.com/office/word/2006/wordml" xmlns:wps="http://schemas.microsoft.com/office/word/2010/wordprocessingShape" mc:Ignorable="w14 w15 w16se w16cid w16 w16cex w16sdtdh wp14">
   <w:body>
     <w:p>
       <w:pPr>
@@ -65,8 +65,13 @@
         <w:rPr>
           <w:noProof/>
         </w:rPr>
-        <w:pict w14:anchorId="2155B5F5">
-          <v:rect id="_x0000_i1025" alt="" style="width:522pt;height:.5pt;mso-width-percent:0;mso-height-percent:0;mso-width-percent:0;mso-height-percent:0" o:hralign="center" o:hrstd="t" o:hrnoshade="t" o:hr="t" fillcolor="black [3213]" stroked="f"/>
+      </w:r>
+      <w:r>
+        <w:rPr>
+          <w:noProof/>
+        </w:rPr>
+        <w:pict w14:anchorId="464F73A4">
+          <v:rect id="_x0000_i1029" alt="" style="width:522pt;height:.5pt;mso-width-percent:0;mso-height-percent:0;mso-width-percent:0;mso-height-percent:0" o:hralign="center" o:hrstd="t" o:hrnoshade="t" o:hr="t" fillcolor="black [3213]" stroked="f"/>
         </w:pict>
       </w:r>
     </w:p>
@@ -137,61 +142,41 @@
         </w:rPr>
         <w:t xml:space="preserve">Software Technologies: </w:t>
       </w:r>
-      <w:proofErr w:type="gramStart"/>
-      <w:r>
-        <w:rPr>
-          <w:rFonts w:ascii="Times New Roman" w:eastAsia="Times New Roman" w:hAnsi="Times New Roman" w:cs="Times New Roman"/>
-          <w:color w:val="000000"/>
-          <w:sz w:val="21"/>
-          <w:szCs w:val="21"/>
-        </w:rPr>
-        <w:t>Ansible</w:t>
-      </w:r>
-      <w:r>
-        <w:rPr>
-          <w:rFonts w:ascii="Times New Roman" w:eastAsia="Times New Roman" w:hAnsi="Times New Roman" w:cs="Times New Roman"/>
-          <w:color w:val="000000"/>
-          <w:sz w:val="21"/>
-          <w:szCs w:val="21"/>
-        </w:rPr>
-        <w:t xml:space="preserve">,  </w:t>
-      </w:r>
-      <w:r>
-        <w:rPr>
-          <w:rFonts w:ascii="Times New Roman" w:eastAsia="Times New Roman" w:hAnsi="Times New Roman" w:cs="Times New Roman"/>
-          <w:color w:val="000000"/>
-          <w:sz w:val="21"/>
-          <w:szCs w:val="21"/>
-        </w:rPr>
-        <w:t>Python</w:t>
-      </w:r>
-      <w:proofErr w:type="gramEnd"/>
-      <w:r>
-        <w:rPr>
-          <w:rFonts w:ascii="Times New Roman" w:eastAsia="Times New Roman" w:hAnsi="Times New Roman" w:cs="Times New Roman"/>
-          <w:color w:val="000000"/>
-          <w:sz w:val="21"/>
-          <w:szCs w:val="21"/>
-        </w:rPr>
-        <w:t xml:space="preserve">,  </w:t>
-      </w:r>
-      <w:r>
-        <w:rPr>
-          <w:rFonts w:ascii="Times New Roman" w:eastAsia="Times New Roman" w:hAnsi="Times New Roman" w:cs="Times New Roman"/>
-          <w:color w:val="000000"/>
-          <w:sz w:val="21"/>
-          <w:szCs w:val="21"/>
-        </w:rPr>
-        <w:t>Linux</w:t>
-      </w:r>
-      <w:r>
-        <w:rPr>
-          <w:rFonts w:ascii="Times New Roman" w:eastAsia="Times New Roman" w:hAnsi="Times New Roman" w:cs="Times New Roman"/>
-          <w:color w:val="000000"/>
-          <w:sz w:val="21"/>
-          <w:szCs w:val="21"/>
-        </w:rPr>
-        <w:t xml:space="preserve"> (Debian, </w:t>
+      <w:r>
+        <w:rPr>
+          <w:rFonts w:ascii="Times New Roman" w:eastAsia="Times New Roman" w:hAnsi="Times New Roman" w:cs="Times New Roman"/>
+          <w:color w:val="000000"/>
+          <w:sz w:val="21"/>
+          <w:szCs w:val="21"/>
+        </w:rPr>
+        <w:t>Ansible,  Python</w:t>
+      </w:r>
+      <w:r>
+        <w:rPr>
+          <w:rFonts w:ascii="Times New Roman" w:eastAsia="Times New Roman" w:hAnsi="Times New Roman" w:cs="Times New Roman"/>
+          <w:color w:val="000000"/>
+          <w:sz w:val="21"/>
+          <w:szCs w:val="21"/>
+        </w:rPr>
+        <w:t>,</w:t>
+      </w:r>
+      <w:r>
+        <w:rPr>
+          <w:rFonts w:ascii="Times New Roman" w:eastAsia="Times New Roman" w:hAnsi="Times New Roman" w:cs="Times New Roman"/>
+          <w:color w:val="000000"/>
+          <w:sz w:val="21"/>
+          <w:szCs w:val="21"/>
+        </w:rPr>
+        <w:t xml:space="preserve">  Bash,</w:t>
+      </w:r>
+      <w:r>
+        <w:rPr>
+          <w:rFonts w:ascii="Times New Roman" w:eastAsia="Times New Roman" w:hAnsi="Times New Roman" w:cs="Times New Roman"/>
+          <w:color w:val="000000"/>
+          <w:sz w:val="21"/>
+          <w:szCs w:val="21"/>
+        </w:rPr>
+        <w:t xml:space="preserve">  Linux (Debian, </w:t>
       </w:r>
       <w:r>
         <w:rPr>
@@ -227,6 +212,42 @@
           <w:sz w:val="21"/>
           <w:szCs w:val="21"/>
         </w:rPr>
+        <w:t xml:space="preserve"> Cloud  (AWS, Azure),</w:t>
+      </w:r>
+      <w:r>
+        <w:rPr>
+          <w:rFonts w:ascii="Times New Roman" w:eastAsia="Times New Roman" w:hAnsi="Times New Roman" w:cs="Times New Roman"/>
+          <w:color w:val="000000"/>
+          <w:sz w:val="21"/>
+          <w:szCs w:val="21"/>
+        </w:rPr>
+        <w:t xml:space="preserve"> VMware,  Docker,  Kubernetes,  IaC (Terraform, Pulumi),  Venafi,  LVM,  Git,</w:t>
+      </w:r>
+      <w:r>
+        <w:rPr>
+          <w:rFonts w:ascii="Times New Roman" w:eastAsia="Times New Roman" w:hAnsi="Times New Roman" w:cs="Times New Roman"/>
+          <w:color w:val="000000"/>
+          <w:sz w:val="21"/>
+          <w:szCs w:val="21"/>
+        </w:rPr>
+        <w:t xml:space="preserve">  </w:t>
+      </w:r>
+      <w:r>
+        <w:rPr>
+          <w:rFonts w:ascii="Times New Roman" w:eastAsia="Times New Roman" w:hAnsi="Times New Roman" w:cs="Times New Roman"/>
+          <w:color w:val="000000"/>
+          <w:sz w:val="21"/>
+          <w:szCs w:val="21"/>
+        </w:rPr>
+        <w:t xml:space="preserve">Java, </w:t>
+      </w:r>
+      <w:r>
+        <w:rPr>
+          <w:rFonts w:ascii="Times New Roman" w:eastAsia="Times New Roman" w:hAnsi="Times New Roman" w:cs="Times New Roman"/>
+          <w:color w:val="000000"/>
+          <w:sz w:val="21"/>
+          <w:szCs w:val="21"/>
+        </w:rPr>
         <w:t xml:space="preserve"> </w:t>
       </w:r>
       <w:r>
@@ -236,7 +257,63 @@
           <w:sz w:val="21"/>
           <w:szCs w:val="21"/>
         </w:rPr>
-        <w:t>Cloud  (AWS, Azure),</w:t>
+        <w:t>C++ ,  SQL</w:t>
+      </w:r>
+      <w:r>
+        <w:rPr>
+          <w:rFonts w:ascii="Times New Roman" w:eastAsia="Times New Roman" w:hAnsi="Times New Roman" w:cs="Times New Roman"/>
+          <w:color w:val="000000"/>
+          <w:sz w:val="21"/>
+          <w:szCs w:val="21"/>
+        </w:rPr>
+        <w:t>,  MongoDB,  RabbitMQ</w:t>
+      </w:r>
+      <w:r>
+        <w:rPr>
+          <w:rFonts w:ascii="Times New Roman" w:eastAsia="Times New Roman" w:hAnsi="Times New Roman" w:cs="Times New Roman"/>
+          <w:color w:val="000000"/>
+          <w:sz w:val="21"/>
+          <w:szCs w:val="21"/>
+        </w:rPr>
+        <w:t>,  Redis</w:t>
+      </w:r>
+    </w:p>
+    <w:p>
+      <w:pPr>
+        <w:pBdr>
+          <w:top w:val="nil"/>
+          <w:left w:val="nil"/>
+          <w:bottom w:val="nil"/>
+          <w:right w:val="nil"/>
+          <w:between w:val="nil"/>
+        </w:pBdr>
+        <w:spacing w:after="0" w:line="240" w:lineRule="auto"/>
+        <w:ind w:left="900" w:hanging="630"/>
+        <w:rPr>
+          <w:rFonts w:ascii="Times New Roman" w:eastAsia="Times New Roman" w:hAnsi="Times New Roman" w:cs="Times New Roman"/>
+          <w:color w:val="000000"/>
+          <w:sz w:val="21"/>
+          <w:szCs w:val="21"/>
+        </w:rPr>
+      </w:pPr>
+      <w:r>
+        <w:rPr>
+          <w:rFonts w:ascii="Times New Roman" w:eastAsia="Times New Roman" w:hAnsi="Times New Roman" w:cs="Times New Roman"/>
+          <w:b/>
+          <w:color w:val="000000"/>
+          <w:sz w:val="21"/>
+          <w:szCs w:val="21"/>
+        </w:rPr>
+        <w:t xml:space="preserve">Hardware Technologies: </w:t>
+      </w:r>
+      <w:r>
+        <w:rPr>
+          <w:rFonts w:ascii="Times New Roman" w:eastAsia="Times New Roman" w:hAnsi="Times New Roman" w:cs="Times New Roman"/>
+          <w:color w:val="000000"/>
+          <w:sz w:val="21"/>
+          <w:szCs w:val="21"/>
+        </w:rPr>
+        <w:t xml:space="preserve">F5, </w:t>
       </w:r>
       <w:r>
         <w:rPr>
@@ -254,61 +331,7 @@
           <w:sz w:val="21"/>
           <w:szCs w:val="21"/>
         </w:rPr>
-        <w:t>VMware</w:t>
-      </w:r>
-      <w:r>
-        <w:rPr>
-          <w:rFonts w:ascii="Times New Roman" w:eastAsia="Times New Roman" w:hAnsi="Times New Roman" w:cs="Times New Roman"/>
-          <w:color w:val="000000"/>
-          <w:sz w:val="21"/>
-          <w:szCs w:val="21"/>
-        </w:rPr>
-        <w:t xml:space="preserve">,  </w:t>
-      </w:r>
-      <w:r>
-        <w:rPr>
-          <w:rFonts w:ascii="Times New Roman" w:eastAsia="Times New Roman" w:hAnsi="Times New Roman" w:cs="Times New Roman"/>
-          <w:color w:val="000000"/>
-          <w:sz w:val="21"/>
-          <w:szCs w:val="21"/>
-        </w:rPr>
-        <w:t>Docker</w:t>
-      </w:r>
-      <w:r>
-        <w:rPr>
-          <w:rFonts w:ascii="Times New Roman" w:eastAsia="Times New Roman" w:hAnsi="Times New Roman" w:cs="Times New Roman"/>
-          <w:color w:val="000000"/>
-          <w:sz w:val="21"/>
-          <w:szCs w:val="21"/>
-        </w:rPr>
-        <w:t xml:space="preserve">,  </w:t>
-      </w:r>
-      <w:r>
-        <w:rPr>
-          <w:rFonts w:ascii="Times New Roman" w:eastAsia="Times New Roman" w:hAnsi="Times New Roman" w:cs="Times New Roman"/>
-          <w:color w:val="000000"/>
-          <w:sz w:val="21"/>
-          <w:szCs w:val="21"/>
-        </w:rPr>
-        <w:t>Kubernetes</w:t>
-      </w:r>
-      <w:r>
-        <w:rPr>
-          <w:rFonts w:ascii="Times New Roman" w:eastAsia="Times New Roman" w:hAnsi="Times New Roman" w:cs="Times New Roman"/>
-          <w:color w:val="000000"/>
-          <w:sz w:val="21"/>
-          <w:szCs w:val="21"/>
-        </w:rPr>
-        <w:t xml:space="preserve">,  </w:t>
-      </w:r>
-      <w:r>
-        <w:rPr>
-          <w:rFonts w:ascii="Times New Roman" w:eastAsia="Times New Roman" w:hAnsi="Times New Roman" w:cs="Times New Roman"/>
-          <w:color w:val="000000"/>
-          <w:sz w:val="21"/>
-          <w:szCs w:val="21"/>
-        </w:rPr>
-        <w:t>IaC (Terraform, Pulumi),</w:t>
+        <w:t>AVI,</w:t>
       </w:r>
       <w:r>
         <w:rPr>
@@ -326,78 +349,6 @@
           <w:sz w:val="21"/>
           <w:szCs w:val="21"/>
         </w:rPr>
-        <w:t xml:space="preserve"> Venafi</w:t>
-      </w:r>
-      <w:r>
-        <w:rPr>
-          <w:rFonts w:ascii="Times New Roman" w:eastAsia="Times New Roman" w:hAnsi="Times New Roman" w:cs="Times New Roman"/>
-          <w:color w:val="000000"/>
-          <w:sz w:val="21"/>
-          <w:szCs w:val="21"/>
-        </w:rPr>
-        <w:t xml:space="preserve">,  </w:t>
-      </w:r>
-      <w:r>
-        <w:rPr>
-          <w:rFonts w:ascii="Times New Roman" w:eastAsia="Times New Roman" w:hAnsi="Times New Roman" w:cs="Times New Roman"/>
-          <w:color w:val="000000"/>
-          <w:sz w:val="21"/>
-          <w:szCs w:val="21"/>
-        </w:rPr>
-        <w:t>LVM</w:t>
-      </w:r>
-      <w:r>
-        <w:rPr>
-          <w:rFonts w:ascii="Times New Roman" w:eastAsia="Times New Roman" w:hAnsi="Times New Roman" w:cs="Times New Roman"/>
-          <w:color w:val="000000"/>
-          <w:sz w:val="21"/>
-          <w:szCs w:val="21"/>
-        </w:rPr>
-        <w:t xml:space="preserve">,  </w:t>
-      </w:r>
-      <w:r>
-        <w:rPr>
-          <w:rFonts w:ascii="Times New Roman" w:eastAsia="Times New Roman" w:hAnsi="Times New Roman" w:cs="Times New Roman"/>
-          <w:color w:val="000000"/>
-          <w:sz w:val="21"/>
-          <w:szCs w:val="21"/>
-        </w:rPr>
-        <w:t>Git</w:t>
-      </w:r>
-      <w:r>
-        <w:rPr>
-          <w:rFonts w:ascii="Times New Roman" w:eastAsia="Times New Roman" w:hAnsi="Times New Roman" w:cs="Times New Roman"/>
-          <w:color w:val="000000"/>
-          <w:sz w:val="21"/>
-          <w:szCs w:val="21"/>
-        </w:rPr>
-        <w:t>,</w:t>
-      </w:r>
-      <w:r>
-        <w:rPr>
-          <w:rFonts w:ascii="Times New Roman" w:eastAsia="Times New Roman" w:hAnsi="Times New Roman" w:cs="Times New Roman"/>
-          <w:color w:val="000000"/>
-          <w:sz w:val="21"/>
-          <w:szCs w:val="21"/>
-        </w:rPr>
-        <w:t xml:space="preserve">  </w:t>
-      </w:r>
-      <w:r>
-        <w:rPr>
-          <w:rFonts w:ascii="Times New Roman" w:eastAsia="Times New Roman" w:hAnsi="Times New Roman" w:cs="Times New Roman"/>
-          <w:color w:val="000000"/>
-          <w:sz w:val="21"/>
-          <w:szCs w:val="21"/>
-        </w:rPr>
-        <w:t xml:space="preserve">Java, </w:t>
-      </w:r>
-      <w:r>
-        <w:rPr>
-          <w:rFonts w:ascii="Times New Roman" w:eastAsia="Times New Roman" w:hAnsi="Times New Roman" w:cs="Times New Roman"/>
-          <w:color w:val="000000"/>
-          <w:sz w:val="21"/>
-          <w:szCs w:val="21"/>
-        </w:rPr>
         <w:t xml:space="preserve"> </w:t>
       </w:r>
       <w:r>
@@ -407,16 +358,43 @@
           <w:sz w:val="21"/>
           <w:szCs w:val="21"/>
         </w:rPr>
-        <w:t>C++ ,  SQL</w:t>
-      </w:r>
-      <w:r>
-        <w:rPr>
-          <w:rFonts w:ascii="Times New Roman" w:eastAsia="Times New Roman" w:hAnsi="Times New Roman" w:cs="Times New Roman"/>
-          <w:color w:val="000000"/>
-          <w:sz w:val="21"/>
-          <w:szCs w:val="21"/>
-        </w:rPr>
-        <w:t>,  MongoDB,  RabbitMQ</w:t>
+        <w:t xml:space="preserve">IBM Mainframe, </w:t>
+      </w:r>
+      <w:r>
+        <w:rPr>
+          <w:rFonts w:ascii="Times New Roman" w:eastAsia="Times New Roman" w:hAnsi="Times New Roman" w:cs="Times New Roman"/>
+          <w:color w:val="000000"/>
+          <w:sz w:val="21"/>
+          <w:szCs w:val="21"/>
+        </w:rPr>
+        <w:t xml:space="preserve"> </w:t>
+      </w:r>
+      <w:r>
+        <w:rPr>
+          <w:rFonts w:ascii="Times New Roman" w:eastAsia="Times New Roman" w:hAnsi="Times New Roman" w:cs="Times New Roman"/>
+          <w:color w:val="000000"/>
+          <w:sz w:val="21"/>
+          <w:szCs w:val="21"/>
+        </w:rPr>
+        <w:t xml:space="preserve">ESP32, </w:t>
+      </w:r>
+      <w:r>
+        <w:rPr>
+          <w:rFonts w:ascii="Times New Roman" w:eastAsia="Times New Roman" w:hAnsi="Times New Roman" w:cs="Times New Roman"/>
+          <w:color w:val="000000"/>
+          <w:sz w:val="21"/>
+          <w:szCs w:val="21"/>
+        </w:rPr>
+        <w:t xml:space="preserve"> </w:t>
+      </w:r>
+      <w:r>
+        <w:rPr>
+          <w:rFonts w:ascii="Times New Roman" w:eastAsia="Times New Roman" w:hAnsi="Times New Roman" w:cs="Times New Roman"/>
+          <w:color w:val="000000"/>
+          <w:sz w:val="21"/>
+          <w:szCs w:val="21"/>
+        </w:rPr>
+        <w:t>Raspberry Pi, x86</w:t>
       </w:r>
     </w:p>
     <w:p>
@@ -445,117 +423,16 @@
           <w:sz w:val="21"/>
           <w:szCs w:val="21"/>
         </w:rPr>
-        <w:t xml:space="preserve">Hardware Technologies: </w:t>
-      </w:r>
-      <w:r>
-        <w:rPr>
-          <w:rFonts w:ascii="Times New Roman" w:eastAsia="Times New Roman" w:hAnsi="Times New Roman" w:cs="Times New Roman"/>
-          <w:color w:val="000000"/>
-          <w:sz w:val="21"/>
-          <w:szCs w:val="21"/>
-        </w:rPr>
-        <w:t>F</w:t>
-      </w:r>
-      <w:proofErr w:type="gramStart"/>
-      <w:r>
-        <w:rPr>
-          <w:rFonts w:ascii="Times New Roman" w:eastAsia="Times New Roman" w:hAnsi="Times New Roman" w:cs="Times New Roman"/>
-          <w:color w:val="000000"/>
-          <w:sz w:val="21"/>
-          <w:szCs w:val="21"/>
-        </w:rPr>
-        <w:t xml:space="preserve">5, </w:t>
-      </w:r>
-      <w:r>
-        <w:rPr>
-          <w:rFonts w:ascii="Times New Roman" w:eastAsia="Times New Roman" w:hAnsi="Times New Roman" w:cs="Times New Roman"/>
-          <w:color w:val="000000"/>
-          <w:sz w:val="21"/>
-          <w:szCs w:val="21"/>
-        </w:rPr>
-        <w:t xml:space="preserve"> </w:t>
-      </w:r>
-      <w:r>
-        <w:rPr>
-          <w:rFonts w:ascii="Times New Roman" w:eastAsia="Times New Roman" w:hAnsi="Times New Roman" w:cs="Times New Roman"/>
-          <w:color w:val="000000"/>
-          <w:sz w:val="21"/>
-          <w:szCs w:val="21"/>
-        </w:rPr>
-        <w:t>AVI</w:t>
-      </w:r>
-      <w:proofErr w:type="gramEnd"/>
-      <w:r>
-        <w:rPr>
-          <w:rFonts w:ascii="Times New Roman" w:eastAsia="Times New Roman" w:hAnsi="Times New Roman" w:cs="Times New Roman"/>
-          <w:color w:val="000000"/>
-          <w:sz w:val="21"/>
-          <w:szCs w:val="21"/>
-        </w:rPr>
-        <w:t>,</w:t>
-      </w:r>
-      <w:r>
-        <w:rPr>
-          <w:rFonts w:ascii="Times New Roman" w:eastAsia="Times New Roman" w:hAnsi="Times New Roman" w:cs="Times New Roman"/>
-          <w:color w:val="000000"/>
-          <w:sz w:val="21"/>
-          <w:szCs w:val="21"/>
-        </w:rPr>
-        <w:t xml:space="preserve"> </w:t>
-      </w:r>
-      <w:r>
-        <w:rPr>
-          <w:rFonts w:ascii="Times New Roman" w:eastAsia="Times New Roman" w:hAnsi="Times New Roman" w:cs="Times New Roman"/>
-          <w:color w:val="000000"/>
-          <w:sz w:val="21"/>
-          <w:szCs w:val="21"/>
-        </w:rPr>
-        <w:t xml:space="preserve"> </w:t>
-      </w:r>
-      <w:r>
-        <w:rPr>
-          <w:rFonts w:ascii="Times New Roman" w:eastAsia="Times New Roman" w:hAnsi="Times New Roman" w:cs="Times New Roman"/>
-          <w:color w:val="000000"/>
-          <w:sz w:val="21"/>
-          <w:szCs w:val="21"/>
-        </w:rPr>
-        <w:t xml:space="preserve">IBM Mainframe, </w:t>
-      </w:r>
-      <w:r>
-        <w:rPr>
-          <w:rFonts w:ascii="Times New Roman" w:eastAsia="Times New Roman" w:hAnsi="Times New Roman" w:cs="Times New Roman"/>
-          <w:color w:val="000000"/>
-          <w:sz w:val="21"/>
-          <w:szCs w:val="21"/>
-        </w:rPr>
-        <w:t xml:space="preserve"> </w:t>
-      </w:r>
-      <w:r>
-        <w:rPr>
-          <w:rFonts w:ascii="Times New Roman" w:eastAsia="Times New Roman" w:hAnsi="Times New Roman" w:cs="Times New Roman"/>
-          <w:color w:val="000000"/>
-          <w:sz w:val="21"/>
-          <w:szCs w:val="21"/>
-        </w:rPr>
-        <w:t xml:space="preserve">ESP32, </w:t>
-      </w:r>
-      <w:r>
-        <w:rPr>
-          <w:rFonts w:ascii="Times New Roman" w:eastAsia="Times New Roman" w:hAnsi="Times New Roman" w:cs="Times New Roman"/>
-          <w:color w:val="000000"/>
-          <w:sz w:val="21"/>
-          <w:szCs w:val="21"/>
-        </w:rPr>
-        <w:t xml:space="preserve"> </w:t>
-      </w:r>
-      <w:r>
-        <w:rPr>
-          <w:rFonts w:ascii="Times New Roman" w:eastAsia="Times New Roman" w:hAnsi="Times New Roman" w:cs="Times New Roman"/>
-          <w:color w:val="000000"/>
-          <w:sz w:val="21"/>
-          <w:szCs w:val="21"/>
-        </w:rPr>
-        <w:t>Raspberry Pi, x86</w:t>
+        <w:t>Software Development:</w:t>
+      </w:r>
+      <w:r>
+        <w:rPr>
+          <w:rFonts w:ascii="Times New Roman" w:eastAsia="Times New Roman" w:hAnsi="Times New Roman" w:cs="Times New Roman"/>
+          <w:color w:val="000000"/>
+          <w:sz w:val="21"/>
+          <w:szCs w:val="21"/>
+        </w:rPr>
+        <w:t xml:space="preserve"> REST API, Distributed Systems, Agile Development, Unit Testing, Object Oriented Design</w:t>
       </w:r>
     </w:p>
     <w:p>
@@ -584,44 +461,6 @@
           <w:sz w:val="21"/>
           <w:szCs w:val="21"/>
         </w:rPr>
-        <w:t>Software Development:</w:t>
-      </w:r>
-      <w:r>
-        <w:rPr>
-          <w:rFonts w:ascii="Times New Roman" w:eastAsia="Times New Roman" w:hAnsi="Times New Roman" w:cs="Times New Roman"/>
-          <w:color w:val="000000"/>
-          <w:sz w:val="21"/>
-          <w:szCs w:val="21"/>
-        </w:rPr>
-        <w:t xml:space="preserve"> REST API, Distributed Systems, Agile Development, Unit Testing, Object Oriented Design</w:t>
-      </w:r>
-    </w:p>
-    <w:p>
-      <w:pPr>
-        <w:pBdr>
-          <w:top w:val="nil"/>
-          <w:left w:val="nil"/>
-          <w:bottom w:val="nil"/>
-          <w:right w:val="nil"/>
-          <w:between w:val="nil"/>
-        </w:pBdr>
-        <w:spacing w:after="0" w:line="240" w:lineRule="auto"/>
-        <w:ind w:left="900" w:hanging="630"/>
-        <w:rPr>
-          <w:rFonts w:ascii="Times New Roman" w:eastAsia="Times New Roman" w:hAnsi="Times New Roman" w:cs="Times New Roman"/>
-          <w:color w:val="000000"/>
-          <w:sz w:val="21"/>
-          <w:szCs w:val="21"/>
-        </w:rPr>
-      </w:pPr>
-      <w:r>
-        <w:rPr>
-          <w:rFonts w:ascii="Times New Roman" w:eastAsia="Times New Roman" w:hAnsi="Times New Roman" w:cs="Times New Roman"/>
-          <w:b/>
-          <w:color w:val="000000"/>
-          <w:sz w:val="21"/>
-          <w:szCs w:val="21"/>
-        </w:rPr>
         <w:t xml:space="preserve">Software Operations: </w:t>
       </w:r>
       <w:r>
@@ -650,6 +489,15 @@
           <w:szCs w:val="21"/>
         </w:rPr>
         <w:t>, Splunk), Change Management, Incident Management, Certificate Management</w:t>
+      </w:r>
+      <w:r>
+        <w:rPr>
+          <w:rFonts w:ascii="Times New Roman" w:eastAsia="Times New Roman" w:hAnsi="Times New Roman" w:cs="Times New Roman"/>
+          <w:color w:val="000000"/>
+          <w:sz w:val="21"/>
+          <w:szCs w:val="21"/>
+        </w:rPr>
+        <w:t>, ITIL</w:t>
       </w:r>
     </w:p>
     <w:p>
@@ -959,19 +807,17 @@
           <w:sz w:val="21"/>
           <w:szCs w:val="21"/>
         </w:rPr>
-        <w:t xml:space="preserve">for </w:t>
-      </w:r>
-      <w:proofErr w:type="gramStart"/>
-      <w:r>
-        <w:rPr>
-          <w:rFonts w:ascii="Times New Roman" w:eastAsia="Times New Roman" w:hAnsi="Times New Roman" w:cs="Times New Roman"/>
-          <w:color w:val="000000"/>
-          <w:sz w:val="21"/>
-          <w:szCs w:val="21"/>
-        </w:rPr>
-        <w:t>Production</w:t>
-      </w:r>
-      <w:proofErr w:type="gramEnd"/>
+        <w:t>for Production</w:t>
+      </w:r>
+      <w:r>
+        <w:rPr>
+          <w:rFonts w:ascii="Times New Roman" w:eastAsia="Times New Roman" w:hAnsi="Times New Roman" w:cs="Times New Roman"/>
+          <w:color w:val="000000"/>
+          <w:sz w:val="21"/>
+          <w:szCs w:val="21"/>
+        </w:rPr>
+        <w:t>.</w:t>
+      </w:r>
     </w:p>
     <w:p>
       <w:pPr>
@@ -1486,25 +1332,14 @@
         </w:rPr>
         <w:t xml:space="preserve"> and made plans to </w:t>
       </w:r>
-      <w:proofErr w:type="gramStart"/>
-      <w:r>
-        <w:rPr>
-          <w:rFonts w:ascii="Times New Roman" w:eastAsia="Times New Roman" w:hAnsi="Times New Roman" w:cs="Times New Roman"/>
-          <w:color w:val="000000"/>
-          <w:sz w:val="21"/>
-          <w:szCs w:val="21"/>
-        </w:rPr>
-        <w:t>resolve</w:t>
-      </w:r>
-      <w:proofErr w:type="gramEnd"/>
-      <w:r>
-        <w:rPr>
-          <w:rFonts w:ascii="Times New Roman" w:eastAsia="Times New Roman" w:hAnsi="Times New Roman" w:cs="Times New Roman"/>
-          <w:color w:val="000000"/>
-          <w:sz w:val="21"/>
-          <w:szCs w:val="21"/>
-        </w:rPr>
-        <w:t>.</w:t>
+      <w:r>
+        <w:rPr>
+          <w:rFonts w:ascii="Times New Roman" w:eastAsia="Times New Roman" w:hAnsi="Times New Roman" w:cs="Times New Roman"/>
+          <w:color w:val="000000"/>
+          <w:sz w:val="21"/>
+          <w:szCs w:val="21"/>
+        </w:rPr>
+        <w:t>resolve.</w:t>
       </w:r>
     </w:p>
     <w:p>
@@ -2129,7 +1964,6 @@
         <w:rPr>
           <w:rFonts w:ascii="Times New Roman" w:eastAsia="Times New Roman" w:hAnsi="Times New Roman" w:cs="Times New Roman"/>
           <w:i/>
-          <w:color w:val="000000"/>
           <w:sz w:val="21"/>
           <w:szCs w:val="21"/>
         </w:rPr>
@@ -2204,55 +2038,26 @@
         <w:tabs>
           <w:tab w:val="right" w:pos="10440"/>
         </w:tabs>
-        <w:spacing w:after="0" w:line="240" w:lineRule="auto"/>
-        <w:ind w:left="270"/>
-        <w:rPr>
-          <w:rFonts w:ascii="Times New Roman" w:eastAsia="Times New Roman" w:hAnsi="Times New Roman" w:cs="Times New Roman"/>
-          <w:b/>
-          <w:sz w:val="21"/>
-          <w:szCs w:val="21"/>
-        </w:rPr>
-      </w:pPr>
-      <w:r>
-        <w:rPr>
-          <w:rFonts w:ascii="Times New Roman" w:eastAsia="Times New Roman" w:hAnsi="Times New Roman" w:cs="Times New Roman"/>
-          <w:b/>
-          <w:color w:val="000000"/>
-          <w:sz w:val="21"/>
-          <w:szCs w:val="21"/>
-        </w:rPr>
-        <w:t>Siemens Software</w:t>
-      </w:r>
-      <w:r>
-        <w:rPr>
-          <w:rFonts w:ascii="Times New Roman" w:eastAsia="Times New Roman" w:hAnsi="Times New Roman" w:cs="Times New Roman"/>
-          <w:b/>
-          <w:sz w:val="21"/>
-          <w:szCs w:val="21"/>
-        </w:rPr>
-        <w:t xml:space="preserve"> </w:t>
-      </w:r>
-      <w:r>
-        <w:rPr>
-          <w:rFonts w:ascii="Times New Roman" w:eastAsia="Times New Roman" w:hAnsi="Times New Roman" w:cs="Times New Roman"/>
-          <w:color w:val="000000"/>
-          <w:sz w:val="21"/>
-          <w:szCs w:val="21"/>
-        </w:rPr>
-        <w:tab/>
-      </w:r>
-      <w:r>
-        <w:rPr>
-          <w:rFonts w:ascii="Times New Roman" w:eastAsia="Times New Roman" w:hAnsi="Times New Roman" w:cs="Times New Roman"/>
-          <w:b/>
-          <w:sz w:val="21"/>
-          <w:szCs w:val="21"/>
-        </w:rPr>
-        <w:t>Milford, OH</w:t>
-      </w:r>
-    </w:p>
-    <w:p>
-      <w:pPr>
+        <w:spacing w:after="0" w:line="72" w:lineRule="auto"/>
+        <w:ind w:left="274"/>
+        <w:rPr>
+          <w:rFonts w:ascii="Times New Roman" w:eastAsia="Times New Roman" w:hAnsi="Times New Roman" w:cs="Times New Roman"/>
+          <w:i/>
+          <w:color w:val="000000"/>
+          <w:sz w:val="21"/>
+          <w:szCs w:val="21"/>
+        </w:rPr>
+      </w:pPr>
+    </w:p>
+    <w:p>
+      <w:pPr>
+        <w:pBdr>
+          <w:top w:val="nil"/>
+          <w:left w:val="nil"/>
+          <w:bottom w:val="nil"/>
+          <w:right w:val="nil"/>
+          <w:between w:val="nil"/>
+        </w:pBdr>
         <w:tabs>
           <w:tab w:val="right" w:pos="10440"/>
         </w:tabs>
@@ -2260,6 +2065,58 @@
         <w:ind w:left="270"/>
         <w:rPr>
           <w:rFonts w:ascii="Times New Roman" w:eastAsia="Times New Roman" w:hAnsi="Times New Roman" w:cs="Times New Roman"/>
+          <w:b/>
+          <w:sz w:val="21"/>
+          <w:szCs w:val="21"/>
+        </w:rPr>
+      </w:pPr>
+      <w:r>
+        <w:rPr>
+          <w:rFonts w:ascii="Times New Roman" w:eastAsia="Times New Roman" w:hAnsi="Times New Roman" w:cs="Times New Roman"/>
+          <w:b/>
+          <w:color w:val="000000"/>
+          <w:sz w:val="21"/>
+          <w:szCs w:val="21"/>
+        </w:rPr>
+        <w:t>Siemens Software</w:t>
+      </w:r>
+      <w:r>
+        <w:rPr>
+          <w:rFonts w:ascii="Times New Roman" w:eastAsia="Times New Roman" w:hAnsi="Times New Roman" w:cs="Times New Roman"/>
+          <w:b/>
+          <w:sz w:val="21"/>
+          <w:szCs w:val="21"/>
+        </w:rPr>
+        <w:t xml:space="preserve"> </w:t>
+      </w:r>
+      <w:r>
+        <w:rPr>
+          <w:rFonts w:ascii="Times New Roman" w:eastAsia="Times New Roman" w:hAnsi="Times New Roman" w:cs="Times New Roman"/>
+          <w:color w:val="000000"/>
+          <w:sz w:val="21"/>
+          <w:szCs w:val="21"/>
+        </w:rPr>
+        <w:tab/>
+      </w:r>
+      <w:r>
+        <w:rPr>
+          <w:rFonts w:ascii="Times New Roman" w:eastAsia="Times New Roman" w:hAnsi="Times New Roman" w:cs="Times New Roman"/>
+          <w:b/>
+          <w:sz w:val="21"/>
+          <w:szCs w:val="21"/>
+        </w:rPr>
+        <w:t>Milford, OH</w:t>
+      </w:r>
+    </w:p>
+    <w:p>
+      <w:pPr>
+        <w:tabs>
+          <w:tab w:val="right" w:pos="10440"/>
+        </w:tabs>
+        <w:spacing w:after="0" w:line="240" w:lineRule="auto"/>
+        <w:ind w:left="270"/>
+        <w:rPr>
+          <w:rFonts w:ascii="Times New Roman" w:eastAsia="Times New Roman" w:hAnsi="Times New Roman" w:cs="Times New Roman"/>
           <w:i/>
           <w:sz w:val="21"/>
           <w:szCs w:val="21"/>
@@ -2284,6 +2141,21 @@
         <w:tab/>
         <w:t>January 2019 – April 2019</w:t>
       </w:r>
+    </w:p>
+    <w:p>
+      <w:pPr>
+        <w:tabs>
+          <w:tab w:val="right" w:pos="10440"/>
+        </w:tabs>
+        <w:spacing w:after="0" w:line="72" w:lineRule="auto"/>
+        <w:ind w:left="274"/>
+        <w:rPr>
+          <w:rFonts w:ascii="Times New Roman" w:eastAsia="Times New Roman" w:hAnsi="Times New Roman" w:cs="Times New Roman"/>
+          <w:i/>
+          <w:sz w:val="21"/>
+          <w:szCs w:val="21"/>
+        </w:rPr>
+      </w:pPr>
     </w:p>
     <w:p>
       <w:pPr>
@@ -2514,9 +2386,8 @@
           <w:sz w:val="21"/>
           <w:szCs w:val="21"/>
         </w:rPr>
-        <w:t>dnsmasq (DNS, DHCP</w:t>
-      </w:r>
-      <w:proofErr w:type="gramStart"/>
+        <w:t>dnsmasq (DNS, DHCP)</w:t>
+      </w:r>
       <w:r>
         <w:rPr>
           <w:rFonts w:ascii="Times New Roman" w:eastAsia="Times New Roman" w:hAnsi="Times New Roman" w:cs="Times New Roman"/>
@@ -2525,28 +2396,7 @@
           <w:sz w:val="21"/>
           <w:szCs w:val="21"/>
         </w:rPr>
-        <w:t>)</w:t>
-      </w:r>
-      <w:r>
-        <w:rPr>
-          <w:rFonts w:ascii="Times New Roman" w:eastAsia="Times New Roman" w:hAnsi="Times New Roman" w:cs="Times New Roman"/>
-          <w:bCs/>
-          <w:color w:val="000000"/>
-          <w:sz w:val="21"/>
-          <w:szCs w:val="21"/>
-        </w:rPr>
-        <w:t>,  Fileserver</w:t>
-      </w:r>
-      <w:proofErr w:type="gramEnd"/>
-      <w:r>
-        <w:rPr>
-          <w:rFonts w:ascii="Times New Roman" w:eastAsia="Times New Roman" w:hAnsi="Times New Roman" w:cs="Times New Roman"/>
-          <w:bCs/>
-          <w:color w:val="000000"/>
-          <w:sz w:val="21"/>
-          <w:szCs w:val="21"/>
-        </w:rPr>
-        <w:t xml:space="preserve"> (samba),  VPN (OpenVPN),  ELK Stack,  Jenkins,  Gitlab,  Plex,  Docker,  Docker Registry,  RabbitMQ,  Postgre</w:t>
+        <w:t>,  Fileserver (samba),  VPN (OpenVPN),  ELK Stack,  Jenkins,  Gitlab,  Plex,  Docker,  Docker Registry,  RabbitMQ,  Postgre</w:t>
       </w:r>
       <w:r>
         <w:rPr>
@@ -2621,20 +2471,8 @@
           <w:sz w:val="21"/>
           <w:szCs w:val="21"/>
         </w:rPr>
-        <w:t xml:space="preserve">Host server enabled with VirtualBox </w:t>
-      </w:r>
-      <w:proofErr w:type="gramStart"/>
-      <w:r>
-        <w:rPr>
-          <w:rFonts w:ascii="Times New Roman" w:eastAsia="Times New Roman" w:hAnsi="Times New Roman" w:cs="Times New Roman"/>
-          <w:bCs/>
-          <w:color w:val="000000"/>
-          <w:sz w:val="21"/>
-          <w:szCs w:val="21"/>
-        </w:rPr>
-        <w:t>hypervisor</w:t>
-      </w:r>
-      <w:proofErr w:type="gramEnd"/>
+        <w:t>Host server enabled with VirtualBox hypervisor</w:t>
+      </w:r>
     </w:p>
     <w:p>
       <w:pPr>
@@ -2688,20 +2526,8 @@
           <w:sz w:val="21"/>
           <w:szCs w:val="21"/>
         </w:rPr>
-        <w:t xml:space="preserve"> VMs and install software packages for the specific </w:t>
-      </w:r>
-      <w:proofErr w:type="gramStart"/>
-      <w:r>
-        <w:rPr>
-          <w:rFonts w:ascii="Times New Roman" w:eastAsia="Times New Roman" w:hAnsi="Times New Roman" w:cs="Times New Roman"/>
-          <w:bCs/>
-          <w:color w:val="000000"/>
-          <w:sz w:val="21"/>
-          <w:szCs w:val="21"/>
-        </w:rPr>
-        <w:t>VMs</w:t>
-      </w:r>
-      <w:proofErr w:type="gramEnd"/>
+        <w:t xml:space="preserve"> VMs and install software packages for the specific VMs</w:t>
+      </w:r>
     </w:p>
     <w:p>
       <w:pPr>
@@ -2890,20 +2716,8 @@
           <w:sz w:val="21"/>
           <w:szCs w:val="21"/>
         </w:rPr>
-        <w:t xml:space="preserve"> them into </w:t>
-      </w:r>
-      <w:proofErr w:type="gramStart"/>
-      <w:r>
-        <w:rPr>
-          <w:rFonts w:ascii="Times New Roman" w:eastAsia="Times New Roman" w:hAnsi="Times New Roman" w:cs="Times New Roman"/>
-          <w:bCs/>
-          <w:color w:val="000000"/>
-          <w:sz w:val="21"/>
-          <w:szCs w:val="21"/>
-        </w:rPr>
-        <w:t>PostgresDB</w:t>
-      </w:r>
-      <w:proofErr w:type="gramEnd"/>
+        <w:t xml:space="preserve"> them into PostgresDB</w:t>
+      </w:r>
     </w:p>
     <w:p>
       <w:pPr>
@@ -2937,6 +2751,7 @@
           <w:sz w:val="21"/>
           <w:szCs w:val="21"/>
         </w:rPr>
+        <w:lastRenderedPageBreak/>
         <w:t xml:space="preserve">App </w:t>
       </w:r>
       <w:r>
@@ -2947,20 +2762,27 @@
           <w:sz w:val="21"/>
           <w:szCs w:val="21"/>
         </w:rPr>
-        <w:t xml:space="preserve">can print out filings to identify trends in company </w:t>
-      </w:r>
-      <w:proofErr w:type="gramStart"/>
-      <w:r>
-        <w:rPr>
-          <w:rFonts w:ascii="Times New Roman" w:eastAsia="Times New Roman" w:hAnsi="Times New Roman" w:cs="Times New Roman"/>
-          <w:bCs/>
-          <w:color w:val="000000"/>
-          <w:sz w:val="21"/>
-          <w:szCs w:val="21"/>
-        </w:rPr>
-        <w:t>financials</w:t>
-      </w:r>
-      <w:proofErr w:type="gramEnd"/>
+        <w:t>can print out filings to identify trends in company financials</w:t>
+      </w:r>
+    </w:p>
+    <w:p>
+      <w:pPr>
+        <w:pBdr>
+          <w:top w:val="nil"/>
+          <w:left w:val="nil"/>
+          <w:bottom w:val="nil"/>
+          <w:right w:val="nil"/>
+          <w:between w:val="nil"/>
+        </w:pBdr>
+        <w:spacing w:after="0" w:line="120" w:lineRule="auto"/>
+        <w:rPr>
+          <w:rFonts w:ascii="Times New Roman" w:eastAsia="Times New Roman" w:hAnsi="Times New Roman" w:cs="Times New Roman"/>
+          <w:b/>
+          <w:color w:val="000000"/>
+          <w:sz w:val="21"/>
+          <w:szCs w:val="21"/>
+        </w:rPr>
+      </w:pPr>
     </w:p>
     <w:p>
       <w:pPr>
@@ -2991,7 +2813,6 @@
           <w:sz w:val="21"/>
           <w:szCs w:val="21"/>
         </w:rPr>
-        <w:lastRenderedPageBreak/>
         <w:t>EDUCATION</w:t>
       </w:r>
       <w:r>
@@ -3204,7 +3025,7 @@
 </file>
 
 <file path=word/numbering.xml><?xml version="1.0" encoding="utf-8"?>
-<w:numbering xmlns:wpc="http://schemas.microsoft.com/office/word/2010/wordprocessingCanvas" xmlns:cx="http://schemas.microsoft.com/office/drawing/2014/chartex" xmlns:cx1="http://schemas.microsoft.com/office/drawing/2015/9/8/chartex" xmlns:cx2="http://schemas.microsoft.com/office/drawing/2015/10/21/chartex" xmlns:cx3="http://schemas.microsoft.com/office/drawing/2016/5/9/chartex" xmlns:cx4="http://schemas.microsoft.com/office/drawing/2016/5/10/chartex" xmlns:cx5="http://schemas.microsoft.com/office/drawing/2016/5/11/chartex" xmlns:cx6="http://schemas.microsoft.com/office/drawing/2016/5/12/chartex" xmlns:cx7="http://schemas.microsoft.com/office/drawing/2016/5/13/chartex" xmlns:cx8="http://schemas.microsoft.com/office/drawing/2016/5/14/chartex" xmlns:mc="http://schemas.openxmlformats.org/markup-compatibility/2006" xmlns:aink="http://schemas.microsoft.com/office/drawing/2016/ink" xmlns:am3d="http://schemas.microsoft.com/office/drawing/2017/model3d" xmlns:o="urn:schemas-microsoft-com:office:office" xmlns:oel="http://schemas.microsoft.com/office/2019/extlst" xmlns:r="http://schemas.openxmlformats.org/officeDocument/2006/relationships" xmlns:m="http://schemas.openxmlformats.org/officeDocument/2006/math" xmlns:v="urn:schemas-microsoft-com:vml" xmlns:wp14="http://schemas.microsoft.com/office/word/2010/wordprocessingDrawing" xmlns:wp="http://schemas.openxmlformats.org/drawingml/2006/wordprocessingDrawing" xmlns:w10="urn:schemas-microsoft-com:office:word" xmlns:w="http://schemas.openxmlformats.org/wordprocessingml/2006/main" xmlns:w14="http://schemas.microsoft.com/office/word/2010/wordml" xmlns:w15="http://schemas.microsoft.com/office/word/2012/wordml" xmlns:w16cex="http://schemas.microsoft.com/office/word/2018/wordml/cex" xmlns:w16cid="http://schemas.microsoft.com/office/word/2016/wordml/cid" xmlns:w16="http://schemas.microsoft.com/office/word/2018/wordml" xmlns:w16du="http://schemas.microsoft.com/office/word/2023/wordml/word16du" xmlns:w16sdtdh="http://schemas.microsoft.com/office/word/2020/wordml/sdtdatahash" xmlns:w16se="http://schemas.microsoft.com/office/word/2015/wordml/symex" xmlns:wpg="http://schemas.microsoft.com/office/word/2010/wordprocessingGroup" xmlns:wpi="http://schemas.microsoft.com/office/word/2010/wordprocessingInk" xmlns:wne="http://schemas.microsoft.com/office/word/2006/wordml" xmlns:wps="http://schemas.microsoft.com/office/word/2010/wordprocessingShape" mc:Ignorable="w14 w15 w16se w16cid w16 w16cex w16sdtdh w16du wp14">
+<w:numbering xmlns:wpc="http://schemas.microsoft.com/office/word/2010/wordprocessingCanvas" xmlns:cx="http://schemas.microsoft.com/office/drawing/2014/chartex" xmlns:cx1="http://schemas.microsoft.com/office/drawing/2015/9/8/chartex" xmlns:cx2="http://schemas.microsoft.com/office/drawing/2015/10/21/chartex" xmlns:cx3="http://schemas.microsoft.com/office/drawing/2016/5/9/chartex" xmlns:cx4="http://schemas.microsoft.com/office/drawing/2016/5/10/chartex" xmlns:cx5="http://schemas.microsoft.com/office/drawing/2016/5/11/chartex" xmlns:cx6="http://schemas.microsoft.com/office/drawing/2016/5/12/chartex" xmlns:cx7="http://schemas.microsoft.com/office/drawing/2016/5/13/chartex" xmlns:cx8="http://schemas.microsoft.com/office/drawing/2016/5/14/chartex" xmlns:mc="http://schemas.openxmlformats.org/markup-compatibility/2006" xmlns:aink="http://schemas.microsoft.com/office/drawing/2016/ink" xmlns:am3d="http://schemas.microsoft.com/office/drawing/2017/model3d" xmlns:o="urn:schemas-microsoft-com:office:office" xmlns:oel="http://schemas.microsoft.com/office/2019/extlst" xmlns:r="http://schemas.openxmlformats.org/officeDocument/2006/relationships" xmlns:m="http://schemas.openxmlformats.org/officeDocument/2006/math" xmlns:v="urn:schemas-microsoft-com:vml" xmlns:wp14="http://schemas.microsoft.com/office/word/2010/wordprocessingDrawing" xmlns:wp="http://schemas.openxmlformats.org/drawingml/2006/wordprocessingDrawing" xmlns:w10="urn:schemas-microsoft-com:office:word" xmlns:w="http://schemas.openxmlformats.org/wordprocessingml/2006/main" xmlns:w14="http://schemas.microsoft.com/office/word/2010/wordml" xmlns:w15="http://schemas.microsoft.com/office/word/2012/wordml" xmlns:w16cex="http://schemas.microsoft.com/office/word/2018/wordml/cex" xmlns:w16cid="http://schemas.microsoft.com/office/word/2016/wordml/cid" xmlns:w16="http://schemas.microsoft.com/office/word/2018/wordml" xmlns:w16sdtdh="http://schemas.microsoft.com/office/word/2020/wordml/sdtdatahash" xmlns:w16se="http://schemas.microsoft.com/office/word/2015/wordml/symex" xmlns:wpg="http://schemas.microsoft.com/office/word/2010/wordprocessingGroup" xmlns:wpi="http://schemas.microsoft.com/office/word/2010/wordprocessingInk" xmlns:wne="http://schemas.microsoft.com/office/word/2006/wordml" xmlns:wps="http://schemas.microsoft.com/office/word/2010/wordprocessingShape" mc:Ignorable="w14 w15 w16se w16cid w16 w16cex w16sdtdh wp14">
   <w:abstractNum w:abstractNumId="0" w15:restartNumberingAfterBreak="0">
     <w:nsid w:val="2FF9307A"/>
     <w:multiLevelType w:val="multilevel"/>
@@ -4018,7 +3839,7 @@
 </file>
 
 <file path=word/styles.xml><?xml version="1.0" encoding="utf-8"?>
-<w:styles xmlns:mc="http://schemas.openxmlformats.org/markup-compatibility/2006" xmlns:r="http://schemas.openxmlformats.org/officeDocument/2006/relationships" xmlns:w="http://schemas.openxmlformats.org/wordprocessingml/2006/main" xmlns:w14="http://schemas.microsoft.com/office/word/2010/wordml" xmlns:w15="http://schemas.microsoft.com/office/word/2012/wordml" xmlns:w16cex="http://schemas.microsoft.com/office/word/2018/wordml/cex" xmlns:w16cid="http://schemas.microsoft.com/office/word/2016/wordml/cid" xmlns:w16="http://schemas.microsoft.com/office/word/2018/wordml" xmlns:w16du="http://schemas.microsoft.com/office/word/2023/wordml/word16du" xmlns:w16sdtdh="http://schemas.microsoft.com/office/word/2020/wordml/sdtdatahash" xmlns:w16se="http://schemas.microsoft.com/office/word/2015/wordml/symex" mc:Ignorable="w14 w15 w16se w16cid w16 w16cex w16sdtdh w16du">
+<w:styles xmlns:mc="http://schemas.openxmlformats.org/markup-compatibility/2006" xmlns:r="http://schemas.openxmlformats.org/officeDocument/2006/relationships" xmlns:w="http://schemas.openxmlformats.org/wordprocessingml/2006/main" xmlns:w14="http://schemas.microsoft.com/office/word/2010/wordml" xmlns:w15="http://schemas.microsoft.com/office/word/2012/wordml" xmlns:w16cex="http://schemas.microsoft.com/office/word/2018/wordml/cex" xmlns:w16cid="http://schemas.microsoft.com/office/word/2016/wordml/cid" xmlns:w16="http://schemas.microsoft.com/office/word/2018/wordml" xmlns:w16sdtdh="http://schemas.microsoft.com/office/word/2020/wordml/sdtdatahash" xmlns:w16se="http://schemas.microsoft.com/office/word/2015/wordml/symex" mc:Ignorable="w14 w15 w16se w16cid w16 w16cex w16sdtdh">
   <w:docDefaults>
     <w:rPrDefault>
       <w:rPr>

</xml_diff>